<commit_message>
Add summary to this course
</commit_message>
<xml_diff>
--- a/Rest api nodeJs.docx
+++ b/Rest api nodeJs.docx
@@ -2,7 +2,897 @@
 <file path=word/document.xml><?xml version="1.0" encoding="utf-8"?>
 <w:document xmlns:wpc="http://schemas.microsoft.com/office/word/2010/wordprocessingCanvas" xmlns:cx="http://schemas.microsoft.com/office/drawing/2014/chartex" xmlns:cx1="http://schemas.microsoft.com/office/drawing/2015/9/8/chartex" xmlns:cx2="http://schemas.microsoft.com/office/drawing/2015/10/21/chartex" xmlns:cx3="http://schemas.microsoft.com/office/drawing/2016/5/9/chartex" xmlns:cx4="http://schemas.microsoft.com/office/drawing/2016/5/10/chartex" xmlns:cx5="http://schemas.microsoft.com/office/drawing/2016/5/11/chartex" xmlns:cx6="http://schemas.microsoft.com/office/drawing/2016/5/12/chartex" xmlns:cx7="http://schemas.microsoft.com/office/drawing/2016/5/13/chartex" xmlns:cx8="http://schemas.microsoft.com/office/drawing/2016/5/14/chartex" xmlns:mc="http://schemas.openxmlformats.org/markup-compatibility/2006" xmlns:aink="http://schemas.microsoft.com/office/drawing/2016/ink" xmlns:am3d="http://schemas.microsoft.com/office/drawing/2017/model3d" xmlns:o="urn:schemas-microsoft-com:office:office" xmlns:oel="http://schemas.microsoft.com/office/2019/extlst" xmlns:r="http://schemas.openxmlformats.org/officeDocument/2006/relationships" xmlns:m="http://schemas.openxmlformats.org/officeDocument/2006/math" xmlns:v="urn:schemas-microsoft-com:vml" xmlns:wp14="http://schemas.microsoft.com/office/word/2010/wordprocessingDrawing" xmlns:wp="http://schemas.openxmlformats.org/drawingml/2006/wordprocessingDrawing" xmlns:w10="urn:schemas-microsoft-com:office:word" xmlns:w="http://schemas.openxmlformats.org/wordprocessingml/2006/main" xmlns:w14="http://schemas.microsoft.com/office/word/2010/wordml" xmlns:w15="http://schemas.microsoft.com/office/word/2012/wordml" xmlns:w16cex="http://schemas.microsoft.com/office/word/2018/wordml/cex" xmlns:w16cid="http://schemas.microsoft.com/office/word/2016/wordml/cid" xmlns:w16="http://schemas.microsoft.com/office/word/2018/wordml" xmlns:w16du="http://schemas.microsoft.com/office/word/2023/wordml/word16du" xmlns:w16sdtdh="http://schemas.microsoft.com/office/word/2020/wordml/sdtdatahash" xmlns:w16se="http://schemas.microsoft.com/office/word/2015/wordml/symex" xmlns:wpg="http://schemas.microsoft.com/office/word/2010/wordprocessingGroup" xmlns:wpi="http://schemas.microsoft.com/office/word/2010/wordprocessingInk" xmlns:wne="http://schemas.microsoft.com/office/word/2006/wordml" xmlns:wps="http://schemas.microsoft.com/office/word/2010/wordprocessingShape" mc:Ignorable="w14 w15 w16se w16cid w16 w16cex w16sdtdh wp14">
   <w:body>
-    <w:p/>
+    <w:p>
+      <w:pPr>
+        <w:jc w:val="center"/>
+        <w:rPr>
+          <w:color w:val="FF0000"/>
+          <w:sz w:val="72"/>
+          <w:szCs w:val="72"/>
+          <w:lang w:val="en-US"/>
+        </w:rPr>
+      </w:pPr>
+      <w:r>
+        <w:rPr>
+          <w:color w:val="FF0000"/>
+          <w:sz w:val="72"/>
+          <w:szCs w:val="72"/>
+          <w:lang w:val="en-US"/>
+        </w:rPr>
+        <w:t xml:space="preserve">Rest API with </w:t>
+      </w:r>
+      <w:proofErr w:type="spellStart"/>
+      <w:r>
+        <w:rPr>
+          <w:color w:val="FF0000"/>
+          <w:sz w:val="72"/>
+          <w:szCs w:val="72"/>
+          <w:lang w:val="en-US"/>
+        </w:rPr>
+        <w:t>nodeJs</w:t>
+      </w:r>
+      <w:proofErr w:type="spellEnd"/>
+    </w:p>
+    <w:p>
+      <w:pPr>
+        <w:jc w:val="center"/>
+        <w:rPr>
+          <w:color w:val="FF0000"/>
+          <w:sz w:val="72"/>
+          <w:szCs w:val="72"/>
+          <w:lang w:val="en-US"/>
+        </w:rPr>
+      </w:pPr>
+    </w:p>
+    <w:p>
+      <w:pPr>
+        <w:pStyle w:val="Paragraphedeliste"/>
+        <w:numPr>
+          <w:ilvl w:val="0"/>
+          <w:numId w:val="1"/>
+        </w:numPr>
+        <w:rPr>
+          <w:color w:val="FF0000"/>
+          <w:sz w:val="72"/>
+          <w:szCs w:val="72"/>
+          <w:lang w:val="en-US"/>
+        </w:rPr>
+      </w:pPr>
+      <w:r>
+        <w:rPr>
+          <w:color w:val="FF0000"/>
+          <w:sz w:val="72"/>
+          <w:szCs w:val="72"/>
+          <w:lang w:val="en-US"/>
+        </w:rPr>
+        <w:t xml:space="preserve">What is a restful </w:t>
+      </w:r>
+      <w:proofErr w:type="gramStart"/>
+      <w:r>
+        <w:rPr>
+          <w:color w:val="FF0000"/>
+          <w:sz w:val="72"/>
+          <w:szCs w:val="72"/>
+          <w:lang w:val="en-US"/>
+        </w:rPr>
+        <w:t>API</w:t>
+      </w:r>
+      <w:proofErr w:type="gramEnd"/>
+    </w:p>
+    <w:p>
+      <w:pPr>
+        <w:pStyle w:val="Paragraphedeliste"/>
+        <w:numPr>
+          <w:ilvl w:val="0"/>
+          <w:numId w:val="2"/>
+        </w:numPr>
+        <w:rPr>
+          <w:color w:val="00B050"/>
+          <w:sz w:val="32"/>
+          <w:szCs w:val="32"/>
+          <w:lang w:val="en-US"/>
+        </w:rPr>
+      </w:pPr>
+      <w:proofErr w:type="spellStart"/>
+      <w:r>
+        <w:rPr>
+          <w:color w:val="00B050"/>
+          <w:sz w:val="32"/>
+          <w:szCs w:val="32"/>
+          <w:lang w:val="en-US"/>
+        </w:rPr>
+        <w:t>C’est</w:t>
+      </w:r>
+      <w:proofErr w:type="spellEnd"/>
+      <w:r>
+        <w:rPr>
+          <w:color w:val="00B050"/>
+          <w:sz w:val="32"/>
+          <w:szCs w:val="32"/>
+          <w:lang w:val="en-US"/>
+        </w:rPr>
+        <w:t xml:space="preserve"> quoi </w:t>
+      </w:r>
+      <w:proofErr w:type="gramStart"/>
+      <w:r>
+        <w:rPr>
+          <w:color w:val="00B050"/>
+          <w:sz w:val="32"/>
+          <w:szCs w:val="32"/>
+          <w:lang w:val="en-US"/>
+        </w:rPr>
+        <w:t>un rest</w:t>
+      </w:r>
+      <w:proofErr w:type="gramEnd"/>
+      <w:r>
+        <w:rPr>
+          <w:color w:val="00B050"/>
+          <w:sz w:val="32"/>
+          <w:szCs w:val="32"/>
+          <w:lang w:val="en-US"/>
+        </w:rPr>
+        <w:t xml:space="preserve"> </w:t>
+      </w:r>
+      <w:proofErr w:type="spellStart"/>
+      <w:r>
+        <w:rPr>
+          <w:color w:val="00B050"/>
+          <w:sz w:val="32"/>
+          <w:szCs w:val="32"/>
+          <w:lang w:val="en-US"/>
+        </w:rPr>
+        <w:t>api</w:t>
+      </w:r>
+      <w:proofErr w:type="spellEnd"/>
+    </w:p>
+    <w:p>
+      <w:pPr>
+        <w:pStyle w:val="NormalWeb"/>
+        <w:pBdr>
+          <w:top w:val="single" w:sz="2" w:space="0" w:color="D9D9E3"/>
+          <w:left w:val="single" w:sz="2" w:space="0" w:color="D9D9E3"/>
+          <w:bottom w:val="single" w:sz="2" w:space="0" w:color="D9D9E3"/>
+          <w:right w:val="single" w:sz="2" w:space="0" w:color="D9D9E3"/>
+        </w:pBdr>
+        <w:shd w:val="clear" w:color="auto" w:fill="F7F7F8"/>
+        <w:spacing w:before="0" w:beforeAutospacing="0" w:after="300" w:afterAutospacing="0"/>
+        <w:rPr>
+          <w:rFonts w:ascii="Segoe UI" w:hAnsi="Segoe UI" w:cs="Segoe UI"/>
+          <w:color w:val="374151"/>
+        </w:rPr>
+      </w:pPr>
+      <w:r>
+        <w:rPr>
+          <w:rFonts w:ascii="Segoe UI" w:hAnsi="Segoe UI" w:cs="Segoe UI"/>
+          <w:color w:val="374151"/>
+        </w:rPr>
+        <w:t xml:space="preserve">Un REST API (ou RESTful API) est un type d'API (Application </w:t>
+      </w:r>
+      <w:proofErr w:type="spellStart"/>
+      <w:r>
+        <w:rPr>
+          <w:rFonts w:ascii="Segoe UI" w:hAnsi="Segoe UI" w:cs="Segoe UI"/>
+          <w:color w:val="374151"/>
+        </w:rPr>
+        <w:t>Programming</w:t>
+      </w:r>
+      <w:proofErr w:type="spellEnd"/>
+      <w:r>
+        <w:rPr>
+          <w:rFonts w:ascii="Segoe UI" w:hAnsi="Segoe UI" w:cs="Segoe UI"/>
+          <w:color w:val="374151"/>
+        </w:rPr>
+        <w:t xml:space="preserve"> Interface) qui suit les principes et les contraintes de l'architecture REST (</w:t>
+      </w:r>
+      <w:proofErr w:type="spellStart"/>
+      <w:r>
+        <w:rPr>
+          <w:rFonts w:ascii="Segoe UI" w:hAnsi="Segoe UI" w:cs="Segoe UI"/>
+          <w:color w:val="374151"/>
+        </w:rPr>
+        <w:t>Representational</w:t>
+      </w:r>
+      <w:proofErr w:type="spellEnd"/>
+      <w:r>
+        <w:rPr>
+          <w:rFonts w:ascii="Segoe UI" w:hAnsi="Segoe UI" w:cs="Segoe UI"/>
+          <w:color w:val="374151"/>
+        </w:rPr>
+        <w:t xml:space="preserve"> State Transfer).</w:t>
+      </w:r>
+    </w:p>
+    <w:p>
+      <w:pPr>
+        <w:pStyle w:val="NormalWeb"/>
+        <w:pBdr>
+          <w:top w:val="single" w:sz="2" w:space="0" w:color="D9D9E3"/>
+          <w:left w:val="single" w:sz="2" w:space="0" w:color="D9D9E3"/>
+          <w:bottom w:val="single" w:sz="2" w:space="0" w:color="D9D9E3"/>
+          <w:right w:val="single" w:sz="2" w:space="0" w:color="D9D9E3"/>
+        </w:pBdr>
+        <w:shd w:val="clear" w:color="auto" w:fill="F7F7F8"/>
+        <w:spacing w:before="300" w:beforeAutospacing="0" w:after="300" w:afterAutospacing="0"/>
+        <w:rPr>
+          <w:rFonts w:ascii="Segoe UI" w:hAnsi="Segoe UI" w:cs="Segoe UI"/>
+          <w:color w:val="374151"/>
+        </w:rPr>
+      </w:pPr>
+      <w:r>
+        <w:rPr>
+          <w:rFonts w:ascii="Segoe UI" w:hAnsi="Segoe UI" w:cs="Segoe UI"/>
+          <w:color w:val="374151"/>
+        </w:rPr>
+        <w:t>L'architecture REST est une approche standardisée pour la conception de systèmes distribués et de services web qui permettent aux clients de communiquer avec des serveurs via des requêtes HTTP (</w:t>
+      </w:r>
+      <w:proofErr w:type="spellStart"/>
+      <w:r>
+        <w:rPr>
+          <w:rFonts w:ascii="Segoe UI" w:hAnsi="Segoe UI" w:cs="Segoe UI"/>
+          <w:color w:val="374151"/>
+        </w:rPr>
+        <w:t>Hypertext</w:t>
+      </w:r>
+      <w:proofErr w:type="spellEnd"/>
+      <w:r>
+        <w:rPr>
+          <w:rFonts w:ascii="Segoe UI" w:hAnsi="Segoe UI" w:cs="Segoe UI"/>
+          <w:color w:val="374151"/>
+        </w:rPr>
+        <w:t xml:space="preserve"> Transfer Protocol) en utilisant des méthodes standardisées telles que GET, POST, PUT, DELETE, etc.</w:t>
+      </w:r>
+    </w:p>
+    <w:p>
+      <w:pPr>
+        <w:pStyle w:val="NormalWeb"/>
+        <w:pBdr>
+          <w:top w:val="single" w:sz="2" w:space="0" w:color="D9D9E3"/>
+          <w:left w:val="single" w:sz="2" w:space="0" w:color="D9D9E3"/>
+          <w:bottom w:val="single" w:sz="2" w:space="0" w:color="D9D9E3"/>
+          <w:right w:val="single" w:sz="2" w:space="0" w:color="D9D9E3"/>
+        </w:pBdr>
+        <w:shd w:val="clear" w:color="auto" w:fill="F7F7F8"/>
+        <w:spacing w:before="300" w:beforeAutospacing="0" w:after="300" w:afterAutospacing="0"/>
+        <w:rPr>
+          <w:rFonts w:ascii="Segoe UI" w:hAnsi="Segoe UI" w:cs="Segoe UI"/>
+          <w:color w:val="374151"/>
+        </w:rPr>
+      </w:pPr>
+      <w:r>
+        <w:rPr>
+          <w:rFonts w:ascii="Segoe UI" w:hAnsi="Segoe UI" w:cs="Segoe UI"/>
+          <w:color w:val="374151"/>
+        </w:rPr>
+        <w:t xml:space="preserve">Un REST API permet donc aux clients de communiquer avec un serveur web en utilisant des requêtes HTTP, en envoyant et en recevant des données dans un format standardisé tel que JSON ou XML. Les ressources sont identifiées par des URI (Uniform Resource </w:t>
+      </w:r>
+      <w:proofErr w:type="spellStart"/>
+      <w:r>
+        <w:rPr>
+          <w:rFonts w:ascii="Segoe UI" w:hAnsi="Segoe UI" w:cs="Segoe UI"/>
+          <w:color w:val="374151"/>
+        </w:rPr>
+        <w:t>Identifiers</w:t>
+      </w:r>
+      <w:proofErr w:type="spellEnd"/>
+      <w:r>
+        <w:rPr>
+          <w:rFonts w:ascii="Segoe UI" w:hAnsi="Segoe UI" w:cs="Segoe UI"/>
+          <w:color w:val="374151"/>
+        </w:rPr>
+        <w:t>) et manipulées via les méthodes standardisées.</w:t>
+      </w:r>
+    </w:p>
+    <w:p>
+      <w:pPr>
+        <w:pStyle w:val="NormalWeb"/>
+        <w:pBdr>
+          <w:top w:val="single" w:sz="2" w:space="0" w:color="D9D9E3"/>
+          <w:left w:val="single" w:sz="2" w:space="0" w:color="D9D9E3"/>
+          <w:bottom w:val="single" w:sz="2" w:space="0" w:color="D9D9E3"/>
+          <w:right w:val="single" w:sz="2" w:space="0" w:color="D9D9E3"/>
+        </w:pBdr>
+        <w:shd w:val="clear" w:color="auto" w:fill="F7F7F8"/>
+        <w:spacing w:before="300" w:beforeAutospacing="0" w:after="0" w:afterAutospacing="0"/>
+        <w:rPr>
+          <w:rFonts w:ascii="Segoe UI" w:hAnsi="Segoe UI" w:cs="Segoe UI"/>
+          <w:color w:val="374151"/>
+        </w:rPr>
+      </w:pPr>
+      <w:r>
+        <w:rPr>
+          <w:rFonts w:ascii="Segoe UI" w:hAnsi="Segoe UI" w:cs="Segoe UI"/>
+          <w:color w:val="374151"/>
+        </w:rPr>
+        <w:t>Les API RESTful sont largement utilisées pour fournir des services web tels que des interfaces de programmation pour les applications mobiles, les sites web, les services cloud, etc. Ils offrent une interface simple, cohérente et facile à utiliser pour les développeurs de clients et de serveurs.</w:t>
+      </w:r>
+    </w:p>
+    <w:p>
+      <w:pPr>
+        <w:rPr>
+          <w:color w:val="FF0000"/>
+          <w:sz w:val="72"/>
+          <w:szCs w:val="72"/>
+        </w:rPr>
+      </w:pPr>
+    </w:p>
+    <w:p>
+      <w:pPr>
+        <w:pStyle w:val="Paragraphedeliste"/>
+        <w:numPr>
+          <w:ilvl w:val="0"/>
+          <w:numId w:val="2"/>
+        </w:numPr>
+        <w:rPr>
+          <w:color w:val="00B050"/>
+          <w:sz w:val="32"/>
+          <w:szCs w:val="32"/>
+        </w:rPr>
+      </w:pPr>
+      <w:r>
+        <w:rPr>
+          <w:color w:val="00B050"/>
+          <w:sz w:val="32"/>
+          <w:szCs w:val="32"/>
+        </w:rPr>
+        <w:t xml:space="preserve">Les contraintes d’un </w:t>
+      </w:r>
+      <w:proofErr w:type="spellStart"/>
+      <w:r>
+        <w:rPr>
+          <w:color w:val="00B050"/>
+          <w:sz w:val="32"/>
+          <w:szCs w:val="32"/>
+        </w:rPr>
+        <w:t>rest</w:t>
+      </w:r>
+      <w:proofErr w:type="spellEnd"/>
+      <w:r>
+        <w:rPr>
+          <w:color w:val="00B050"/>
+          <w:sz w:val="32"/>
+          <w:szCs w:val="32"/>
+        </w:rPr>
+        <w:t xml:space="preserve"> api</w:t>
+      </w:r>
+    </w:p>
+    <w:p>
+      <w:pPr>
+        <w:pStyle w:val="NormalWeb"/>
+        <w:pBdr>
+          <w:top w:val="single" w:sz="2" w:space="0" w:color="D9D9E3"/>
+          <w:left w:val="single" w:sz="2" w:space="0" w:color="D9D9E3"/>
+          <w:bottom w:val="single" w:sz="2" w:space="0" w:color="D9D9E3"/>
+          <w:right w:val="single" w:sz="2" w:space="0" w:color="D9D9E3"/>
+        </w:pBdr>
+        <w:shd w:val="clear" w:color="auto" w:fill="F7F7F8"/>
+        <w:spacing w:before="0" w:beforeAutospacing="0" w:after="300" w:afterAutospacing="0"/>
+        <w:rPr>
+          <w:rFonts w:ascii="Segoe UI" w:hAnsi="Segoe UI" w:cs="Segoe UI"/>
+          <w:color w:val="374151"/>
+        </w:rPr>
+      </w:pPr>
+      <w:r>
+        <w:rPr>
+          <w:rFonts w:ascii="Segoe UI" w:hAnsi="Segoe UI" w:cs="Segoe UI"/>
+          <w:color w:val="374151"/>
+        </w:rPr>
+        <w:t xml:space="preserve">Un RESTful API (Application </w:t>
+      </w:r>
+      <w:proofErr w:type="spellStart"/>
+      <w:r>
+        <w:rPr>
+          <w:rFonts w:ascii="Segoe UI" w:hAnsi="Segoe UI" w:cs="Segoe UI"/>
+          <w:color w:val="374151"/>
+        </w:rPr>
+        <w:t>Programming</w:t>
+      </w:r>
+      <w:proofErr w:type="spellEnd"/>
+      <w:r>
+        <w:rPr>
+          <w:rFonts w:ascii="Segoe UI" w:hAnsi="Segoe UI" w:cs="Segoe UI"/>
+          <w:color w:val="374151"/>
+        </w:rPr>
+        <w:t xml:space="preserve"> Interface) est un ensemble de contraintes qui définissent les normes pour la création de services web. Les contraintes qui s'appliquent à un RESTful API sont les suivantes :</w:t>
+      </w:r>
+    </w:p>
+    <w:p>
+      <w:pPr>
+        <w:pStyle w:val="NormalWeb"/>
+        <w:numPr>
+          <w:ilvl w:val="0"/>
+          <w:numId w:val="3"/>
+        </w:numPr>
+        <w:pBdr>
+          <w:top w:val="single" w:sz="2" w:space="0" w:color="D9D9E3"/>
+          <w:left w:val="single" w:sz="2" w:space="5" w:color="D9D9E3"/>
+          <w:bottom w:val="single" w:sz="2" w:space="0" w:color="D9D9E3"/>
+          <w:right w:val="single" w:sz="2" w:space="0" w:color="D9D9E3"/>
+        </w:pBdr>
+        <w:shd w:val="clear" w:color="auto" w:fill="F7F7F8"/>
+        <w:spacing w:before="0" w:beforeAutospacing="0" w:after="0" w:afterAutospacing="0"/>
+        <w:rPr>
+          <w:rFonts w:ascii="Segoe UI" w:hAnsi="Segoe UI" w:cs="Segoe UI"/>
+          <w:color w:val="374151"/>
+        </w:rPr>
+      </w:pPr>
+      <w:r>
+        <w:rPr>
+          <w:rFonts w:ascii="Segoe UI" w:hAnsi="Segoe UI" w:cs="Segoe UI"/>
+          <w:color w:val="374151"/>
+        </w:rPr>
+        <w:t>Architecture client-serveur : Les clients et les serveurs sont des entités distinctes qui communiquent via une interface uniforme.</w:t>
+      </w:r>
+    </w:p>
+    <w:p>
+      <w:pPr>
+        <w:pStyle w:val="NormalWeb"/>
+        <w:numPr>
+          <w:ilvl w:val="0"/>
+          <w:numId w:val="3"/>
+        </w:numPr>
+        <w:pBdr>
+          <w:top w:val="single" w:sz="2" w:space="0" w:color="D9D9E3"/>
+          <w:left w:val="single" w:sz="2" w:space="5" w:color="D9D9E3"/>
+          <w:bottom w:val="single" w:sz="2" w:space="0" w:color="D9D9E3"/>
+          <w:right w:val="single" w:sz="2" w:space="0" w:color="D9D9E3"/>
+        </w:pBdr>
+        <w:shd w:val="clear" w:color="auto" w:fill="F7F7F8"/>
+        <w:spacing w:before="0" w:beforeAutospacing="0" w:after="0" w:afterAutospacing="0"/>
+        <w:rPr>
+          <w:rFonts w:ascii="Segoe UI" w:hAnsi="Segoe UI" w:cs="Segoe UI"/>
+          <w:color w:val="374151"/>
+        </w:rPr>
+      </w:pPr>
+      <w:proofErr w:type="spellStart"/>
+      <w:r>
+        <w:rPr>
+          <w:rFonts w:ascii="Segoe UI" w:hAnsi="Segoe UI" w:cs="Segoe UI"/>
+          <w:color w:val="374151"/>
+        </w:rPr>
+        <w:lastRenderedPageBreak/>
+        <w:t>Stateless</w:t>
+      </w:r>
+      <w:proofErr w:type="spellEnd"/>
+      <w:r>
+        <w:rPr>
+          <w:rFonts w:ascii="Segoe UI" w:hAnsi="Segoe UI" w:cs="Segoe UI"/>
+          <w:color w:val="374151"/>
+        </w:rPr>
+        <w:t xml:space="preserve"> : Le serveur ne conserve pas l'état de la session client entre les requêtes. Chaque requête doit contenir toutes les informations nécessaires pour être traitée.</w:t>
+      </w:r>
+    </w:p>
+    <w:p>
+      <w:pPr>
+        <w:pStyle w:val="NormalWeb"/>
+        <w:numPr>
+          <w:ilvl w:val="0"/>
+          <w:numId w:val="3"/>
+        </w:numPr>
+        <w:pBdr>
+          <w:top w:val="single" w:sz="2" w:space="0" w:color="D9D9E3"/>
+          <w:left w:val="single" w:sz="2" w:space="5" w:color="D9D9E3"/>
+          <w:bottom w:val="single" w:sz="2" w:space="0" w:color="D9D9E3"/>
+          <w:right w:val="single" w:sz="2" w:space="0" w:color="D9D9E3"/>
+        </w:pBdr>
+        <w:shd w:val="clear" w:color="auto" w:fill="F7F7F8"/>
+        <w:spacing w:before="0" w:beforeAutospacing="0" w:after="0" w:afterAutospacing="0"/>
+        <w:rPr>
+          <w:rFonts w:ascii="Segoe UI" w:hAnsi="Segoe UI" w:cs="Segoe UI"/>
+          <w:color w:val="374151"/>
+        </w:rPr>
+      </w:pPr>
+      <w:r>
+        <w:rPr>
+          <w:rFonts w:ascii="Segoe UI" w:hAnsi="Segoe UI" w:cs="Segoe UI"/>
+          <w:color w:val="374151"/>
+        </w:rPr>
+        <w:t xml:space="preserve">Interface uniforme : Les ressources sont identifiées par des URI (Uniform Resource </w:t>
+      </w:r>
+      <w:proofErr w:type="spellStart"/>
+      <w:r>
+        <w:rPr>
+          <w:rFonts w:ascii="Segoe UI" w:hAnsi="Segoe UI" w:cs="Segoe UI"/>
+          <w:color w:val="374151"/>
+        </w:rPr>
+        <w:t>Identifiers</w:t>
+      </w:r>
+      <w:proofErr w:type="spellEnd"/>
+      <w:r>
+        <w:rPr>
+          <w:rFonts w:ascii="Segoe UI" w:hAnsi="Segoe UI" w:cs="Segoe UI"/>
+          <w:color w:val="374151"/>
+        </w:rPr>
+        <w:t>) et manipulées via un ensemble d'opérations standard (GET, POST, PUT, DELETE, etc.).</w:t>
+      </w:r>
+    </w:p>
+    <w:p>
+      <w:pPr>
+        <w:pStyle w:val="NormalWeb"/>
+        <w:numPr>
+          <w:ilvl w:val="0"/>
+          <w:numId w:val="3"/>
+        </w:numPr>
+        <w:pBdr>
+          <w:top w:val="single" w:sz="2" w:space="0" w:color="D9D9E3"/>
+          <w:left w:val="single" w:sz="2" w:space="5" w:color="D9D9E3"/>
+          <w:bottom w:val="single" w:sz="2" w:space="0" w:color="D9D9E3"/>
+          <w:right w:val="single" w:sz="2" w:space="0" w:color="D9D9E3"/>
+        </w:pBdr>
+        <w:shd w:val="clear" w:color="auto" w:fill="F7F7F8"/>
+        <w:spacing w:before="0" w:beforeAutospacing="0" w:after="0" w:afterAutospacing="0"/>
+        <w:rPr>
+          <w:rFonts w:ascii="Segoe UI" w:hAnsi="Segoe UI" w:cs="Segoe UI"/>
+          <w:color w:val="374151"/>
+        </w:rPr>
+      </w:pPr>
+      <w:r>
+        <w:rPr>
+          <w:rFonts w:ascii="Segoe UI" w:hAnsi="Segoe UI" w:cs="Segoe UI"/>
+          <w:color w:val="374151"/>
+        </w:rPr>
+        <w:t xml:space="preserve">Système de mise en cache : Les réponses doivent être marquées comme </w:t>
+      </w:r>
+      <w:proofErr w:type="spellStart"/>
+      <w:r>
+        <w:rPr>
+          <w:rFonts w:ascii="Segoe UI" w:hAnsi="Segoe UI" w:cs="Segoe UI"/>
+          <w:color w:val="374151"/>
+        </w:rPr>
+        <w:t>cacheables</w:t>
+      </w:r>
+      <w:proofErr w:type="spellEnd"/>
+      <w:r>
+        <w:rPr>
+          <w:rFonts w:ascii="Segoe UI" w:hAnsi="Segoe UI" w:cs="Segoe UI"/>
+          <w:color w:val="374151"/>
+        </w:rPr>
+        <w:t xml:space="preserve"> ou non-</w:t>
+      </w:r>
+      <w:proofErr w:type="spellStart"/>
+      <w:r>
+        <w:rPr>
+          <w:rFonts w:ascii="Segoe UI" w:hAnsi="Segoe UI" w:cs="Segoe UI"/>
+          <w:color w:val="374151"/>
+        </w:rPr>
+        <w:t>cacheables</w:t>
+      </w:r>
+      <w:proofErr w:type="spellEnd"/>
+      <w:r>
+        <w:rPr>
+          <w:rFonts w:ascii="Segoe UI" w:hAnsi="Segoe UI" w:cs="Segoe UI"/>
+          <w:color w:val="374151"/>
+        </w:rPr>
+        <w:t xml:space="preserve"> pour éviter les requêtes inutiles.</w:t>
+      </w:r>
+    </w:p>
+    <w:p>
+      <w:pPr>
+        <w:pStyle w:val="NormalWeb"/>
+        <w:numPr>
+          <w:ilvl w:val="0"/>
+          <w:numId w:val="3"/>
+        </w:numPr>
+        <w:pBdr>
+          <w:top w:val="single" w:sz="2" w:space="0" w:color="D9D9E3"/>
+          <w:left w:val="single" w:sz="2" w:space="5" w:color="D9D9E3"/>
+          <w:bottom w:val="single" w:sz="2" w:space="0" w:color="D9D9E3"/>
+          <w:right w:val="single" w:sz="2" w:space="0" w:color="D9D9E3"/>
+        </w:pBdr>
+        <w:shd w:val="clear" w:color="auto" w:fill="F7F7F8"/>
+        <w:spacing w:before="0" w:beforeAutospacing="0" w:after="0" w:afterAutospacing="0"/>
+        <w:rPr>
+          <w:rFonts w:ascii="Segoe UI" w:hAnsi="Segoe UI" w:cs="Segoe UI"/>
+          <w:color w:val="374151"/>
+        </w:rPr>
+      </w:pPr>
+      <w:r>
+        <w:rPr>
+          <w:rFonts w:ascii="Segoe UI" w:hAnsi="Segoe UI" w:cs="Segoe UI"/>
+          <w:color w:val="374151"/>
+        </w:rPr>
+        <w:t>Couche de présentation : Les données retournées par le serveur doivent être dans un format standard (JSON, XML, etc.) afin de pouvoir être facilement interprétées par les clients.</w:t>
+      </w:r>
+    </w:p>
+    <w:p>
+      <w:pPr>
+        <w:pStyle w:val="NormalWeb"/>
+        <w:numPr>
+          <w:ilvl w:val="0"/>
+          <w:numId w:val="3"/>
+        </w:numPr>
+        <w:pBdr>
+          <w:top w:val="single" w:sz="2" w:space="0" w:color="D9D9E3"/>
+          <w:left w:val="single" w:sz="2" w:space="5" w:color="D9D9E3"/>
+          <w:bottom w:val="single" w:sz="2" w:space="0" w:color="D9D9E3"/>
+          <w:right w:val="single" w:sz="2" w:space="0" w:color="D9D9E3"/>
+        </w:pBdr>
+        <w:shd w:val="clear" w:color="auto" w:fill="F7F7F8"/>
+        <w:spacing w:before="0" w:beforeAutospacing="0" w:after="0" w:afterAutospacing="0"/>
+        <w:rPr>
+          <w:rFonts w:ascii="Segoe UI" w:hAnsi="Segoe UI" w:cs="Segoe UI"/>
+          <w:color w:val="374151"/>
+        </w:rPr>
+      </w:pPr>
+      <w:r>
+        <w:rPr>
+          <w:rFonts w:ascii="Segoe UI" w:hAnsi="Segoe UI" w:cs="Segoe UI"/>
+          <w:color w:val="374151"/>
+        </w:rPr>
+        <w:t>Code à la demande (optionnel) : Le serveur peut transmettre du code exécutable au client pour étendre ses fonctionnalités.</w:t>
+      </w:r>
+    </w:p>
+    <w:p>
+      <w:pPr>
+        <w:pStyle w:val="NormalWeb"/>
+        <w:pBdr>
+          <w:top w:val="single" w:sz="2" w:space="0" w:color="D9D9E3"/>
+          <w:left w:val="single" w:sz="2" w:space="0" w:color="D9D9E3"/>
+          <w:bottom w:val="single" w:sz="2" w:space="0" w:color="D9D9E3"/>
+          <w:right w:val="single" w:sz="2" w:space="0" w:color="D9D9E3"/>
+        </w:pBdr>
+        <w:shd w:val="clear" w:color="auto" w:fill="F7F7F8"/>
+        <w:spacing w:before="300" w:beforeAutospacing="0" w:after="0" w:afterAutospacing="0"/>
+        <w:rPr>
+          <w:rFonts w:ascii="Segoe UI" w:hAnsi="Segoe UI" w:cs="Segoe UI"/>
+          <w:color w:val="374151"/>
+        </w:rPr>
+      </w:pPr>
+      <w:r>
+        <w:rPr>
+          <w:rFonts w:ascii="Segoe UI" w:hAnsi="Segoe UI" w:cs="Segoe UI"/>
+          <w:color w:val="374151"/>
+        </w:rPr>
+        <w:t>En respectant ces contraintes, un RESTful API peut offrir une interface simple, cohérente et facile à utiliser pour les développeurs de clients et de serveurs.</w:t>
+      </w:r>
+    </w:p>
+    <w:p>
+      <w:pPr>
+        <w:rPr>
+          <w:color w:val="00B050"/>
+          <w:sz w:val="32"/>
+          <w:szCs w:val="32"/>
+        </w:rPr>
+      </w:pPr>
+    </w:p>
+    <w:p>
+      <w:pPr>
+        <w:pStyle w:val="Paragraphedeliste"/>
+        <w:numPr>
+          <w:ilvl w:val="0"/>
+          <w:numId w:val="2"/>
+        </w:numPr>
+        <w:rPr>
+          <w:color w:val="00B050"/>
+          <w:sz w:val="32"/>
+          <w:szCs w:val="32"/>
+        </w:rPr>
+      </w:pPr>
+      <w:proofErr w:type="spellStart"/>
+      <w:proofErr w:type="gramStart"/>
+      <w:r>
+        <w:rPr>
+          <w:color w:val="00B050"/>
+          <w:sz w:val="32"/>
+          <w:szCs w:val="32"/>
+        </w:rPr>
+        <w:t>difference</w:t>
+      </w:r>
+      <w:proofErr w:type="spellEnd"/>
+      <w:proofErr w:type="gramEnd"/>
+      <w:r>
+        <w:rPr>
+          <w:color w:val="00B050"/>
+          <w:sz w:val="32"/>
+          <w:szCs w:val="32"/>
+        </w:rPr>
+        <w:t xml:space="preserve"> entre </w:t>
+      </w:r>
+      <w:proofErr w:type="spellStart"/>
+      <w:r>
+        <w:rPr>
+          <w:color w:val="00B050"/>
+          <w:sz w:val="32"/>
+          <w:szCs w:val="32"/>
+        </w:rPr>
+        <w:t>rest</w:t>
+      </w:r>
+      <w:proofErr w:type="spellEnd"/>
+      <w:r>
+        <w:rPr>
+          <w:color w:val="00B050"/>
+          <w:sz w:val="32"/>
+          <w:szCs w:val="32"/>
+        </w:rPr>
+        <w:t xml:space="preserve"> et </w:t>
+      </w:r>
+      <w:proofErr w:type="spellStart"/>
+      <w:r>
+        <w:rPr>
+          <w:color w:val="00B050"/>
+          <w:sz w:val="32"/>
+          <w:szCs w:val="32"/>
+        </w:rPr>
+        <w:t>restful</w:t>
+      </w:r>
+      <w:proofErr w:type="spellEnd"/>
+      <w:r>
+        <w:rPr>
+          <w:color w:val="00B050"/>
+          <w:sz w:val="32"/>
+          <w:szCs w:val="32"/>
+        </w:rPr>
+        <w:t xml:space="preserve"> api</w:t>
+      </w:r>
+    </w:p>
+    <w:p>
+      <w:pPr>
+        <w:pStyle w:val="NormalWeb"/>
+        <w:pBdr>
+          <w:top w:val="single" w:sz="2" w:space="0" w:color="D9D9E3"/>
+          <w:left w:val="single" w:sz="2" w:space="0" w:color="D9D9E3"/>
+          <w:bottom w:val="single" w:sz="2" w:space="0" w:color="D9D9E3"/>
+          <w:right w:val="single" w:sz="2" w:space="0" w:color="D9D9E3"/>
+        </w:pBdr>
+        <w:shd w:val="clear" w:color="auto" w:fill="F7F7F8"/>
+        <w:spacing w:before="0" w:beforeAutospacing="0" w:after="300" w:afterAutospacing="0"/>
+        <w:rPr>
+          <w:rFonts w:ascii="Segoe UI" w:hAnsi="Segoe UI" w:cs="Segoe UI"/>
+          <w:color w:val="374151"/>
+        </w:rPr>
+      </w:pPr>
+      <w:r>
+        <w:rPr>
+          <w:rFonts w:ascii="Segoe UI" w:hAnsi="Segoe UI" w:cs="Segoe UI"/>
+          <w:color w:val="374151"/>
+        </w:rPr>
+        <w:t>La différence entre REST et RESTful API est souvent une source de confusion, car les termes sont souvent utilisés de manière interchangeable. Cependant, voici une explication de la différence entre les deux :</w:t>
+      </w:r>
+    </w:p>
+    <w:p>
+      <w:pPr>
+        <w:pStyle w:val="NormalWeb"/>
+        <w:numPr>
+          <w:ilvl w:val="0"/>
+          <w:numId w:val="4"/>
+        </w:numPr>
+        <w:pBdr>
+          <w:top w:val="single" w:sz="2" w:space="0" w:color="D9D9E3"/>
+          <w:left w:val="single" w:sz="2" w:space="5" w:color="D9D9E3"/>
+          <w:bottom w:val="single" w:sz="2" w:space="0" w:color="D9D9E3"/>
+          <w:right w:val="single" w:sz="2" w:space="0" w:color="D9D9E3"/>
+        </w:pBdr>
+        <w:shd w:val="clear" w:color="auto" w:fill="F7F7F8"/>
+        <w:spacing w:before="0" w:beforeAutospacing="0" w:after="0" w:afterAutospacing="0"/>
+        <w:rPr>
+          <w:rFonts w:ascii="Segoe UI" w:hAnsi="Segoe UI" w:cs="Segoe UI"/>
+          <w:color w:val="374151"/>
+        </w:rPr>
+      </w:pPr>
+      <w:r>
+        <w:rPr>
+          <w:rFonts w:ascii="Segoe UI" w:hAnsi="Segoe UI" w:cs="Segoe UI"/>
+          <w:color w:val="374151"/>
+        </w:rPr>
+        <w:t>REST (</w:t>
+      </w:r>
+      <w:proofErr w:type="spellStart"/>
+      <w:r>
+        <w:rPr>
+          <w:rFonts w:ascii="Segoe UI" w:hAnsi="Segoe UI" w:cs="Segoe UI"/>
+          <w:color w:val="374151"/>
+        </w:rPr>
+        <w:t>Representational</w:t>
+      </w:r>
+      <w:proofErr w:type="spellEnd"/>
+      <w:r>
+        <w:rPr>
+          <w:rFonts w:ascii="Segoe UI" w:hAnsi="Segoe UI" w:cs="Segoe UI"/>
+          <w:color w:val="374151"/>
+        </w:rPr>
+        <w:t xml:space="preserve"> State Transfer) est un style architectural qui définit un ensemble de contraintes pour la conception de systèmes distribués, tels que les services web. Il s'agit d'une approche standardisée pour la conception de systèmes distribués qui permet aux clients de communiquer avec des serveurs via des requêtes HTTP en utilisant des méthodes standardisées telles que GET, POST, PUT, DELETE, etc.</w:t>
+      </w:r>
+    </w:p>
+    <w:p>
+      <w:pPr>
+        <w:pStyle w:val="NormalWeb"/>
+        <w:numPr>
+          <w:ilvl w:val="0"/>
+          <w:numId w:val="4"/>
+        </w:numPr>
+        <w:pBdr>
+          <w:top w:val="single" w:sz="2" w:space="0" w:color="D9D9E3"/>
+          <w:left w:val="single" w:sz="2" w:space="5" w:color="D9D9E3"/>
+          <w:bottom w:val="single" w:sz="2" w:space="0" w:color="D9D9E3"/>
+          <w:right w:val="single" w:sz="2" w:space="0" w:color="D9D9E3"/>
+        </w:pBdr>
+        <w:shd w:val="clear" w:color="auto" w:fill="F7F7F8"/>
+        <w:spacing w:before="0" w:beforeAutospacing="0" w:after="0" w:afterAutospacing="0"/>
+        <w:rPr>
+          <w:rFonts w:ascii="Segoe UI" w:hAnsi="Segoe UI" w:cs="Segoe UI"/>
+          <w:color w:val="374151"/>
+        </w:rPr>
+      </w:pPr>
+      <w:r>
+        <w:rPr>
+          <w:rFonts w:ascii="Segoe UI" w:hAnsi="Segoe UI" w:cs="Segoe UI"/>
+          <w:color w:val="374151"/>
+        </w:rPr>
+        <w:t xml:space="preserve">RESTful API, quant à lui, est un terme utilisé pour décrire une API (Application </w:t>
+      </w:r>
+      <w:proofErr w:type="spellStart"/>
+      <w:r>
+        <w:rPr>
+          <w:rFonts w:ascii="Segoe UI" w:hAnsi="Segoe UI" w:cs="Segoe UI"/>
+          <w:color w:val="374151"/>
+        </w:rPr>
+        <w:t>Programming</w:t>
+      </w:r>
+      <w:proofErr w:type="spellEnd"/>
+      <w:r>
+        <w:rPr>
+          <w:rFonts w:ascii="Segoe UI" w:hAnsi="Segoe UI" w:cs="Segoe UI"/>
+          <w:color w:val="374151"/>
+        </w:rPr>
+        <w:t xml:space="preserve"> Interface) qui suit les principes et les contraintes de l'architecture REST. Une API RESTful fournit donc une interface web qui permet aux clients de communiquer avec un serveur web en utilisant des requêtes HTTP et en utilisant des ressources identifiées par des URI (Uniform Resource </w:t>
+      </w:r>
+      <w:proofErr w:type="spellStart"/>
+      <w:r>
+        <w:rPr>
+          <w:rFonts w:ascii="Segoe UI" w:hAnsi="Segoe UI" w:cs="Segoe UI"/>
+          <w:color w:val="374151"/>
+        </w:rPr>
+        <w:t>Identifiers</w:t>
+      </w:r>
+      <w:proofErr w:type="spellEnd"/>
+      <w:r>
+        <w:rPr>
+          <w:rFonts w:ascii="Segoe UI" w:hAnsi="Segoe UI" w:cs="Segoe UI"/>
+          <w:color w:val="374151"/>
+        </w:rPr>
+        <w:t>) et manipulées via des méthodes standardisées.</w:t>
+      </w:r>
+    </w:p>
+    <w:p>
+      <w:pPr>
+        <w:pStyle w:val="NormalWeb"/>
+        <w:pBdr>
+          <w:top w:val="single" w:sz="2" w:space="0" w:color="D9D9E3"/>
+          <w:left w:val="single" w:sz="2" w:space="0" w:color="D9D9E3"/>
+          <w:bottom w:val="single" w:sz="2" w:space="0" w:color="D9D9E3"/>
+          <w:right w:val="single" w:sz="2" w:space="0" w:color="D9D9E3"/>
+        </w:pBdr>
+        <w:shd w:val="clear" w:color="auto" w:fill="F7F7F8"/>
+        <w:spacing w:before="300" w:beforeAutospacing="0" w:after="0" w:afterAutospacing="0"/>
+        <w:rPr>
+          <w:rFonts w:ascii="Segoe UI" w:hAnsi="Segoe UI" w:cs="Segoe UI"/>
+          <w:color w:val="374151"/>
+        </w:rPr>
+      </w:pPr>
+      <w:r>
+        <w:rPr>
+          <w:rFonts w:ascii="Segoe UI" w:hAnsi="Segoe UI" w:cs="Segoe UI"/>
+          <w:color w:val="374151"/>
+        </w:rPr>
+        <w:t>En résumé, REST est une architecture de conception de systèmes distribués, tandis qu'une API RESTful est une implémentation d'une interface web qui suit les principes de cette architecture.</w:t>
+      </w:r>
+    </w:p>
+    <w:p>
+      <w:pPr>
+        <w:rPr>
+          <w:color w:val="00B050"/>
+          <w:sz w:val="32"/>
+          <w:szCs w:val="32"/>
+        </w:rPr>
+      </w:pPr>
+    </w:p>
+    <w:p>
+      <w:pPr>
+        <w:rPr>
+          <w:color w:val="00B050"/>
+          <w:sz w:val="32"/>
+          <w:szCs w:val="32"/>
+        </w:rPr>
+      </w:pPr>
+    </w:p>
     <w:sectPr>
       <w:pgSz w:w="11906" w:h="16838"/>
       <w:pgMar w:top="1417" w:right="1417" w:bottom="1417" w:left="1417" w:header="708" w:footer="708" w:gutter="0"/>
@@ -11,6 +901,460 @@
     </w:sectPr>
   </w:body>
 </w:document>
+</file>
+
+<file path=word/numbering.xml><?xml version="1.0" encoding="utf-8"?>
+<w:numbering xmlns:wpc="http://schemas.microsoft.com/office/word/2010/wordprocessingCanvas" xmlns:cx="http://schemas.microsoft.com/office/drawing/2014/chartex" xmlns:cx1="http://schemas.microsoft.com/office/drawing/2015/9/8/chartex" xmlns:cx2="http://schemas.microsoft.com/office/drawing/2015/10/21/chartex" xmlns:cx3="http://schemas.microsoft.com/office/drawing/2016/5/9/chartex" xmlns:cx4="http://schemas.microsoft.com/office/drawing/2016/5/10/chartex" xmlns:cx5="http://schemas.microsoft.com/office/drawing/2016/5/11/chartex" xmlns:cx6="http://schemas.microsoft.com/office/drawing/2016/5/12/chartex" xmlns:cx7="http://schemas.microsoft.com/office/drawing/2016/5/13/chartex" xmlns:cx8="http://schemas.microsoft.com/office/drawing/2016/5/14/chartex" xmlns:mc="http://schemas.openxmlformats.org/markup-compatibility/2006" xmlns:aink="http://schemas.microsoft.com/office/drawing/2016/ink" xmlns:am3d="http://schemas.microsoft.com/office/drawing/2017/model3d" xmlns:o="urn:schemas-microsoft-com:office:office" xmlns:oel="http://schemas.microsoft.com/office/2019/extlst" xmlns:r="http://schemas.openxmlformats.org/officeDocument/2006/relationships" xmlns:m="http://schemas.openxmlformats.org/officeDocument/2006/math" xmlns:v="urn:schemas-microsoft-com:vml" xmlns:wp14="http://schemas.microsoft.com/office/word/2010/wordprocessingDrawing" xmlns:wp="http://schemas.openxmlformats.org/drawingml/2006/wordprocessingDrawing" xmlns:w10="urn:schemas-microsoft-com:office:word" xmlns:w="http://schemas.openxmlformats.org/wordprocessingml/2006/main" xmlns:w14="http://schemas.microsoft.com/office/word/2010/wordml" xmlns:w15="http://schemas.microsoft.com/office/word/2012/wordml" xmlns:w16cex="http://schemas.microsoft.com/office/word/2018/wordml/cex" xmlns:w16cid="http://schemas.microsoft.com/office/word/2016/wordml/cid" xmlns:w16="http://schemas.microsoft.com/office/word/2018/wordml" xmlns:w16du="http://schemas.microsoft.com/office/word/2023/wordml/word16du" xmlns:w16sdtdh="http://schemas.microsoft.com/office/word/2020/wordml/sdtdatahash" xmlns:w16se="http://schemas.microsoft.com/office/word/2015/wordml/symex" xmlns:wpg="http://schemas.microsoft.com/office/word/2010/wordprocessingGroup" xmlns:wpi="http://schemas.microsoft.com/office/word/2010/wordprocessingInk" xmlns:wne="http://schemas.microsoft.com/office/word/2006/wordml" xmlns:wps="http://schemas.microsoft.com/office/word/2010/wordprocessingShape" mc:Ignorable="w14 w15 w16se w16cid w16 w16cex w16sdtdh wp14">
+  <w:abstractNum w:abstractNumId="0" w15:restartNumberingAfterBreak="0">
+    <w:nsid w:val="1B4731C9"/>
+    <w:multiLevelType w:val="hybridMultilevel"/>
+    <w:tmpl w:val="5A980FFC"/>
+    <w:lvl w:ilvl="0" w:tplc="040C0013">
+      <w:start w:val="1"/>
+      <w:numFmt w:val="upperRoman"/>
+      <w:lvlText w:val="%1."/>
+      <w:lvlJc w:val="right"/>
+      <w:pPr>
+        <w:ind w:left="720" w:hanging="360"/>
+      </w:pPr>
+    </w:lvl>
+    <w:lvl w:ilvl="1" w:tplc="040C0019" w:tentative="1">
+      <w:start w:val="1"/>
+      <w:numFmt w:val="lowerLetter"/>
+      <w:lvlText w:val="%2."/>
+      <w:lvlJc w:val="left"/>
+      <w:pPr>
+        <w:ind w:left="1440" w:hanging="360"/>
+      </w:pPr>
+    </w:lvl>
+    <w:lvl w:ilvl="2" w:tplc="040C001B" w:tentative="1">
+      <w:start w:val="1"/>
+      <w:numFmt w:val="lowerRoman"/>
+      <w:lvlText w:val="%3."/>
+      <w:lvlJc w:val="right"/>
+      <w:pPr>
+        <w:ind w:left="2160" w:hanging="180"/>
+      </w:pPr>
+    </w:lvl>
+    <w:lvl w:ilvl="3" w:tplc="040C000F" w:tentative="1">
+      <w:start w:val="1"/>
+      <w:numFmt w:val="decimal"/>
+      <w:lvlText w:val="%4."/>
+      <w:lvlJc w:val="left"/>
+      <w:pPr>
+        <w:ind w:left="2880" w:hanging="360"/>
+      </w:pPr>
+    </w:lvl>
+    <w:lvl w:ilvl="4" w:tplc="040C0019" w:tentative="1">
+      <w:start w:val="1"/>
+      <w:numFmt w:val="lowerLetter"/>
+      <w:lvlText w:val="%5."/>
+      <w:lvlJc w:val="left"/>
+      <w:pPr>
+        <w:ind w:left="3600" w:hanging="360"/>
+      </w:pPr>
+    </w:lvl>
+    <w:lvl w:ilvl="5" w:tplc="040C001B" w:tentative="1">
+      <w:start w:val="1"/>
+      <w:numFmt w:val="lowerRoman"/>
+      <w:lvlText w:val="%6."/>
+      <w:lvlJc w:val="right"/>
+      <w:pPr>
+        <w:ind w:left="4320" w:hanging="180"/>
+      </w:pPr>
+    </w:lvl>
+    <w:lvl w:ilvl="6" w:tplc="040C000F" w:tentative="1">
+      <w:start w:val="1"/>
+      <w:numFmt w:val="decimal"/>
+      <w:lvlText w:val="%7."/>
+      <w:lvlJc w:val="left"/>
+      <w:pPr>
+        <w:ind w:left="5040" w:hanging="360"/>
+      </w:pPr>
+    </w:lvl>
+    <w:lvl w:ilvl="7" w:tplc="040C0019" w:tentative="1">
+      <w:start w:val="1"/>
+      <w:numFmt w:val="lowerLetter"/>
+      <w:lvlText w:val="%8."/>
+      <w:lvlJc w:val="left"/>
+      <w:pPr>
+        <w:ind w:left="5760" w:hanging="360"/>
+      </w:pPr>
+    </w:lvl>
+    <w:lvl w:ilvl="8" w:tplc="040C001B" w:tentative="1">
+      <w:start w:val="1"/>
+      <w:numFmt w:val="lowerRoman"/>
+      <w:lvlText w:val="%9."/>
+      <w:lvlJc w:val="right"/>
+      <w:pPr>
+        <w:ind w:left="6480" w:hanging="180"/>
+      </w:pPr>
+    </w:lvl>
+  </w:abstractNum>
+  <w:abstractNum w:abstractNumId="1" w15:restartNumberingAfterBreak="0">
+    <w:nsid w:val="2F476B29"/>
+    <w:multiLevelType w:val="hybridMultilevel"/>
+    <w:tmpl w:val="717E7040"/>
+    <w:lvl w:ilvl="0" w:tplc="017C343C">
+      <w:start w:val="1"/>
+      <w:numFmt w:val="decimal"/>
+      <w:lvlText w:val="%1."/>
+      <w:lvlJc w:val="left"/>
+      <w:pPr>
+        <w:ind w:left="1080" w:hanging="720"/>
+      </w:pPr>
+      <w:rPr>
+        <w:rFonts w:hint="default"/>
+      </w:rPr>
+    </w:lvl>
+    <w:lvl w:ilvl="1" w:tplc="040C0019" w:tentative="1">
+      <w:start w:val="1"/>
+      <w:numFmt w:val="lowerLetter"/>
+      <w:lvlText w:val="%2."/>
+      <w:lvlJc w:val="left"/>
+      <w:pPr>
+        <w:ind w:left="1440" w:hanging="360"/>
+      </w:pPr>
+    </w:lvl>
+    <w:lvl w:ilvl="2" w:tplc="040C001B" w:tentative="1">
+      <w:start w:val="1"/>
+      <w:numFmt w:val="lowerRoman"/>
+      <w:lvlText w:val="%3."/>
+      <w:lvlJc w:val="right"/>
+      <w:pPr>
+        <w:ind w:left="2160" w:hanging="180"/>
+      </w:pPr>
+    </w:lvl>
+    <w:lvl w:ilvl="3" w:tplc="040C000F" w:tentative="1">
+      <w:start w:val="1"/>
+      <w:numFmt w:val="decimal"/>
+      <w:lvlText w:val="%4."/>
+      <w:lvlJc w:val="left"/>
+      <w:pPr>
+        <w:ind w:left="2880" w:hanging="360"/>
+      </w:pPr>
+    </w:lvl>
+    <w:lvl w:ilvl="4" w:tplc="040C0019" w:tentative="1">
+      <w:start w:val="1"/>
+      <w:numFmt w:val="lowerLetter"/>
+      <w:lvlText w:val="%5."/>
+      <w:lvlJc w:val="left"/>
+      <w:pPr>
+        <w:ind w:left="3600" w:hanging="360"/>
+      </w:pPr>
+    </w:lvl>
+    <w:lvl w:ilvl="5" w:tplc="040C001B" w:tentative="1">
+      <w:start w:val="1"/>
+      <w:numFmt w:val="lowerRoman"/>
+      <w:lvlText w:val="%6."/>
+      <w:lvlJc w:val="right"/>
+      <w:pPr>
+        <w:ind w:left="4320" w:hanging="180"/>
+      </w:pPr>
+    </w:lvl>
+    <w:lvl w:ilvl="6" w:tplc="040C000F" w:tentative="1">
+      <w:start w:val="1"/>
+      <w:numFmt w:val="decimal"/>
+      <w:lvlText w:val="%7."/>
+      <w:lvlJc w:val="left"/>
+      <w:pPr>
+        <w:ind w:left="5040" w:hanging="360"/>
+      </w:pPr>
+    </w:lvl>
+    <w:lvl w:ilvl="7" w:tplc="040C0019" w:tentative="1">
+      <w:start w:val="1"/>
+      <w:numFmt w:val="lowerLetter"/>
+      <w:lvlText w:val="%8."/>
+      <w:lvlJc w:val="left"/>
+      <w:pPr>
+        <w:ind w:left="5760" w:hanging="360"/>
+      </w:pPr>
+    </w:lvl>
+    <w:lvl w:ilvl="8" w:tplc="040C001B" w:tentative="1">
+      <w:start w:val="1"/>
+      <w:numFmt w:val="lowerRoman"/>
+      <w:lvlText w:val="%9."/>
+      <w:lvlJc w:val="right"/>
+      <w:pPr>
+        <w:ind w:left="6480" w:hanging="180"/>
+      </w:pPr>
+    </w:lvl>
+  </w:abstractNum>
+  <w:abstractNum w:abstractNumId="2" w15:restartNumberingAfterBreak="0">
+    <w:nsid w:val="58283CA4"/>
+    <w:multiLevelType w:val="multilevel"/>
+    <w:tmpl w:val="3000E12A"/>
+    <w:lvl w:ilvl="0">
+      <w:start w:val="1"/>
+      <w:numFmt w:val="decimal"/>
+      <w:lvlText w:val="%1."/>
+      <w:lvlJc w:val="left"/>
+      <w:pPr>
+        <w:tabs>
+          <w:tab w:val="num" w:pos="720"/>
+        </w:tabs>
+        <w:ind w:left="720" w:hanging="360"/>
+      </w:pPr>
+    </w:lvl>
+    <w:lvl w:ilvl="1" w:tentative="1">
+      <w:start w:val="1"/>
+      <w:numFmt w:val="decimal"/>
+      <w:lvlText w:val="%2."/>
+      <w:lvlJc w:val="left"/>
+      <w:pPr>
+        <w:tabs>
+          <w:tab w:val="num" w:pos="1440"/>
+        </w:tabs>
+        <w:ind w:left="1440" w:hanging="360"/>
+      </w:pPr>
+    </w:lvl>
+    <w:lvl w:ilvl="2" w:tentative="1">
+      <w:start w:val="1"/>
+      <w:numFmt w:val="decimal"/>
+      <w:lvlText w:val="%3."/>
+      <w:lvlJc w:val="left"/>
+      <w:pPr>
+        <w:tabs>
+          <w:tab w:val="num" w:pos="2160"/>
+        </w:tabs>
+        <w:ind w:left="2160" w:hanging="360"/>
+      </w:pPr>
+    </w:lvl>
+    <w:lvl w:ilvl="3" w:tentative="1">
+      <w:start w:val="1"/>
+      <w:numFmt w:val="decimal"/>
+      <w:lvlText w:val="%4."/>
+      <w:lvlJc w:val="left"/>
+      <w:pPr>
+        <w:tabs>
+          <w:tab w:val="num" w:pos="2880"/>
+        </w:tabs>
+        <w:ind w:left="2880" w:hanging="360"/>
+      </w:pPr>
+    </w:lvl>
+    <w:lvl w:ilvl="4" w:tentative="1">
+      <w:start w:val="1"/>
+      <w:numFmt w:val="decimal"/>
+      <w:lvlText w:val="%5."/>
+      <w:lvlJc w:val="left"/>
+      <w:pPr>
+        <w:tabs>
+          <w:tab w:val="num" w:pos="3600"/>
+        </w:tabs>
+        <w:ind w:left="3600" w:hanging="360"/>
+      </w:pPr>
+    </w:lvl>
+    <w:lvl w:ilvl="5" w:tentative="1">
+      <w:start w:val="1"/>
+      <w:numFmt w:val="decimal"/>
+      <w:lvlText w:val="%6."/>
+      <w:lvlJc w:val="left"/>
+      <w:pPr>
+        <w:tabs>
+          <w:tab w:val="num" w:pos="4320"/>
+        </w:tabs>
+        <w:ind w:left="4320" w:hanging="360"/>
+      </w:pPr>
+    </w:lvl>
+    <w:lvl w:ilvl="6" w:tentative="1">
+      <w:start w:val="1"/>
+      <w:numFmt w:val="decimal"/>
+      <w:lvlText w:val="%7."/>
+      <w:lvlJc w:val="left"/>
+      <w:pPr>
+        <w:tabs>
+          <w:tab w:val="num" w:pos="5040"/>
+        </w:tabs>
+        <w:ind w:left="5040" w:hanging="360"/>
+      </w:pPr>
+    </w:lvl>
+    <w:lvl w:ilvl="7" w:tentative="1">
+      <w:start w:val="1"/>
+      <w:numFmt w:val="decimal"/>
+      <w:lvlText w:val="%8."/>
+      <w:lvlJc w:val="left"/>
+      <w:pPr>
+        <w:tabs>
+          <w:tab w:val="num" w:pos="5760"/>
+        </w:tabs>
+        <w:ind w:left="5760" w:hanging="360"/>
+      </w:pPr>
+    </w:lvl>
+    <w:lvl w:ilvl="8" w:tentative="1">
+      <w:start w:val="1"/>
+      <w:numFmt w:val="decimal"/>
+      <w:lvlText w:val="%9."/>
+      <w:lvlJc w:val="left"/>
+      <w:pPr>
+        <w:tabs>
+          <w:tab w:val="num" w:pos="6480"/>
+        </w:tabs>
+        <w:ind w:left="6480" w:hanging="360"/>
+      </w:pPr>
+    </w:lvl>
+  </w:abstractNum>
+  <w:abstractNum w:abstractNumId="3" w15:restartNumberingAfterBreak="0">
+    <w:nsid w:val="72CB1DD7"/>
+    <w:multiLevelType w:val="multilevel"/>
+    <w:tmpl w:val="FD9AC126"/>
+    <w:lvl w:ilvl="0">
+      <w:start w:val="1"/>
+      <w:numFmt w:val="bullet"/>
+      <w:lvlText w:val=""/>
+      <w:lvlJc w:val="left"/>
+      <w:pPr>
+        <w:tabs>
+          <w:tab w:val="num" w:pos="720"/>
+        </w:tabs>
+        <w:ind w:left="720" w:hanging="360"/>
+      </w:pPr>
+      <w:rPr>
+        <w:rFonts w:ascii="Symbol" w:hAnsi="Symbol" w:hint="default"/>
+        <w:sz w:val="20"/>
+      </w:rPr>
+    </w:lvl>
+    <w:lvl w:ilvl="1" w:tentative="1">
+      <w:start w:val="1"/>
+      <w:numFmt w:val="bullet"/>
+      <w:lvlText w:val=""/>
+      <w:lvlJc w:val="left"/>
+      <w:pPr>
+        <w:tabs>
+          <w:tab w:val="num" w:pos="1440"/>
+        </w:tabs>
+        <w:ind w:left="1440" w:hanging="360"/>
+      </w:pPr>
+      <w:rPr>
+        <w:rFonts w:ascii="Symbol" w:hAnsi="Symbol" w:hint="default"/>
+        <w:sz w:val="20"/>
+      </w:rPr>
+    </w:lvl>
+    <w:lvl w:ilvl="2" w:tentative="1">
+      <w:start w:val="1"/>
+      <w:numFmt w:val="bullet"/>
+      <w:lvlText w:val=""/>
+      <w:lvlJc w:val="left"/>
+      <w:pPr>
+        <w:tabs>
+          <w:tab w:val="num" w:pos="2160"/>
+        </w:tabs>
+        <w:ind w:left="2160" w:hanging="360"/>
+      </w:pPr>
+      <w:rPr>
+        <w:rFonts w:ascii="Symbol" w:hAnsi="Symbol" w:hint="default"/>
+        <w:sz w:val="20"/>
+      </w:rPr>
+    </w:lvl>
+    <w:lvl w:ilvl="3" w:tentative="1">
+      <w:start w:val="1"/>
+      <w:numFmt w:val="bullet"/>
+      <w:lvlText w:val=""/>
+      <w:lvlJc w:val="left"/>
+      <w:pPr>
+        <w:tabs>
+          <w:tab w:val="num" w:pos="2880"/>
+        </w:tabs>
+        <w:ind w:left="2880" w:hanging="360"/>
+      </w:pPr>
+      <w:rPr>
+        <w:rFonts w:ascii="Symbol" w:hAnsi="Symbol" w:hint="default"/>
+        <w:sz w:val="20"/>
+      </w:rPr>
+    </w:lvl>
+    <w:lvl w:ilvl="4" w:tentative="1">
+      <w:start w:val="1"/>
+      <w:numFmt w:val="bullet"/>
+      <w:lvlText w:val=""/>
+      <w:lvlJc w:val="left"/>
+      <w:pPr>
+        <w:tabs>
+          <w:tab w:val="num" w:pos="3600"/>
+        </w:tabs>
+        <w:ind w:left="3600" w:hanging="360"/>
+      </w:pPr>
+      <w:rPr>
+        <w:rFonts w:ascii="Symbol" w:hAnsi="Symbol" w:hint="default"/>
+        <w:sz w:val="20"/>
+      </w:rPr>
+    </w:lvl>
+    <w:lvl w:ilvl="5" w:tentative="1">
+      <w:start w:val="1"/>
+      <w:numFmt w:val="bullet"/>
+      <w:lvlText w:val=""/>
+      <w:lvlJc w:val="left"/>
+      <w:pPr>
+        <w:tabs>
+          <w:tab w:val="num" w:pos="4320"/>
+        </w:tabs>
+        <w:ind w:left="4320" w:hanging="360"/>
+      </w:pPr>
+      <w:rPr>
+        <w:rFonts w:ascii="Symbol" w:hAnsi="Symbol" w:hint="default"/>
+        <w:sz w:val="20"/>
+      </w:rPr>
+    </w:lvl>
+    <w:lvl w:ilvl="6" w:tentative="1">
+      <w:start w:val="1"/>
+      <w:numFmt w:val="bullet"/>
+      <w:lvlText w:val=""/>
+      <w:lvlJc w:val="left"/>
+      <w:pPr>
+        <w:tabs>
+          <w:tab w:val="num" w:pos="5040"/>
+        </w:tabs>
+        <w:ind w:left="5040" w:hanging="360"/>
+      </w:pPr>
+      <w:rPr>
+        <w:rFonts w:ascii="Symbol" w:hAnsi="Symbol" w:hint="default"/>
+        <w:sz w:val="20"/>
+      </w:rPr>
+    </w:lvl>
+    <w:lvl w:ilvl="7" w:tentative="1">
+      <w:start w:val="1"/>
+      <w:numFmt w:val="bullet"/>
+      <w:lvlText w:val=""/>
+      <w:lvlJc w:val="left"/>
+      <w:pPr>
+        <w:tabs>
+          <w:tab w:val="num" w:pos="5760"/>
+        </w:tabs>
+        <w:ind w:left="5760" w:hanging="360"/>
+      </w:pPr>
+      <w:rPr>
+        <w:rFonts w:ascii="Symbol" w:hAnsi="Symbol" w:hint="default"/>
+        <w:sz w:val="20"/>
+      </w:rPr>
+    </w:lvl>
+    <w:lvl w:ilvl="8" w:tentative="1">
+      <w:start w:val="1"/>
+      <w:numFmt w:val="bullet"/>
+      <w:lvlText w:val=""/>
+      <w:lvlJc w:val="left"/>
+      <w:pPr>
+        <w:tabs>
+          <w:tab w:val="num" w:pos="6480"/>
+        </w:tabs>
+        <w:ind w:left="6480" w:hanging="360"/>
+      </w:pPr>
+      <w:rPr>
+        <w:rFonts w:ascii="Symbol" w:hAnsi="Symbol" w:hint="default"/>
+        <w:sz w:val="20"/>
+      </w:rPr>
+    </w:lvl>
+  </w:abstractNum>
+  <w:num w:numId="1" w16cid:durableId="1302615139">
+    <w:abstractNumId w:val="0"/>
+  </w:num>
+  <w:num w:numId="2" w16cid:durableId="890270096">
+    <w:abstractNumId w:val="1"/>
+  </w:num>
+  <w:num w:numId="3" w16cid:durableId="2015960322">
+    <w:abstractNumId w:val="2"/>
+  </w:num>
+  <w:num w:numId="4" w16cid:durableId="776174650">
+    <w:abstractNumId w:val="3"/>
+  </w:num>
+</w:numbering>
 </file>
 
 <file path=word/styles.xml><?xml version="1.0" encoding="utf-8"?>
@@ -415,7 +1759,6 @@
   <w:style w:type="character" w:default="1" w:styleId="Policepardfaut">
     <w:name w:val="Default Paragraph Font"/>
     <w:uiPriority w:val="1"/>
-    <w:semiHidden/>
     <w:unhideWhenUsed/>
   </w:style>
   <w:style w:type="table" w:default="1" w:styleId="TableauNormal">
@@ -438,6 +1781,34 @@
     <w:uiPriority w:val="99"/>
     <w:semiHidden/>
     <w:unhideWhenUsed/>
+  </w:style>
+  <w:style w:type="paragraph" w:styleId="Paragraphedeliste">
+    <w:name w:val="List Paragraph"/>
+    <w:basedOn w:val="Normal"/>
+    <w:uiPriority w:val="34"/>
+    <w:qFormat/>
+    <w:rsid w:val="00B652E9"/>
+    <w:pPr>
+      <w:ind w:left="720"/>
+      <w:contextualSpacing/>
+    </w:pPr>
+  </w:style>
+  <w:style w:type="paragraph" w:styleId="NormalWeb">
+    <w:name w:val="Normal (Web)"/>
+    <w:basedOn w:val="Normal"/>
+    <w:uiPriority w:val="99"/>
+    <w:semiHidden/>
+    <w:unhideWhenUsed/>
+    <w:rsid w:val="00D15DBF"/>
+    <w:pPr>
+      <w:spacing w:before="100" w:beforeAutospacing="1" w:after="100" w:afterAutospacing="1" w:line="240" w:lineRule="auto"/>
+    </w:pPr>
+    <w:rPr>
+      <w:rFonts w:ascii="Times New Roman" w:eastAsia="Times New Roman" w:hAnsi="Times New Roman" w:cs="Times New Roman"/>
+      <w:sz w:val="24"/>
+      <w:szCs w:val="24"/>
+      <w:lang w:eastAsia="fr-FR"/>
+    </w:rPr>
   </w:style>
 </w:styles>
 </file>

</xml_diff>

<commit_message>
Add some world change
</commit_message>
<xml_diff>
--- a/Rest api nodeJs.docx
+++ b/Rest api nodeJs.docx
@@ -38496,6 +38496,3076 @@
         </w:rPr>
       </w:pPr>
     </w:p>
+    <w:p>
+      <w:pPr>
+        <w:pStyle w:val="Paragraphedeliste"/>
+        <w:numPr>
+          <w:ilvl w:val="0"/>
+          <w:numId w:val="19"/>
+        </w:numPr>
+        <w:rPr>
+          <w:color w:val="FF0000"/>
+          <w:sz w:val="72"/>
+          <w:szCs w:val="72"/>
+          <w:lang w:val="en-US"/>
+        </w:rPr>
+      </w:pPr>
+      <w:proofErr w:type="spellStart"/>
+      <w:r>
+        <w:rPr>
+          <w:color w:val="FF0000"/>
+          <w:sz w:val="72"/>
+          <w:szCs w:val="72"/>
+          <w:lang w:val="en-US"/>
+        </w:rPr>
+        <w:t>Populationg</w:t>
+      </w:r>
+      <w:proofErr w:type="spellEnd"/>
+      <w:r>
+        <w:rPr>
+          <w:color w:val="FF0000"/>
+          <w:sz w:val="72"/>
+          <w:szCs w:val="72"/>
+          <w:lang w:val="en-US"/>
+        </w:rPr>
+        <w:t xml:space="preserve"> Queries with Mongoose</w:t>
+      </w:r>
+    </w:p>
+    <w:p>
+      <w:pPr>
+        <w:pBdr>
+          <w:top w:val="single" w:sz="2" w:space="0" w:color="D9D9E3"/>
+          <w:left w:val="single" w:sz="2" w:space="0" w:color="D9D9E3"/>
+          <w:bottom w:val="single" w:sz="2" w:space="0" w:color="D9D9E3"/>
+          <w:right w:val="single" w:sz="2" w:space="0" w:color="D9D9E3"/>
+        </w:pBdr>
+        <w:shd w:val="clear" w:color="auto" w:fill="F7F7F8"/>
+        <w:spacing w:after="300" w:line="240" w:lineRule="auto"/>
+        <w:rPr>
+          <w:rFonts w:ascii="Segoe UI" w:eastAsia="Times New Roman" w:hAnsi="Segoe UI" w:cs="Segoe UI"/>
+          <w:color w:val="374151"/>
+          <w:sz w:val="24"/>
+          <w:szCs w:val="24"/>
+          <w:lang w:eastAsia="fr-FR"/>
+        </w:rPr>
+      </w:pPr>
+      <w:r>
+        <w:rPr>
+          <w:rFonts w:ascii="Segoe UI" w:eastAsia="Times New Roman" w:hAnsi="Segoe UI" w:cs="Segoe UI"/>
+          <w:color w:val="374151"/>
+          <w:sz w:val="24"/>
+          <w:szCs w:val="24"/>
+          <w:lang w:eastAsia="fr-FR"/>
+        </w:rPr>
+        <w:t>Les requêtes de population en Node.js permettent de récupérer des données associées à des relations entre plusieurs modèles. Voici quelques informations utiles pour effectuer des requêtes de population en français avec Node.js :</w:t>
+      </w:r>
+    </w:p>
+    <w:p>
+      <w:pPr>
+        <w:numPr>
+          <w:ilvl w:val="0"/>
+          <w:numId w:val="20"/>
+        </w:numPr>
+        <w:pBdr>
+          <w:top w:val="single" w:sz="2" w:space="0" w:color="D9D9E3"/>
+          <w:left w:val="single" w:sz="2" w:space="5" w:color="D9D9E3"/>
+          <w:bottom w:val="single" w:sz="2" w:space="0" w:color="D9D9E3"/>
+          <w:right w:val="single" w:sz="2" w:space="0" w:color="D9D9E3"/>
+        </w:pBdr>
+        <w:shd w:val="clear" w:color="auto" w:fill="F7F7F8"/>
+        <w:spacing w:after="0" w:line="240" w:lineRule="auto"/>
+        <w:rPr>
+          <w:rFonts w:ascii="Segoe UI" w:eastAsia="Times New Roman" w:hAnsi="Segoe UI" w:cs="Segoe UI"/>
+          <w:color w:val="374151"/>
+          <w:sz w:val="24"/>
+          <w:szCs w:val="24"/>
+          <w:lang w:eastAsia="fr-FR"/>
+        </w:rPr>
+      </w:pPr>
+      <w:r>
+        <w:rPr>
+          <w:rFonts w:ascii="Segoe UI" w:eastAsia="Times New Roman" w:hAnsi="Segoe UI" w:cs="Segoe UI"/>
+          <w:color w:val="374151"/>
+          <w:sz w:val="24"/>
+          <w:szCs w:val="24"/>
+          <w:lang w:eastAsia="fr-FR"/>
+        </w:rPr>
+        <w:lastRenderedPageBreak/>
+        <w:t>Définition des modèles : Tout d'abord, vous devez définir vos modèles et leurs relations. Par exemple, si vous avez un modèle "Utilisateur" et un modèle "Commentaire", vous pouvez définir une relation entre les deux modèles de la manière suivante :</w:t>
+      </w:r>
+    </w:p>
+    <w:p>
+      <w:pPr>
+        <w:shd w:val="clear" w:color="auto" w:fill="1F1F1F"/>
+        <w:spacing w:after="0" w:line="285" w:lineRule="atLeast"/>
+        <w:rPr>
+          <w:rFonts w:ascii="Consolas" w:eastAsia="Times New Roman" w:hAnsi="Consolas" w:cs="Times New Roman"/>
+          <w:color w:val="CCCCCC"/>
+          <w:sz w:val="21"/>
+          <w:szCs w:val="21"/>
+          <w:lang w:val="en-US" w:eastAsia="fr-FR"/>
+        </w:rPr>
+      </w:pPr>
+      <w:r>
+        <w:rPr>
+          <w:rFonts w:ascii="Consolas" w:eastAsia="Times New Roman" w:hAnsi="Consolas" w:cs="Times New Roman"/>
+          <w:color w:val="569CD6"/>
+          <w:sz w:val="21"/>
+          <w:szCs w:val="21"/>
+          <w:lang w:val="en-US" w:eastAsia="fr-FR"/>
+        </w:rPr>
+        <w:t>const</w:t>
+      </w:r>
+      <w:r>
+        <w:rPr>
+          <w:rFonts w:ascii="Consolas" w:eastAsia="Times New Roman" w:hAnsi="Consolas" w:cs="Times New Roman"/>
+          <w:color w:val="CCCCCC"/>
+          <w:sz w:val="21"/>
+          <w:szCs w:val="21"/>
+          <w:lang w:val="en-US" w:eastAsia="fr-FR"/>
+        </w:rPr>
+        <w:t xml:space="preserve"> </w:t>
+      </w:r>
+      <w:r>
+        <w:rPr>
+          <w:rFonts w:ascii="Consolas" w:eastAsia="Times New Roman" w:hAnsi="Consolas" w:cs="Times New Roman"/>
+          <w:color w:val="4FC1FF"/>
+          <w:sz w:val="21"/>
+          <w:szCs w:val="21"/>
+          <w:lang w:val="en-US" w:eastAsia="fr-FR"/>
+        </w:rPr>
+        <w:t>mongoose</w:t>
+      </w:r>
+      <w:r>
+        <w:rPr>
+          <w:rFonts w:ascii="Consolas" w:eastAsia="Times New Roman" w:hAnsi="Consolas" w:cs="Times New Roman"/>
+          <w:color w:val="CCCCCC"/>
+          <w:sz w:val="21"/>
+          <w:szCs w:val="21"/>
+          <w:lang w:val="en-US" w:eastAsia="fr-FR"/>
+        </w:rPr>
+        <w:t xml:space="preserve"> </w:t>
+      </w:r>
+      <w:r>
+        <w:rPr>
+          <w:rFonts w:ascii="Consolas" w:eastAsia="Times New Roman" w:hAnsi="Consolas" w:cs="Times New Roman"/>
+          <w:color w:val="D4D4D4"/>
+          <w:sz w:val="21"/>
+          <w:szCs w:val="21"/>
+          <w:lang w:val="en-US" w:eastAsia="fr-FR"/>
+        </w:rPr>
+        <w:t>=</w:t>
+      </w:r>
+      <w:r>
+        <w:rPr>
+          <w:rFonts w:ascii="Consolas" w:eastAsia="Times New Roman" w:hAnsi="Consolas" w:cs="Times New Roman"/>
+          <w:color w:val="CCCCCC"/>
+          <w:sz w:val="21"/>
+          <w:szCs w:val="21"/>
+          <w:lang w:val="en-US" w:eastAsia="fr-FR"/>
+        </w:rPr>
+        <w:t xml:space="preserve"> </w:t>
+      </w:r>
+      <w:r>
+        <w:rPr>
+          <w:rFonts w:ascii="Consolas" w:eastAsia="Times New Roman" w:hAnsi="Consolas" w:cs="Times New Roman"/>
+          <w:color w:val="DCDCAA"/>
+          <w:sz w:val="21"/>
+          <w:szCs w:val="21"/>
+          <w:lang w:val="en-US" w:eastAsia="fr-FR"/>
+        </w:rPr>
+        <w:t>require</w:t>
+      </w:r>
+      <w:r>
+        <w:rPr>
+          <w:rFonts w:ascii="Consolas" w:eastAsia="Times New Roman" w:hAnsi="Consolas" w:cs="Times New Roman"/>
+          <w:color w:val="CCCCCC"/>
+          <w:sz w:val="21"/>
+          <w:szCs w:val="21"/>
+          <w:lang w:val="en-US" w:eastAsia="fr-FR"/>
+        </w:rPr>
+        <w:t>(</w:t>
+      </w:r>
+      <w:r>
+        <w:rPr>
+          <w:rFonts w:ascii="Consolas" w:eastAsia="Times New Roman" w:hAnsi="Consolas" w:cs="Times New Roman"/>
+          <w:color w:val="CE9178"/>
+          <w:sz w:val="21"/>
+          <w:szCs w:val="21"/>
+          <w:lang w:val="en-US" w:eastAsia="fr-FR"/>
+        </w:rPr>
+        <w:t>'mongoose'</w:t>
+      </w:r>
+      <w:proofErr w:type="gramStart"/>
+      <w:r>
+        <w:rPr>
+          <w:rFonts w:ascii="Consolas" w:eastAsia="Times New Roman" w:hAnsi="Consolas" w:cs="Times New Roman"/>
+          <w:color w:val="CCCCCC"/>
+          <w:sz w:val="21"/>
+          <w:szCs w:val="21"/>
+          <w:lang w:val="en-US" w:eastAsia="fr-FR"/>
+        </w:rPr>
+        <w:t>);</w:t>
+      </w:r>
+      <w:proofErr w:type="gramEnd"/>
+    </w:p>
+    <w:p>
+      <w:pPr>
+        <w:shd w:val="clear" w:color="auto" w:fill="1F1F1F"/>
+        <w:spacing w:after="0" w:line="285" w:lineRule="atLeast"/>
+        <w:rPr>
+          <w:rFonts w:ascii="Consolas" w:eastAsia="Times New Roman" w:hAnsi="Consolas" w:cs="Times New Roman"/>
+          <w:color w:val="CCCCCC"/>
+          <w:sz w:val="21"/>
+          <w:szCs w:val="21"/>
+          <w:lang w:val="en-US" w:eastAsia="fr-FR"/>
+        </w:rPr>
+      </w:pPr>
+    </w:p>
+    <w:p>
+      <w:pPr>
+        <w:shd w:val="clear" w:color="auto" w:fill="1F1F1F"/>
+        <w:spacing w:after="0" w:line="285" w:lineRule="atLeast"/>
+        <w:rPr>
+          <w:rFonts w:ascii="Consolas" w:eastAsia="Times New Roman" w:hAnsi="Consolas" w:cs="Times New Roman"/>
+          <w:color w:val="CCCCCC"/>
+          <w:sz w:val="21"/>
+          <w:szCs w:val="21"/>
+          <w:lang w:val="en-US" w:eastAsia="fr-FR"/>
+        </w:rPr>
+      </w:pPr>
+      <w:r>
+        <w:rPr>
+          <w:rFonts w:ascii="Consolas" w:eastAsia="Times New Roman" w:hAnsi="Consolas" w:cs="Times New Roman"/>
+          <w:color w:val="569CD6"/>
+          <w:sz w:val="21"/>
+          <w:szCs w:val="21"/>
+          <w:lang w:val="en-US" w:eastAsia="fr-FR"/>
+        </w:rPr>
+        <w:t>const</w:t>
+      </w:r>
+      <w:r>
+        <w:rPr>
+          <w:rFonts w:ascii="Consolas" w:eastAsia="Times New Roman" w:hAnsi="Consolas" w:cs="Times New Roman"/>
+          <w:color w:val="CCCCCC"/>
+          <w:sz w:val="21"/>
+          <w:szCs w:val="21"/>
+          <w:lang w:val="en-US" w:eastAsia="fr-FR"/>
+        </w:rPr>
+        <w:t xml:space="preserve"> </w:t>
+      </w:r>
+      <w:proofErr w:type="spellStart"/>
+      <w:r>
+        <w:rPr>
+          <w:rFonts w:ascii="Consolas" w:eastAsia="Times New Roman" w:hAnsi="Consolas" w:cs="Times New Roman"/>
+          <w:color w:val="4FC1FF"/>
+          <w:sz w:val="21"/>
+          <w:szCs w:val="21"/>
+          <w:lang w:val="en-US" w:eastAsia="fr-FR"/>
+        </w:rPr>
+        <w:t>utilisateurSchema</w:t>
+      </w:r>
+      <w:proofErr w:type="spellEnd"/>
+      <w:r>
+        <w:rPr>
+          <w:rFonts w:ascii="Consolas" w:eastAsia="Times New Roman" w:hAnsi="Consolas" w:cs="Times New Roman"/>
+          <w:color w:val="CCCCCC"/>
+          <w:sz w:val="21"/>
+          <w:szCs w:val="21"/>
+          <w:lang w:val="en-US" w:eastAsia="fr-FR"/>
+        </w:rPr>
+        <w:t xml:space="preserve"> </w:t>
+      </w:r>
+      <w:r>
+        <w:rPr>
+          <w:rFonts w:ascii="Consolas" w:eastAsia="Times New Roman" w:hAnsi="Consolas" w:cs="Times New Roman"/>
+          <w:color w:val="D4D4D4"/>
+          <w:sz w:val="21"/>
+          <w:szCs w:val="21"/>
+          <w:lang w:val="en-US" w:eastAsia="fr-FR"/>
+        </w:rPr>
+        <w:t>=</w:t>
+      </w:r>
+      <w:r>
+        <w:rPr>
+          <w:rFonts w:ascii="Consolas" w:eastAsia="Times New Roman" w:hAnsi="Consolas" w:cs="Times New Roman"/>
+          <w:color w:val="CCCCCC"/>
+          <w:sz w:val="21"/>
+          <w:szCs w:val="21"/>
+          <w:lang w:val="en-US" w:eastAsia="fr-FR"/>
+        </w:rPr>
+        <w:t xml:space="preserve"> </w:t>
+      </w:r>
+      <w:r>
+        <w:rPr>
+          <w:rFonts w:ascii="Consolas" w:eastAsia="Times New Roman" w:hAnsi="Consolas" w:cs="Times New Roman"/>
+          <w:color w:val="569CD6"/>
+          <w:sz w:val="21"/>
+          <w:szCs w:val="21"/>
+          <w:lang w:val="en-US" w:eastAsia="fr-FR"/>
+        </w:rPr>
+        <w:t>new</w:t>
+      </w:r>
+      <w:r>
+        <w:rPr>
+          <w:rFonts w:ascii="Consolas" w:eastAsia="Times New Roman" w:hAnsi="Consolas" w:cs="Times New Roman"/>
+          <w:color w:val="CCCCCC"/>
+          <w:sz w:val="21"/>
+          <w:szCs w:val="21"/>
+          <w:lang w:val="en-US" w:eastAsia="fr-FR"/>
+        </w:rPr>
+        <w:t xml:space="preserve"> </w:t>
+      </w:r>
+      <w:proofErr w:type="spellStart"/>
+      <w:proofErr w:type="gramStart"/>
+      <w:r>
+        <w:rPr>
+          <w:rFonts w:ascii="Consolas" w:eastAsia="Times New Roman" w:hAnsi="Consolas" w:cs="Times New Roman"/>
+          <w:color w:val="9CDCFE"/>
+          <w:sz w:val="21"/>
+          <w:szCs w:val="21"/>
+          <w:lang w:val="en-US" w:eastAsia="fr-FR"/>
+        </w:rPr>
+        <w:t>mongoose</w:t>
+      </w:r>
+      <w:r>
+        <w:rPr>
+          <w:rFonts w:ascii="Consolas" w:eastAsia="Times New Roman" w:hAnsi="Consolas" w:cs="Times New Roman"/>
+          <w:color w:val="CCCCCC"/>
+          <w:sz w:val="21"/>
+          <w:szCs w:val="21"/>
+          <w:lang w:val="en-US" w:eastAsia="fr-FR"/>
+        </w:rPr>
+        <w:t>.</w:t>
+      </w:r>
+      <w:r>
+        <w:rPr>
+          <w:rFonts w:ascii="Consolas" w:eastAsia="Times New Roman" w:hAnsi="Consolas" w:cs="Times New Roman"/>
+          <w:color w:val="DCDCAA"/>
+          <w:sz w:val="21"/>
+          <w:szCs w:val="21"/>
+          <w:lang w:val="en-US" w:eastAsia="fr-FR"/>
+        </w:rPr>
+        <w:t>Schema</w:t>
+      </w:r>
+      <w:proofErr w:type="spellEnd"/>
+      <w:proofErr w:type="gramEnd"/>
+      <w:r>
+        <w:rPr>
+          <w:rFonts w:ascii="Consolas" w:eastAsia="Times New Roman" w:hAnsi="Consolas" w:cs="Times New Roman"/>
+          <w:color w:val="CCCCCC"/>
+          <w:sz w:val="21"/>
+          <w:szCs w:val="21"/>
+          <w:lang w:val="en-US" w:eastAsia="fr-FR"/>
+        </w:rPr>
+        <w:t>({</w:t>
+      </w:r>
+    </w:p>
+    <w:p>
+      <w:pPr>
+        <w:shd w:val="clear" w:color="auto" w:fill="1F1F1F"/>
+        <w:spacing w:after="0" w:line="285" w:lineRule="atLeast"/>
+        <w:rPr>
+          <w:rFonts w:ascii="Consolas" w:eastAsia="Times New Roman" w:hAnsi="Consolas" w:cs="Times New Roman"/>
+          <w:color w:val="CCCCCC"/>
+          <w:sz w:val="21"/>
+          <w:szCs w:val="21"/>
+          <w:lang w:val="en-US" w:eastAsia="fr-FR"/>
+        </w:rPr>
+      </w:pPr>
+      <w:r>
+        <w:rPr>
+          <w:rFonts w:ascii="Consolas" w:eastAsia="Times New Roman" w:hAnsi="Consolas" w:cs="Times New Roman"/>
+          <w:color w:val="CCCCCC"/>
+          <w:sz w:val="21"/>
+          <w:szCs w:val="21"/>
+          <w:lang w:val="en-US" w:eastAsia="fr-FR"/>
+        </w:rPr>
+        <w:t xml:space="preserve">  </w:t>
+      </w:r>
+      <w:r>
+        <w:rPr>
+          <w:rFonts w:ascii="Consolas" w:eastAsia="Times New Roman" w:hAnsi="Consolas" w:cs="Times New Roman"/>
+          <w:color w:val="4EC9B0"/>
+          <w:sz w:val="21"/>
+          <w:szCs w:val="21"/>
+          <w:lang w:val="en-US" w:eastAsia="fr-FR"/>
+        </w:rPr>
+        <w:t>nom</w:t>
+      </w:r>
+      <w:r>
+        <w:rPr>
+          <w:rFonts w:ascii="Consolas" w:eastAsia="Times New Roman" w:hAnsi="Consolas" w:cs="Times New Roman"/>
+          <w:color w:val="9CDCFE"/>
+          <w:sz w:val="21"/>
+          <w:szCs w:val="21"/>
+          <w:lang w:val="en-US" w:eastAsia="fr-FR"/>
+        </w:rPr>
+        <w:t>:</w:t>
+      </w:r>
+      <w:r>
+        <w:rPr>
+          <w:rFonts w:ascii="Consolas" w:eastAsia="Times New Roman" w:hAnsi="Consolas" w:cs="Times New Roman"/>
+          <w:color w:val="CCCCCC"/>
+          <w:sz w:val="21"/>
+          <w:szCs w:val="21"/>
+          <w:lang w:val="en-US" w:eastAsia="fr-FR"/>
+        </w:rPr>
+        <w:t xml:space="preserve"> </w:t>
+      </w:r>
+      <w:r>
+        <w:rPr>
+          <w:rFonts w:ascii="Consolas" w:eastAsia="Times New Roman" w:hAnsi="Consolas" w:cs="Times New Roman"/>
+          <w:color w:val="4EC9B0"/>
+          <w:sz w:val="21"/>
+          <w:szCs w:val="21"/>
+          <w:lang w:val="en-US" w:eastAsia="fr-FR"/>
+        </w:rPr>
+        <w:t>String</w:t>
+      </w:r>
+      <w:r>
+        <w:rPr>
+          <w:rFonts w:ascii="Consolas" w:eastAsia="Times New Roman" w:hAnsi="Consolas" w:cs="Times New Roman"/>
+          <w:color w:val="CCCCCC"/>
+          <w:sz w:val="21"/>
+          <w:szCs w:val="21"/>
+          <w:lang w:val="en-US" w:eastAsia="fr-FR"/>
+        </w:rPr>
+        <w:t>,</w:t>
+      </w:r>
+    </w:p>
+    <w:p>
+      <w:pPr>
+        <w:shd w:val="clear" w:color="auto" w:fill="1F1F1F"/>
+        <w:spacing w:after="0" w:line="285" w:lineRule="atLeast"/>
+        <w:rPr>
+          <w:rFonts w:ascii="Consolas" w:eastAsia="Times New Roman" w:hAnsi="Consolas" w:cs="Times New Roman"/>
+          <w:color w:val="CCCCCC"/>
+          <w:sz w:val="21"/>
+          <w:szCs w:val="21"/>
+          <w:lang w:val="en-US" w:eastAsia="fr-FR"/>
+        </w:rPr>
+      </w:pPr>
+      <w:r>
+        <w:rPr>
+          <w:rFonts w:ascii="Consolas" w:eastAsia="Times New Roman" w:hAnsi="Consolas" w:cs="Times New Roman"/>
+          <w:color w:val="CCCCCC"/>
+          <w:sz w:val="21"/>
+          <w:szCs w:val="21"/>
+          <w:lang w:val="en-US" w:eastAsia="fr-FR"/>
+        </w:rPr>
+        <w:t xml:space="preserve">  </w:t>
+      </w:r>
+      <w:proofErr w:type="spellStart"/>
+      <w:r>
+        <w:rPr>
+          <w:rFonts w:ascii="Consolas" w:eastAsia="Times New Roman" w:hAnsi="Consolas" w:cs="Times New Roman"/>
+          <w:color w:val="9CDCFE"/>
+          <w:sz w:val="21"/>
+          <w:szCs w:val="21"/>
+          <w:lang w:val="en-US" w:eastAsia="fr-FR"/>
+        </w:rPr>
+        <w:t>commentaires</w:t>
+      </w:r>
+      <w:proofErr w:type="spellEnd"/>
+      <w:r>
+        <w:rPr>
+          <w:rFonts w:ascii="Consolas" w:eastAsia="Times New Roman" w:hAnsi="Consolas" w:cs="Times New Roman"/>
+          <w:color w:val="9CDCFE"/>
+          <w:sz w:val="21"/>
+          <w:szCs w:val="21"/>
+          <w:lang w:val="en-US" w:eastAsia="fr-FR"/>
+        </w:rPr>
+        <w:t>:</w:t>
+      </w:r>
+      <w:r>
+        <w:rPr>
+          <w:rFonts w:ascii="Consolas" w:eastAsia="Times New Roman" w:hAnsi="Consolas" w:cs="Times New Roman"/>
+          <w:color w:val="CCCCCC"/>
+          <w:sz w:val="21"/>
+          <w:szCs w:val="21"/>
+          <w:lang w:val="en-US" w:eastAsia="fr-FR"/>
+        </w:rPr>
+        <w:t xml:space="preserve"> </w:t>
+      </w:r>
+      <w:proofErr w:type="gramStart"/>
+      <w:r>
+        <w:rPr>
+          <w:rFonts w:ascii="Consolas" w:eastAsia="Times New Roman" w:hAnsi="Consolas" w:cs="Times New Roman"/>
+          <w:color w:val="CCCCCC"/>
+          <w:sz w:val="21"/>
+          <w:szCs w:val="21"/>
+          <w:lang w:val="en-US" w:eastAsia="fr-FR"/>
+        </w:rPr>
+        <w:t xml:space="preserve">[{ </w:t>
+      </w:r>
+      <w:r>
+        <w:rPr>
+          <w:rFonts w:ascii="Consolas" w:eastAsia="Times New Roman" w:hAnsi="Consolas" w:cs="Times New Roman"/>
+          <w:color w:val="9CDCFE"/>
+          <w:sz w:val="21"/>
+          <w:szCs w:val="21"/>
+          <w:lang w:val="en-US" w:eastAsia="fr-FR"/>
+        </w:rPr>
+        <w:t>type</w:t>
+      </w:r>
+      <w:proofErr w:type="gramEnd"/>
+      <w:r>
+        <w:rPr>
+          <w:rFonts w:ascii="Consolas" w:eastAsia="Times New Roman" w:hAnsi="Consolas" w:cs="Times New Roman"/>
+          <w:color w:val="9CDCFE"/>
+          <w:sz w:val="21"/>
+          <w:szCs w:val="21"/>
+          <w:lang w:val="en-US" w:eastAsia="fr-FR"/>
+        </w:rPr>
+        <w:t>:</w:t>
+      </w:r>
+      <w:r>
+        <w:rPr>
+          <w:rFonts w:ascii="Consolas" w:eastAsia="Times New Roman" w:hAnsi="Consolas" w:cs="Times New Roman"/>
+          <w:color w:val="CCCCCC"/>
+          <w:sz w:val="21"/>
+          <w:szCs w:val="21"/>
+          <w:lang w:val="en-US" w:eastAsia="fr-FR"/>
+        </w:rPr>
+        <w:t xml:space="preserve"> </w:t>
+      </w:r>
+      <w:proofErr w:type="spellStart"/>
+      <w:r>
+        <w:rPr>
+          <w:rFonts w:ascii="Consolas" w:eastAsia="Times New Roman" w:hAnsi="Consolas" w:cs="Times New Roman"/>
+          <w:color w:val="9CDCFE"/>
+          <w:sz w:val="21"/>
+          <w:szCs w:val="21"/>
+          <w:lang w:val="en-US" w:eastAsia="fr-FR"/>
+        </w:rPr>
+        <w:t>mongoose</w:t>
+      </w:r>
+      <w:r>
+        <w:rPr>
+          <w:rFonts w:ascii="Consolas" w:eastAsia="Times New Roman" w:hAnsi="Consolas" w:cs="Times New Roman"/>
+          <w:color w:val="CCCCCC"/>
+          <w:sz w:val="21"/>
+          <w:szCs w:val="21"/>
+          <w:lang w:val="en-US" w:eastAsia="fr-FR"/>
+        </w:rPr>
+        <w:t>.</w:t>
+      </w:r>
+      <w:r>
+        <w:rPr>
+          <w:rFonts w:ascii="Consolas" w:eastAsia="Times New Roman" w:hAnsi="Consolas" w:cs="Times New Roman"/>
+          <w:color w:val="9CDCFE"/>
+          <w:sz w:val="21"/>
+          <w:szCs w:val="21"/>
+          <w:lang w:val="en-US" w:eastAsia="fr-FR"/>
+        </w:rPr>
+        <w:t>Schema</w:t>
+      </w:r>
+      <w:r>
+        <w:rPr>
+          <w:rFonts w:ascii="Consolas" w:eastAsia="Times New Roman" w:hAnsi="Consolas" w:cs="Times New Roman"/>
+          <w:color w:val="CCCCCC"/>
+          <w:sz w:val="21"/>
+          <w:szCs w:val="21"/>
+          <w:lang w:val="en-US" w:eastAsia="fr-FR"/>
+        </w:rPr>
+        <w:t>.</w:t>
+      </w:r>
+      <w:r>
+        <w:rPr>
+          <w:rFonts w:ascii="Consolas" w:eastAsia="Times New Roman" w:hAnsi="Consolas" w:cs="Times New Roman"/>
+          <w:color w:val="9CDCFE"/>
+          <w:sz w:val="21"/>
+          <w:szCs w:val="21"/>
+          <w:lang w:val="en-US" w:eastAsia="fr-FR"/>
+        </w:rPr>
+        <w:t>Types</w:t>
+      </w:r>
+      <w:r>
+        <w:rPr>
+          <w:rFonts w:ascii="Consolas" w:eastAsia="Times New Roman" w:hAnsi="Consolas" w:cs="Times New Roman"/>
+          <w:color w:val="CCCCCC"/>
+          <w:sz w:val="21"/>
+          <w:szCs w:val="21"/>
+          <w:lang w:val="en-US" w:eastAsia="fr-FR"/>
+        </w:rPr>
+        <w:t>.</w:t>
+      </w:r>
+      <w:r>
+        <w:rPr>
+          <w:rFonts w:ascii="Consolas" w:eastAsia="Times New Roman" w:hAnsi="Consolas" w:cs="Times New Roman"/>
+          <w:color w:val="9CDCFE"/>
+          <w:sz w:val="21"/>
+          <w:szCs w:val="21"/>
+          <w:lang w:val="en-US" w:eastAsia="fr-FR"/>
+        </w:rPr>
+        <w:t>ObjectId</w:t>
+      </w:r>
+      <w:proofErr w:type="spellEnd"/>
+      <w:r>
+        <w:rPr>
+          <w:rFonts w:ascii="Consolas" w:eastAsia="Times New Roman" w:hAnsi="Consolas" w:cs="Times New Roman"/>
+          <w:color w:val="CCCCCC"/>
+          <w:sz w:val="21"/>
+          <w:szCs w:val="21"/>
+          <w:lang w:val="en-US" w:eastAsia="fr-FR"/>
+        </w:rPr>
+        <w:t xml:space="preserve">, </w:t>
+      </w:r>
+      <w:r>
+        <w:rPr>
+          <w:rFonts w:ascii="Consolas" w:eastAsia="Times New Roman" w:hAnsi="Consolas" w:cs="Times New Roman"/>
+          <w:color w:val="9CDCFE"/>
+          <w:sz w:val="21"/>
+          <w:szCs w:val="21"/>
+          <w:lang w:val="en-US" w:eastAsia="fr-FR"/>
+        </w:rPr>
+        <w:t>ref:</w:t>
+      </w:r>
+      <w:r>
+        <w:rPr>
+          <w:rFonts w:ascii="Consolas" w:eastAsia="Times New Roman" w:hAnsi="Consolas" w:cs="Times New Roman"/>
+          <w:color w:val="CCCCCC"/>
+          <w:sz w:val="21"/>
+          <w:szCs w:val="21"/>
+          <w:lang w:val="en-US" w:eastAsia="fr-FR"/>
+        </w:rPr>
+        <w:t xml:space="preserve"> </w:t>
+      </w:r>
+      <w:r>
+        <w:rPr>
+          <w:rFonts w:ascii="Consolas" w:eastAsia="Times New Roman" w:hAnsi="Consolas" w:cs="Times New Roman"/>
+          <w:color w:val="CE9178"/>
+          <w:sz w:val="21"/>
+          <w:szCs w:val="21"/>
+          <w:lang w:val="en-US" w:eastAsia="fr-FR"/>
+        </w:rPr>
+        <w:t>'</w:t>
+      </w:r>
+      <w:proofErr w:type="spellStart"/>
+      <w:r>
+        <w:rPr>
+          <w:rFonts w:ascii="Consolas" w:eastAsia="Times New Roman" w:hAnsi="Consolas" w:cs="Times New Roman"/>
+          <w:color w:val="CE9178"/>
+          <w:sz w:val="21"/>
+          <w:szCs w:val="21"/>
+          <w:lang w:val="en-US" w:eastAsia="fr-FR"/>
+        </w:rPr>
+        <w:t>Commentaire</w:t>
+      </w:r>
+      <w:proofErr w:type="spellEnd"/>
+      <w:r>
+        <w:rPr>
+          <w:rFonts w:ascii="Consolas" w:eastAsia="Times New Roman" w:hAnsi="Consolas" w:cs="Times New Roman"/>
+          <w:color w:val="CE9178"/>
+          <w:sz w:val="21"/>
+          <w:szCs w:val="21"/>
+          <w:lang w:val="en-US" w:eastAsia="fr-FR"/>
+        </w:rPr>
+        <w:t>'</w:t>
+      </w:r>
+      <w:r>
+        <w:rPr>
+          <w:rFonts w:ascii="Consolas" w:eastAsia="Times New Roman" w:hAnsi="Consolas" w:cs="Times New Roman"/>
+          <w:color w:val="CCCCCC"/>
+          <w:sz w:val="21"/>
+          <w:szCs w:val="21"/>
+          <w:lang w:val="en-US" w:eastAsia="fr-FR"/>
+        </w:rPr>
+        <w:t xml:space="preserve"> }]</w:t>
+      </w:r>
+    </w:p>
+    <w:p>
+      <w:pPr>
+        <w:shd w:val="clear" w:color="auto" w:fill="1F1F1F"/>
+        <w:spacing w:after="0" w:line="285" w:lineRule="atLeast"/>
+        <w:rPr>
+          <w:rFonts w:ascii="Consolas" w:eastAsia="Times New Roman" w:hAnsi="Consolas" w:cs="Times New Roman"/>
+          <w:color w:val="CCCCCC"/>
+          <w:sz w:val="21"/>
+          <w:szCs w:val="21"/>
+          <w:lang w:val="en-US" w:eastAsia="fr-FR"/>
+        </w:rPr>
+      </w:pPr>
+      <w:r>
+        <w:rPr>
+          <w:rFonts w:ascii="Consolas" w:eastAsia="Times New Roman" w:hAnsi="Consolas" w:cs="Times New Roman"/>
+          <w:color w:val="CCCCCC"/>
+          <w:sz w:val="21"/>
+          <w:szCs w:val="21"/>
+          <w:lang w:val="en-US" w:eastAsia="fr-FR"/>
+        </w:rPr>
+        <w:t>});</w:t>
+      </w:r>
+    </w:p>
+    <w:p>
+      <w:pPr>
+        <w:shd w:val="clear" w:color="auto" w:fill="1F1F1F"/>
+        <w:spacing w:after="0" w:line="285" w:lineRule="atLeast"/>
+        <w:rPr>
+          <w:rFonts w:ascii="Consolas" w:eastAsia="Times New Roman" w:hAnsi="Consolas" w:cs="Times New Roman"/>
+          <w:color w:val="CCCCCC"/>
+          <w:sz w:val="21"/>
+          <w:szCs w:val="21"/>
+          <w:lang w:val="en-US" w:eastAsia="fr-FR"/>
+        </w:rPr>
+      </w:pPr>
+    </w:p>
+    <w:p>
+      <w:pPr>
+        <w:shd w:val="clear" w:color="auto" w:fill="1F1F1F"/>
+        <w:spacing w:after="0" w:line="285" w:lineRule="atLeast"/>
+        <w:rPr>
+          <w:rFonts w:ascii="Consolas" w:eastAsia="Times New Roman" w:hAnsi="Consolas" w:cs="Times New Roman"/>
+          <w:color w:val="CCCCCC"/>
+          <w:sz w:val="21"/>
+          <w:szCs w:val="21"/>
+          <w:lang w:val="en-US" w:eastAsia="fr-FR"/>
+        </w:rPr>
+      </w:pPr>
+      <w:r>
+        <w:rPr>
+          <w:rFonts w:ascii="Consolas" w:eastAsia="Times New Roman" w:hAnsi="Consolas" w:cs="Times New Roman"/>
+          <w:color w:val="569CD6"/>
+          <w:sz w:val="21"/>
+          <w:szCs w:val="21"/>
+          <w:lang w:val="en-US" w:eastAsia="fr-FR"/>
+        </w:rPr>
+        <w:t>const</w:t>
+      </w:r>
+      <w:r>
+        <w:rPr>
+          <w:rFonts w:ascii="Consolas" w:eastAsia="Times New Roman" w:hAnsi="Consolas" w:cs="Times New Roman"/>
+          <w:color w:val="CCCCCC"/>
+          <w:sz w:val="21"/>
+          <w:szCs w:val="21"/>
+          <w:lang w:val="en-US" w:eastAsia="fr-FR"/>
+        </w:rPr>
+        <w:t xml:space="preserve"> </w:t>
+      </w:r>
+      <w:proofErr w:type="spellStart"/>
+      <w:r>
+        <w:rPr>
+          <w:rFonts w:ascii="Consolas" w:eastAsia="Times New Roman" w:hAnsi="Consolas" w:cs="Times New Roman"/>
+          <w:color w:val="4FC1FF"/>
+          <w:sz w:val="21"/>
+          <w:szCs w:val="21"/>
+          <w:lang w:val="en-US" w:eastAsia="fr-FR"/>
+        </w:rPr>
+        <w:t>commentaireSchema</w:t>
+      </w:r>
+      <w:proofErr w:type="spellEnd"/>
+      <w:r>
+        <w:rPr>
+          <w:rFonts w:ascii="Consolas" w:eastAsia="Times New Roman" w:hAnsi="Consolas" w:cs="Times New Roman"/>
+          <w:color w:val="CCCCCC"/>
+          <w:sz w:val="21"/>
+          <w:szCs w:val="21"/>
+          <w:lang w:val="en-US" w:eastAsia="fr-FR"/>
+        </w:rPr>
+        <w:t xml:space="preserve"> </w:t>
+      </w:r>
+      <w:r>
+        <w:rPr>
+          <w:rFonts w:ascii="Consolas" w:eastAsia="Times New Roman" w:hAnsi="Consolas" w:cs="Times New Roman"/>
+          <w:color w:val="D4D4D4"/>
+          <w:sz w:val="21"/>
+          <w:szCs w:val="21"/>
+          <w:lang w:val="en-US" w:eastAsia="fr-FR"/>
+        </w:rPr>
+        <w:t>=</w:t>
+      </w:r>
+      <w:r>
+        <w:rPr>
+          <w:rFonts w:ascii="Consolas" w:eastAsia="Times New Roman" w:hAnsi="Consolas" w:cs="Times New Roman"/>
+          <w:color w:val="CCCCCC"/>
+          <w:sz w:val="21"/>
+          <w:szCs w:val="21"/>
+          <w:lang w:val="en-US" w:eastAsia="fr-FR"/>
+        </w:rPr>
+        <w:t xml:space="preserve"> </w:t>
+      </w:r>
+      <w:r>
+        <w:rPr>
+          <w:rFonts w:ascii="Consolas" w:eastAsia="Times New Roman" w:hAnsi="Consolas" w:cs="Times New Roman"/>
+          <w:color w:val="569CD6"/>
+          <w:sz w:val="21"/>
+          <w:szCs w:val="21"/>
+          <w:lang w:val="en-US" w:eastAsia="fr-FR"/>
+        </w:rPr>
+        <w:t>new</w:t>
+      </w:r>
+      <w:r>
+        <w:rPr>
+          <w:rFonts w:ascii="Consolas" w:eastAsia="Times New Roman" w:hAnsi="Consolas" w:cs="Times New Roman"/>
+          <w:color w:val="CCCCCC"/>
+          <w:sz w:val="21"/>
+          <w:szCs w:val="21"/>
+          <w:lang w:val="en-US" w:eastAsia="fr-FR"/>
+        </w:rPr>
+        <w:t xml:space="preserve"> </w:t>
+      </w:r>
+      <w:proofErr w:type="spellStart"/>
+      <w:proofErr w:type="gramStart"/>
+      <w:r>
+        <w:rPr>
+          <w:rFonts w:ascii="Consolas" w:eastAsia="Times New Roman" w:hAnsi="Consolas" w:cs="Times New Roman"/>
+          <w:color w:val="9CDCFE"/>
+          <w:sz w:val="21"/>
+          <w:szCs w:val="21"/>
+          <w:lang w:val="en-US" w:eastAsia="fr-FR"/>
+        </w:rPr>
+        <w:t>mongoose</w:t>
+      </w:r>
+      <w:r>
+        <w:rPr>
+          <w:rFonts w:ascii="Consolas" w:eastAsia="Times New Roman" w:hAnsi="Consolas" w:cs="Times New Roman"/>
+          <w:color w:val="CCCCCC"/>
+          <w:sz w:val="21"/>
+          <w:szCs w:val="21"/>
+          <w:lang w:val="en-US" w:eastAsia="fr-FR"/>
+        </w:rPr>
+        <w:t>.</w:t>
+      </w:r>
+      <w:r>
+        <w:rPr>
+          <w:rFonts w:ascii="Consolas" w:eastAsia="Times New Roman" w:hAnsi="Consolas" w:cs="Times New Roman"/>
+          <w:color w:val="DCDCAA"/>
+          <w:sz w:val="21"/>
+          <w:szCs w:val="21"/>
+          <w:lang w:val="en-US" w:eastAsia="fr-FR"/>
+        </w:rPr>
+        <w:t>Schema</w:t>
+      </w:r>
+      <w:proofErr w:type="spellEnd"/>
+      <w:proofErr w:type="gramEnd"/>
+      <w:r>
+        <w:rPr>
+          <w:rFonts w:ascii="Consolas" w:eastAsia="Times New Roman" w:hAnsi="Consolas" w:cs="Times New Roman"/>
+          <w:color w:val="CCCCCC"/>
+          <w:sz w:val="21"/>
+          <w:szCs w:val="21"/>
+          <w:lang w:val="en-US" w:eastAsia="fr-FR"/>
+        </w:rPr>
+        <w:t>({</w:t>
+      </w:r>
+    </w:p>
+    <w:p>
+      <w:pPr>
+        <w:shd w:val="clear" w:color="auto" w:fill="1F1F1F"/>
+        <w:spacing w:after="0" w:line="285" w:lineRule="atLeast"/>
+        <w:rPr>
+          <w:rFonts w:ascii="Consolas" w:eastAsia="Times New Roman" w:hAnsi="Consolas" w:cs="Times New Roman"/>
+          <w:color w:val="CCCCCC"/>
+          <w:sz w:val="21"/>
+          <w:szCs w:val="21"/>
+          <w:lang w:val="en-US" w:eastAsia="fr-FR"/>
+        </w:rPr>
+      </w:pPr>
+      <w:r>
+        <w:rPr>
+          <w:rFonts w:ascii="Consolas" w:eastAsia="Times New Roman" w:hAnsi="Consolas" w:cs="Times New Roman"/>
+          <w:color w:val="CCCCCC"/>
+          <w:sz w:val="21"/>
+          <w:szCs w:val="21"/>
+          <w:lang w:val="en-US" w:eastAsia="fr-FR"/>
+        </w:rPr>
+        <w:t xml:space="preserve">  </w:t>
+      </w:r>
+      <w:proofErr w:type="spellStart"/>
+      <w:r>
+        <w:rPr>
+          <w:rFonts w:ascii="Consolas" w:eastAsia="Times New Roman" w:hAnsi="Consolas" w:cs="Times New Roman"/>
+          <w:color w:val="4EC9B0"/>
+          <w:sz w:val="21"/>
+          <w:szCs w:val="21"/>
+          <w:lang w:val="en-US" w:eastAsia="fr-FR"/>
+        </w:rPr>
+        <w:t>texte</w:t>
+      </w:r>
+      <w:proofErr w:type="spellEnd"/>
+      <w:r>
+        <w:rPr>
+          <w:rFonts w:ascii="Consolas" w:eastAsia="Times New Roman" w:hAnsi="Consolas" w:cs="Times New Roman"/>
+          <w:color w:val="9CDCFE"/>
+          <w:sz w:val="21"/>
+          <w:szCs w:val="21"/>
+          <w:lang w:val="en-US" w:eastAsia="fr-FR"/>
+        </w:rPr>
+        <w:t>:</w:t>
+      </w:r>
+      <w:r>
+        <w:rPr>
+          <w:rFonts w:ascii="Consolas" w:eastAsia="Times New Roman" w:hAnsi="Consolas" w:cs="Times New Roman"/>
+          <w:color w:val="CCCCCC"/>
+          <w:sz w:val="21"/>
+          <w:szCs w:val="21"/>
+          <w:lang w:val="en-US" w:eastAsia="fr-FR"/>
+        </w:rPr>
+        <w:t xml:space="preserve"> </w:t>
+      </w:r>
+      <w:r>
+        <w:rPr>
+          <w:rFonts w:ascii="Consolas" w:eastAsia="Times New Roman" w:hAnsi="Consolas" w:cs="Times New Roman"/>
+          <w:color w:val="4EC9B0"/>
+          <w:sz w:val="21"/>
+          <w:szCs w:val="21"/>
+          <w:lang w:val="en-US" w:eastAsia="fr-FR"/>
+        </w:rPr>
+        <w:t>String</w:t>
+      </w:r>
+      <w:r>
+        <w:rPr>
+          <w:rFonts w:ascii="Consolas" w:eastAsia="Times New Roman" w:hAnsi="Consolas" w:cs="Times New Roman"/>
+          <w:color w:val="CCCCCC"/>
+          <w:sz w:val="21"/>
+          <w:szCs w:val="21"/>
+          <w:lang w:val="en-US" w:eastAsia="fr-FR"/>
+        </w:rPr>
+        <w:t>,</w:t>
+      </w:r>
+    </w:p>
+    <w:p>
+      <w:pPr>
+        <w:shd w:val="clear" w:color="auto" w:fill="1F1F1F"/>
+        <w:spacing w:after="0" w:line="285" w:lineRule="atLeast"/>
+        <w:rPr>
+          <w:rFonts w:ascii="Consolas" w:eastAsia="Times New Roman" w:hAnsi="Consolas" w:cs="Times New Roman"/>
+          <w:color w:val="CCCCCC"/>
+          <w:sz w:val="21"/>
+          <w:szCs w:val="21"/>
+          <w:lang w:val="en-US" w:eastAsia="fr-FR"/>
+        </w:rPr>
+      </w:pPr>
+      <w:r>
+        <w:rPr>
+          <w:rFonts w:ascii="Consolas" w:eastAsia="Times New Roman" w:hAnsi="Consolas" w:cs="Times New Roman"/>
+          <w:color w:val="CCCCCC"/>
+          <w:sz w:val="21"/>
+          <w:szCs w:val="21"/>
+          <w:lang w:val="en-US" w:eastAsia="fr-FR"/>
+        </w:rPr>
+        <w:t xml:space="preserve">  </w:t>
+      </w:r>
+      <w:proofErr w:type="spellStart"/>
+      <w:r>
+        <w:rPr>
+          <w:rFonts w:ascii="Consolas" w:eastAsia="Times New Roman" w:hAnsi="Consolas" w:cs="Times New Roman"/>
+          <w:color w:val="9CDCFE"/>
+          <w:sz w:val="21"/>
+          <w:szCs w:val="21"/>
+          <w:lang w:val="en-US" w:eastAsia="fr-FR"/>
+        </w:rPr>
+        <w:t>utilisateur</w:t>
+      </w:r>
+      <w:proofErr w:type="spellEnd"/>
+      <w:r>
+        <w:rPr>
+          <w:rFonts w:ascii="Consolas" w:eastAsia="Times New Roman" w:hAnsi="Consolas" w:cs="Times New Roman"/>
+          <w:color w:val="9CDCFE"/>
+          <w:sz w:val="21"/>
+          <w:szCs w:val="21"/>
+          <w:lang w:val="en-US" w:eastAsia="fr-FR"/>
+        </w:rPr>
+        <w:t>:</w:t>
+      </w:r>
+      <w:r>
+        <w:rPr>
+          <w:rFonts w:ascii="Consolas" w:eastAsia="Times New Roman" w:hAnsi="Consolas" w:cs="Times New Roman"/>
+          <w:color w:val="CCCCCC"/>
+          <w:sz w:val="21"/>
+          <w:szCs w:val="21"/>
+          <w:lang w:val="en-US" w:eastAsia="fr-FR"/>
+        </w:rPr>
+        <w:t xml:space="preserve"> </w:t>
+      </w:r>
+      <w:proofErr w:type="gramStart"/>
+      <w:r>
+        <w:rPr>
+          <w:rFonts w:ascii="Consolas" w:eastAsia="Times New Roman" w:hAnsi="Consolas" w:cs="Times New Roman"/>
+          <w:color w:val="CCCCCC"/>
+          <w:sz w:val="21"/>
+          <w:szCs w:val="21"/>
+          <w:lang w:val="en-US" w:eastAsia="fr-FR"/>
+        </w:rPr>
+        <w:t xml:space="preserve">{ </w:t>
+      </w:r>
+      <w:r>
+        <w:rPr>
+          <w:rFonts w:ascii="Consolas" w:eastAsia="Times New Roman" w:hAnsi="Consolas" w:cs="Times New Roman"/>
+          <w:color w:val="9CDCFE"/>
+          <w:sz w:val="21"/>
+          <w:szCs w:val="21"/>
+          <w:lang w:val="en-US" w:eastAsia="fr-FR"/>
+        </w:rPr>
+        <w:t>type</w:t>
+      </w:r>
+      <w:proofErr w:type="gramEnd"/>
+      <w:r>
+        <w:rPr>
+          <w:rFonts w:ascii="Consolas" w:eastAsia="Times New Roman" w:hAnsi="Consolas" w:cs="Times New Roman"/>
+          <w:color w:val="9CDCFE"/>
+          <w:sz w:val="21"/>
+          <w:szCs w:val="21"/>
+          <w:lang w:val="en-US" w:eastAsia="fr-FR"/>
+        </w:rPr>
+        <w:t>:</w:t>
+      </w:r>
+      <w:r>
+        <w:rPr>
+          <w:rFonts w:ascii="Consolas" w:eastAsia="Times New Roman" w:hAnsi="Consolas" w:cs="Times New Roman"/>
+          <w:color w:val="CCCCCC"/>
+          <w:sz w:val="21"/>
+          <w:szCs w:val="21"/>
+          <w:lang w:val="en-US" w:eastAsia="fr-FR"/>
+        </w:rPr>
+        <w:t xml:space="preserve"> </w:t>
+      </w:r>
+      <w:proofErr w:type="spellStart"/>
+      <w:r>
+        <w:rPr>
+          <w:rFonts w:ascii="Consolas" w:eastAsia="Times New Roman" w:hAnsi="Consolas" w:cs="Times New Roman"/>
+          <w:color w:val="9CDCFE"/>
+          <w:sz w:val="21"/>
+          <w:szCs w:val="21"/>
+          <w:lang w:val="en-US" w:eastAsia="fr-FR"/>
+        </w:rPr>
+        <w:t>mongoose</w:t>
+      </w:r>
+      <w:r>
+        <w:rPr>
+          <w:rFonts w:ascii="Consolas" w:eastAsia="Times New Roman" w:hAnsi="Consolas" w:cs="Times New Roman"/>
+          <w:color w:val="CCCCCC"/>
+          <w:sz w:val="21"/>
+          <w:szCs w:val="21"/>
+          <w:lang w:val="en-US" w:eastAsia="fr-FR"/>
+        </w:rPr>
+        <w:t>.</w:t>
+      </w:r>
+      <w:r>
+        <w:rPr>
+          <w:rFonts w:ascii="Consolas" w:eastAsia="Times New Roman" w:hAnsi="Consolas" w:cs="Times New Roman"/>
+          <w:color w:val="9CDCFE"/>
+          <w:sz w:val="21"/>
+          <w:szCs w:val="21"/>
+          <w:lang w:val="en-US" w:eastAsia="fr-FR"/>
+        </w:rPr>
+        <w:t>Schema</w:t>
+      </w:r>
+      <w:r>
+        <w:rPr>
+          <w:rFonts w:ascii="Consolas" w:eastAsia="Times New Roman" w:hAnsi="Consolas" w:cs="Times New Roman"/>
+          <w:color w:val="CCCCCC"/>
+          <w:sz w:val="21"/>
+          <w:szCs w:val="21"/>
+          <w:lang w:val="en-US" w:eastAsia="fr-FR"/>
+        </w:rPr>
+        <w:t>.</w:t>
+      </w:r>
+      <w:r>
+        <w:rPr>
+          <w:rFonts w:ascii="Consolas" w:eastAsia="Times New Roman" w:hAnsi="Consolas" w:cs="Times New Roman"/>
+          <w:color w:val="9CDCFE"/>
+          <w:sz w:val="21"/>
+          <w:szCs w:val="21"/>
+          <w:lang w:val="en-US" w:eastAsia="fr-FR"/>
+        </w:rPr>
+        <w:t>Types</w:t>
+      </w:r>
+      <w:r>
+        <w:rPr>
+          <w:rFonts w:ascii="Consolas" w:eastAsia="Times New Roman" w:hAnsi="Consolas" w:cs="Times New Roman"/>
+          <w:color w:val="CCCCCC"/>
+          <w:sz w:val="21"/>
+          <w:szCs w:val="21"/>
+          <w:lang w:val="en-US" w:eastAsia="fr-FR"/>
+        </w:rPr>
+        <w:t>.</w:t>
+      </w:r>
+      <w:r>
+        <w:rPr>
+          <w:rFonts w:ascii="Consolas" w:eastAsia="Times New Roman" w:hAnsi="Consolas" w:cs="Times New Roman"/>
+          <w:color w:val="9CDCFE"/>
+          <w:sz w:val="21"/>
+          <w:szCs w:val="21"/>
+          <w:lang w:val="en-US" w:eastAsia="fr-FR"/>
+        </w:rPr>
+        <w:t>ObjectId</w:t>
+      </w:r>
+      <w:proofErr w:type="spellEnd"/>
+      <w:r>
+        <w:rPr>
+          <w:rFonts w:ascii="Consolas" w:eastAsia="Times New Roman" w:hAnsi="Consolas" w:cs="Times New Roman"/>
+          <w:color w:val="CCCCCC"/>
+          <w:sz w:val="21"/>
+          <w:szCs w:val="21"/>
+          <w:lang w:val="en-US" w:eastAsia="fr-FR"/>
+        </w:rPr>
+        <w:t xml:space="preserve">, </w:t>
+      </w:r>
+      <w:r>
+        <w:rPr>
+          <w:rFonts w:ascii="Consolas" w:eastAsia="Times New Roman" w:hAnsi="Consolas" w:cs="Times New Roman"/>
+          <w:color w:val="9CDCFE"/>
+          <w:sz w:val="21"/>
+          <w:szCs w:val="21"/>
+          <w:lang w:val="en-US" w:eastAsia="fr-FR"/>
+        </w:rPr>
+        <w:t>ref:</w:t>
+      </w:r>
+      <w:r>
+        <w:rPr>
+          <w:rFonts w:ascii="Consolas" w:eastAsia="Times New Roman" w:hAnsi="Consolas" w:cs="Times New Roman"/>
+          <w:color w:val="CCCCCC"/>
+          <w:sz w:val="21"/>
+          <w:szCs w:val="21"/>
+          <w:lang w:val="en-US" w:eastAsia="fr-FR"/>
+        </w:rPr>
+        <w:t xml:space="preserve"> </w:t>
+      </w:r>
+      <w:r>
+        <w:rPr>
+          <w:rFonts w:ascii="Consolas" w:eastAsia="Times New Roman" w:hAnsi="Consolas" w:cs="Times New Roman"/>
+          <w:color w:val="CE9178"/>
+          <w:sz w:val="21"/>
+          <w:szCs w:val="21"/>
+          <w:lang w:val="en-US" w:eastAsia="fr-FR"/>
+        </w:rPr>
+        <w:t>'</w:t>
+      </w:r>
+      <w:proofErr w:type="spellStart"/>
+      <w:r>
+        <w:rPr>
+          <w:rFonts w:ascii="Consolas" w:eastAsia="Times New Roman" w:hAnsi="Consolas" w:cs="Times New Roman"/>
+          <w:color w:val="CE9178"/>
+          <w:sz w:val="21"/>
+          <w:szCs w:val="21"/>
+          <w:lang w:val="en-US" w:eastAsia="fr-FR"/>
+        </w:rPr>
+        <w:t>Utilisateur</w:t>
+      </w:r>
+      <w:proofErr w:type="spellEnd"/>
+      <w:r>
+        <w:rPr>
+          <w:rFonts w:ascii="Consolas" w:eastAsia="Times New Roman" w:hAnsi="Consolas" w:cs="Times New Roman"/>
+          <w:color w:val="CE9178"/>
+          <w:sz w:val="21"/>
+          <w:szCs w:val="21"/>
+          <w:lang w:val="en-US" w:eastAsia="fr-FR"/>
+        </w:rPr>
+        <w:t>'</w:t>
+      </w:r>
+      <w:r>
+        <w:rPr>
+          <w:rFonts w:ascii="Consolas" w:eastAsia="Times New Roman" w:hAnsi="Consolas" w:cs="Times New Roman"/>
+          <w:color w:val="CCCCCC"/>
+          <w:sz w:val="21"/>
+          <w:szCs w:val="21"/>
+          <w:lang w:val="en-US" w:eastAsia="fr-FR"/>
+        </w:rPr>
+        <w:t xml:space="preserve"> }</w:t>
+      </w:r>
+    </w:p>
+    <w:p>
+      <w:pPr>
+        <w:shd w:val="clear" w:color="auto" w:fill="1F1F1F"/>
+        <w:spacing w:after="0" w:line="285" w:lineRule="atLeast"/>
+        <w:rPr>
+          <w:rFonts w:ascii="Consolas" w:eastAsia="Times New Roman" w:hAnsi="Consolas" w:cs="Times New Roman"/>
+          <w:color w:val="CCCCCC"/>
+          <w:sz w:val="21"/>
+          <w:szCs w:val="21"/>
+          <w:lang w:eastAsia="fr-FR"/>
+        </w:rPr>
+      </w:pPr>
+      <w:r>
+        <w:rPr>
+          <w:rFonts w:ascii="Consolas" w:eastAsia="Times New Roman" w:hAnsi="Consolas" w:cs="Times New Roman"/>
+          <w:color w:val="CCCCCC"/>
+          <w:sz w:val="21"/>
+          <w:szCs w:val="21"/>
+          <w:lang w:eastAsia="fr-FR"/>
+        </w:rPr>
+        <w:t>});</w:t>
+      </w:r>
+    </w:p>
+    <w:p>
+      <w:pPr>
+        <w:shd w:val="clear" w:color="auto" w:fill="1F1F1F"/>
+        <w:spacing w:after="0" w:line="285" w:lineRule="atLeast"/>
+        <w:rPr>
+          <w:rFonts w:ascii="Consolas" w:eastAsia="Times New Roman" w:hAnsi="Consolas" w:cs="Times New Roman"/>
+          <w:color w:val="CCCCCC"/>
+          <w:sz w:val="21"/>
+          <w:szCs w:val="21"/>
+          <w:lang w:eastAsia="fr-FR"/>
+        </w:rPr>
+      </w:pPr>
+    </w:p>
+    <w:p>
+      <w:pPr>
+        <w:shd w:val="clear" w:color="auto" w:fill="1F1F1F"/>
+        <w:spacing w:after="0" w:line="285" w:lineRule="atLeast"/>
+        <w:rPr>
+          <w:rFonts w:ascii="Consolas" w:eastAsia="Times New Roman" w:hAnsi="Consolas" w:cs="Times New Roman"/>
+          <w:color w:val="CCCCCC"/>
+          <w:sz w:val="21"/>
+          <w:szCs w:val="21"/>
+          <w:lang w:eastAsia="fr-FR"/>
+        </w:rPr>
+      </w:pPr>
+      <w:proofErr w:type="spellStart"/>
+      <w:proofErr w:type="gramStart"/>
+      <w:r>
+        <w:rPr>
+          <w:rFonts w:ascii="Consolas" w:eastAsia="Times New Roman" w:hAnsi="Consolas" w:cs="Times New Roman"/>
+          <w:color w:val="569CD6"/>
+          <w:sz w:val="21"/>
+          <w:szCs w:val="21"/>
+          <w:lang w:eastAsia="fr-FR"/>
+        </w:rPr>
+        <w:t>const</w:t>
+      </w:r>
+      <w:proofErr w:type="spellEnd"/>
+      <w:proofErr w:type="gramEnd"/>
+      <w:r>
+        <w:rPr>
+          <w:rFonts w:ascii="Consolas" w:eastAsia="Times New Roman" w:hAnsi="Consolas" w:cs="Times New Roman"/>
+          <w:color w:val="CCCCCC"/>
+          <w:sz w:val="21"/>
+          <w:szCs w:val="21"/>
+          <w:lang w:eastAsia="fr-FR"/>
+        </w:rPr>
+        <w:t xml:space="preserve"> </w:t>
+      </w:r>
+      <w:r>
+        <w:rPr>
+          <w:rFonts w:ascii="Consolas" w:eastAsia="Times New Roman" w:hAnsi="Consolas" w:cs="Times New Roman"/>
+          <w:color w:val="4FC1FF"/>
+          <w:sz w:val="21"/>
+          <w:szCs w:val="21"/>
+          <w:lang w:eastAsia="fr-FR"/>
+        </w:rPr>
+        <w:t>Utilisateur</w:t>
+      </w:r>
+      <w:r>
+        <w:rPr>
+          <w:rFonts w:ascii="Consolas" w:eastAsia="Times New Roman" w:hAnsi="Consolas" w:cs="Times New Roman"/>
+          <w:color w:val="CCCCCC"/>
+          <w:sz w:val="21"/>
+          <w:szCs w:val="21"/>
+          <w:lang w:eastAsia="fr-FR"/>
+        </w:rPr>
+        <w:t xml:space="preserve"> </w:t>
+      </w:r>
+      <w:r>
+        <w:rPr>
+          <w:rFonts w:ascii="Consolas" w:eastAsia="Times New Roman" w:hAnsi="Consolas" w:cs="Times New Roman"/>
+          <w:color w:val="D4D4D4"/>
+          <w:sz w:val="21"/>
+          <w:szCs w:val="21"/>
+          <w:lang w:eastAsia="fr-FR"/>
+        </w:rPr>
+        <w:t>=</w:t>
+      </w:r>
+      <w:r>
+        <w:rPr>
+          <w:rFonts w:ascii="Consolas" w:eastAsia="Times New Roman" w:hAnsi="Consolas" w:cs="Times New Roman"/>
+          <w:color w:val="CCCCCC"/>
+          <w:sz w:val="21"/>
+          <w:szCs w:val="21"/>
+          <w:lang w:eastAsia="fr-FR"/>
+        </w:rPr>
+        <w:t xml:space="preserve"> </w:t>
+      </w:r>
+      <w:proofErr w:type="spellStart"/>
+      <w:r>
+        <w:rPr>
+          <w:rFonts w:ascii="Consolas" w:eastAsia="Times New Roman" w:hAnsi="Consolas" w:cs="Times New Roman"/>
+          <w:color w:val="9CDCFE"/>
+          <w:sz w:val="21"/>
+          <w:szCs w:val="21"/>
+          <w:lang w:eastAsia="fr-FR"/>
+        </w:rPr>
+        <w:t>mongoose</w:t>
+      </w:r>
+      <w:r>
+        <w:rPr>
+          <w:rFonts w:ascii="Consolas" w:eastAsia="Times New Roman" w:hAnsi="Consolas" w:cs="Times New Roman"/>
+          <w:color w:val="CCCCCC"/>
+          <w:sz w:val="21"/>
+          <w:szCs w:val="21"/>
+          <w:lang w:eastAsia="fr-FR"/>
+        </w:rPr>
+        <w:t>.</w:t>
+      </w:r>
+      <w:r>
+        <w:rPr>
+          <w:rFonts w:ascii="Consolas" w:eastAsia="Times New Roman" w:hAnsi="Consolas" w:cs="Times New Roman"/>
+          <w:color w:val="DCDCAA"/>
+          <w:sz w:val="21"/>
+          <w:szCs w:val="21"/>
+          <w:lang w:eastAsia="fr-FR"/>
+        </w:rPr>
+        <w:t>model</w:t>
+      </w:r>
+      <w:proofErr w:type="spellEnd"/>
+      <w:r>
+        <w:rPr>
+          <w:rFonts w:ascii="Consolas" w:eastAsia="Times New Roman" w:hAnsi="Consolas" w:cs="Times New Roman"/>
+          <w:color w:val="CCCCCC"/>
+          <w:sz w:val="21"/>
+          <w:szCs w:val="21"/>
+          <w:lang w:eastAsia="fr-FR"/>
+        </w:rPr>
+        <w:t>(</w:t>
+      </w:r>
+      <w:r>
+        <w:rPr>
+          <w:rFonts w:ascii="Consolas" w:eastAsia="Times New Roman" w:hAnsi="Consolas" w:cs="Times New Roman"/>
+          <w:color w:val="CE9178"/>
+          <w:sz w:val="21"/>
+          <w:szCs w:val="21"/>
+          <w:lang w:eastAsia="fr-FR"/>
+        </w:rPr>
+        <w:t>'Utilisateur'</w:t>
+      </w:r>
+      <w:r>
+        <w:rPr>
+          <w:rFonts w:ascii="Consolas" w:eastAsia="Times New Roman" w:hAnsi="Consolas" w:cs="Times New Roman"/>
+          <w:color w:val="CCCCCC"/>
+          <w:sz w:val="21"/>
+          <w:szCs w:val="21"/>
+          <w:lang w:eastAsia="fr-FR"/>
+        </w:rPr>
+        <w:t xml:space="preserve">, </w:t>
+      </w:r>
+      <w:proofErr w:type="spellStart"/>
+      <w:r>
+        <w:rPr>
+          <w:rFonts w:ascii="Consolas" w:eastAsia="Times New Roman" w:hAnsi="Consolas" w:cs="Times New Roman"/>
+          <w:color w:val="4FC1FF"/>
+          <w:sz w:val="21"/>
+          <w:szCs w:val="21"/>
+          <w:lang w:eastAsia="fr-FR"/>
+        </w:rPr>
+        <w:t>utilisateurSchema</w:t>
+      </w:r>
+      <w:proofErr w:type="spellEnd"/>
+      <w:r>
+        <w:rPr>
+          <w:rFonts w:ascii="Consolas" w:eastAsia="Times New Roman" w:hAnsi="Consolas" w:cs="Times New Roman"/>
+          <w:color w:val="CCCCCC"/>
+          <w:sz w:val="21"/>
+          <w:szCs w:val="21"/>
+          <w:lang w:eastAsia="fr-FR"/>
+        </w:rPr>
+        <w:t>);</w:t>
+      </w:r>
+    </w:p>
+    <w:p>
+      <w:pPr>
+        <w:shd w:val="clear" w:color="auto" w:fill="1F1F1F"/>
+        <w:spacing w:after="0" w:line="285" w:lineRule="atLeast"/>
+        <w:rPr>
+          <w:rFonts w:ascii="Consolas" w:eastAsia="Times New Roman" w:hAnsi="Consolas" w:cs="Times New Roman"/>
+          <w:color w:val="CCCCCC"/>
+          <w:sz w:val="21"/>
+          <w:szCs w:val="21"/>
+          <w:lang w:eastAsia="fr-FR"/>
+        </w:rPr>
+      </w:pPr>
+      <w:proofErr w:type="spellStart"/>
+      <w:proofErr w:type="gramStart"/>
+      <w:r>
+        <w:rPr>
+          <w:rFonts w:ascii="Consolas" w:eastAsia="Times New Roman" w:hAnsi="Consolas" w:cs="Times New Roman"/>
+          <w:color w:val="569CD6"/>
+          <w:sz w:val="21"/>
+          <w:szCs w:val="21"/>
+          <w:lang w:eastAsia="fr-FR"/>
+        </w:rPr>
+        <w:t>const</w:t>
+      </w:r>
+      <w:proofErr w:type="spellEnd"/>
+      <w:proofErr w:type="gramEnd"/>
+      <w:r>
+        <w:rPr>
+          <w:rFonts w:ascii="Consolas" w:eastAsia="Times New Roman" w:hAnsi="Consolas" w:cs="Times New Roman"/>
+          <w:color w:val="CCCCCC"/>
+          <w:sz w:val="21"/>
+          <w:szCs w:val="21"/>
+          <w:lang w:eastAsia="fr-FR"/>
+        </w:rPr>
+        <w:t xml:space="preserve"> </w:t>
+      </w:r>
+      <w:r>
+        <w:rPr>
+          <w:rFonts w:ascii="Consolas" w:eastAsia="Times New Roman" w:hAnsi="Consolas" w:cs="Times New Roman"/>
+          <w:color w:val="4FC1FF"/>
+          <w:sz w:val="21"/>
+          <w:szCs w:val="21"/>
+          <w:lang w:eastAsia="fr-FR"/>
+        </w:rPr>
+        <w:t>Commentaire</w:t>
+      </w:r>
+      <w:r>
+        <w:rPr>
+          <w:rFonts w:ascii="Consolas" w:eastAsia="Times New Roman" w:hAnsi="Consolas" w:cs="Times New Roman"/>
+          <w:color w:val="CCCCCC"/>
+          <w:sz w:val="21"/>
+          <w:szCs w:val="21"/>
+          <w:lang w:eastAsia="fr-FR"/>
+        </w:rPr>
+        <w:t xml:space="preserve"> </w:t>
+      </w:r>
+      <w:r>
+        <w:rPr>
+          <w:rFonts w:ascii="Consolas" w:eastAsia="Times New Roman" w:hAnsi="Consolas" w:cs="Times New Roman"/>
+          <w:color w:val="D4D4D4"/>
+          <w:sz w:val="21"/>
+          <w:szCs w:val="21"/>
+          <w:lang w:eastAsia="fr-FR"/>
+        </w:rPr>
+        <w:t>=</w:t>
+      </w:r>
+      <w:r>
+        <w:rPr>
+          <w:rFonts w:ascii="Consolas" w:eastAsia="Times New Roman" w:hAnsi="Consolas" w:cs="Times New Roman"/>
+          <w:color w:val="CCCCCC"/>
+          <w:sz w:val="21"/>
+          <w:szCs w:val="21"/>
+          <w:lang w:eastAsia="fr-FR"/>
+        </w:rPr>
+        <w:t xml:space="preserve"> </w:t>
+      </w:r>
+      <w:proofErr w:type="spellStart"/>
+      <w:r>
+        <w:rPr>
+          <w:rFonts w:ascii="Consolas" w:eastAsia="Times New Roman" w:hAnsi="Consolas" w:cs="Times New Roman"/>
+          <w:color w:val="9CDCFE"/>
+          <w:sz w:val="21"/>
+          <w:szCs w:val="21"/>
+          <w:lang w:eastAsia="fr-FR"/>
+        </w:rPr>
+        <w:t>mongoose</w:t>
+      </w:r>
+      <w:r>
+        <w:rPr>
+          <w:rFonts w:ascii="Consolas" w:eastAsia="Times New Roman" w:hAnsi="Consolas" w:cs="Times New Roman"/>
+          <w:color w:val="CCCCCC"/>
+          <w:sz w:val="21"/>
+          <w:szCs w:val="21"/>
+          <w:lang w:eastAsia="fr-FR"/>
+        </w:rPr>
+        <w:t>.</w:t>
+      </w:r>
+      <w:r>
+        <w:rPr>
+          <w:rFonts w:ascii="Consolas" w:eastAsia="Times New Roman" w:hAnsi="Consolas" w:cs="Times New Roman"/>
+          <w:color w:val="DCDCAA"/>
+          <w:sz w:val="21"/>
+          <w:szCs w:val="21"/>
+          <w:lang w:eastAsia="fr-FR"/>
+        </w:rPr>
+        <w:t>model</w:t>
+      </w:r>
+      <w:proofErr w:type="spellEnd"/>
+      <w:r>
+        <w:rPr>
+          <w:rFonts w:ascii="Consolas" w:eastAsia="Times New Roman" w:hAnsi="Consolas" w:cs="Times New Roman"/>
+          <w:color w:val="CCCCCC"/>
+          <w:sz w:val="21"/>
+          <w:szCs w:val="21"/>
+          <w:lang w:eastAsia="fr-FR"/>
+        </w:rPr>
+        <w:t>(</w:t>
+      </w:r>
+      <w:r>
+        <w:rPr>
+          <w:rFonts w:ascii="Consolas" w:eastAsia="Times New Roman" w:hAnsi="Consolas" w:cs="Times New Roman"/>
+          <w:color w:val="CE9178"/>
+          <w:sz w:val="21"/>
+          <w:szCs w:val="21"/>
+          <w:lang w:eastAsia="fr-FR"/>
+        </w:rPr>
+        <w:t>'Commentaire'</w:t>
+      </w:r>
+      <w:r>
+        <w:rPr>
+          <w:rFonts w:ascii="Consolas" w:eastAsia="Times New Roman" w:hAnsi="Consolas" w:cs="Times New Roman"/>
+          <w:color w:val="CCCCCC"/>
+          <w:sz w:val="21"/>
+          <w:szCs w:val="21"/>
+          <w:lang w:eastAsia="fr-FR"/>
+        </w:rPr>
+        <w:t xml:space="preserve">, </w:t>
+      </w:r>
+      <w:proofErr w:type="spellStart"/>
+      <w:r>
+        <w:rPr>
+          <w:rFonts w:ascii="Consolas" w:eastAsia="Times New Roman" w:hAnsi="Consolas" w:cs="Times New Roman"/>
+          <w:color w:val="4FC1FF"/>
+          <w:sz w:val="21"/>
+          <w:szCs w:val="21"/>
+          <w:lang w:eastAsia="fr-FR"/>
+        </w:rPr>
+        <w:t>commentaireSchema</w:t>
+      </w:r>
+      <w:proofErr w:type="spellEnd"/>
+      <w:r>
+        <w:rPr>
+          <w:rFonts w:ascii="Consolas" w:eastAsia="Times New Roman" w:hAnsi="Consolas" w:cs="Times New Roman"/>
+          <w:color w:val="CCCCCC"/>
+          <w:sz w:val="21"/>
+          <w:szCs w:val="21"/>
+          <w:lang w:eastAsia="fr-FR"/>
+        </w:rPr>
+        <w:t>);</w:t>
+      </w:r>
+    </w:p>
+    <w:p>
+      <w:pPr>
+        <w:numPr>
+          <w:ilvl w:val="0"/>
+          <w:numId w:val="21"/>
+        </w:numPr>
+        <w:pBdr>
+          <w:top w:val="single" w:sz="2" w:space="0" w:color="D9D9E3"/>
+          <w:left w:val="single" w:sz="2" w:space="5" w:color="D9D9E3"/>
+          <w:bottom w:val="single" w:sz="2" w:space="0" w:color="D9D9E3"/>
+          <w:right w:val="single" w:sz="2" w:space="0" w:color="D9D9E3"/>
+        </w:pBdr>
+        <w:shd w:val="clear" w:color="auto" w:fill="F7F7F8"/>
+        <w:spacing w:after="0" w:line="240" w:lineRule="auto"/>
+        <w:rPr>
+          <w:rFonts w:ascii="Segoe UI" w:eastAsia="Times New Roman" w:hAnsi="Segoe UI" w:cs="Segoe UI"/>
+          <w:color w:val="374151"/>
+          <w:sz w:val="24"/>
+          <w:szCs w:val="24"/>
+          <w:lang w:eastAsia="fr-FR"/>
+        </w:rPr>
+      </w:pPr>
+      <w:r>
+        <w:rPr>
+          <w:rFonts w:ascii="Segoe UI" w:eastAsia="Times New Roman" w:hAnsi="Segoe UI" w:cs="Segoe UI"/>
+          <w:color w:val="374151"/>
+          <w:sz w:val="24"/>
+          <w:szCs w:val="24"/>
+          <w:lang w:eastAsia="fr-FR"/>
+        </w:rPr>
+        <w:t xml:space="preserve">Requête de population : Une fois que vous avez défini vos modèles et leurs relations, vous pouvez effectuer une requête de population pour récupérer les données associées à ces relations. Par exemple, pour récupérer tous les commentaires associés à un utilisateur particulier, vous pouvez utiliser la méthode </w:t>
+      </w:r>
+      <w:proofErr w:type="spellStart"/>
+      <w:proofErr w:type="gramStart"/>
+      <w:r>
+        <w:rPr>
+          <w:rFonts w:ascii="Ubuntu Mono" w:eastAsia="Times New Roman" w:hAnsi="Ubuntu Mono" w:cs="Courier New"/>
+          <w:b/>
+          <w:bCs/>
+          <w:color w:val="374151"/>
+          <w:sz w:val="21"/>
+          <w:szCs w:val="21"/>
+          <w:bdr w:val="single" w:sz="2" w:space="0" w:color="D9D9E3" w:frame="1"/>
+          <w:lang w:eastAsia="fr-FR"/>
+        </w:rPr>
+        <w:t>populate</w:t>
+      </w:r>
+      <w:proofErr w:type="spellEnd"/>
+      <w:r>
+        <w:rPr>
+          <w:rFonts w:ascii="Ubuntu Mono" w:eastAsia="Times New Roman" w:hAnsi="Ubuntu Mono" w:cs="Courier New"/>
+          <w:b/>
+          <w:bCs/>
+          <w:color w:val="374151"/>
+          <w:sz w:val="21"/>
+          <w:szCs w:val="21"/>
+          <w:bdr w:val="single" w:sz="2" w:space="0" w:color="D9D9E3" w:frame="1"/>
+          <w:lang w:eastAsia="fr-FR"/>
+        </w:rPr>
+        <w:t>(</w:t>
+      </w:r>
+      <w:proofErr w:type="gramEnd"/>
+      <w:r>
+        <w:rPr>
+          <w:rFonts w:ascii="Ubuntu Mono" w:eastAsia="Times New Roman" w:hAnsi="Ubuntu Mono" w:cs="Courier New"/>
+          <w:b/>
+          <w:bCs/>
+          <w:color w:val="374151"/>
+          <w:sz w:val="21"/>
+          <w:szCs w:val="21"/>
+          <w:bdr w:val="single" w:sz="2" w:space="0" w:color="D9D9E3" w:frame="1"/>
+          <w:lang w:eastAsia="fr-FR"/>
+        </w:rPr>
+        <w:t>)</w:t>
+      </w:r>
+      <w:r>
+        <w:rPr>
+          <w:rFonts w:ascii="Segoe UI" w:eastAsia="Times New Roman" w:hAnsi="Segoe UI" w:cs="Segoe UI"/>
+          <w:color w:val="374151"/>
+          <w:sz w:val="24"/>
+          <w:szCs w:val="24"/>
+          <w:lang w:eastAsia="fr-FR"/>
+        </w:rPr>
+        <w:t xml:space="preserve"> de </w:t>
+      </w:r>
+      <w:proofErr w:type="spellStart"/>
+      <w:r>
+        <w:rPr>
+          <w:rFonts w:ascii="Segoe UI" w:eastAsia="Times New Roman" w:hAnsi="Segoe UI" w:cs="Segoe UI"/>
+          <w:color w:val="374151"/>
+          <w:sz w:val="24"/>
+          <w:szCs w:val="24"/>
+          <w:lang w:eastAsia="fr-FR"/>
+        </w:rPr>
+        <w:t>Mongoose</w:t>
+      </w:r>
+      <w:proofErr w:type="spellEnd"/>
+      <w:r>
+        <w:rPr>
+          <w:rFonts w:ascii="Segoe UI" w:eastAsia="Times New Roman" w:hAnsi="Segoe UI" w:cs="Segoe UI"/>
+          <w:color w:val="374151"/>
+          <w:sz w:val="24"/>
+          <w:szCs w:val="24"/>
+          <w:lang w:eastAsia="fr-FR"/>
+        </w:rPr>
+        <w:t xml:space="preserve"> de la manière suivante :</w:t>
+      </w:r>
+    </w:p>
+    <w:p>
+      <w:pPr>
+        <w:shd w:val="clear" w:color="auto" w:fill="1F1F1F"/>
+        <w:spacing w:after="0" w:line="285" w:lineRule="atLeast"/>
+        <w:rPr>
+          <w:rFonts w:ascii="Consolas" w:eastAsia="Times New Roman" w:hAnsi="Consolas" w:cs="Times New Roman"/>
+          <w:color w:val="CCCCCC"/>
+          <w:sz w:val="21"/>
+          <w:szCs w:val="21"/>
+          <w:lang w:eastAsia="fr-FR"/>
+        </w:rPr>
+      </w:pPr>
+      <w:proofErr w:type="spellStart"/>
+      <w:r>
+        <w:rPr>
+          <w:rFonts w:ascii="Consolas" w:eastAsia="Times New Roman" w:hAnsi="Consolas" w:cs="Times New Roman"/>
+          <w:color w:val="9CDCFE"/>
+          <w:sz w:val="21"/>
+          <w:szCs w:val="21"/>
+          <w:lang w:eastAsia="fr-FR"/>
+        </w:rPr>
+        <w:t>Utilisateur</w:t>
+      </w:r>
+      <w:r>
+        <w:rPr>
+          <w:rFonts w:ascii="Consolas" w:eastAsia="Times New Roman" w:hAnsi="Consolas" w:cs="Times New Roman"/>
+          <w:color w:val="CCCCCC"/>
+          <w:sz w:val="21"/>
+          <w:szCs w:val="21"/>
+          <w:lang w:eastAsia="fr-FR"/>
+        </w:rPr>
+        <w:t>.</w:t>
+      </w:r>
+      <w:r>
+        <w:rPr>
+          <w:rFonts w:ascii="Consolas" w:eastAsia="Times New Roman" w:hAnsi="Consolas" w:cs="Times New Roman"/>
+          <w:color w:val="DCDCAA"/>
+          <w:sz w:val="21"/>
+          <w:szCs w:val="21"/>
+          <w:lang w:eastAsia="fr-FR"/>
+        </w:rPr>
+        <w:t>findById</w:t>
+      </w:r>
+      <w:proofErr w:type="spellEnd"/>
+      <w:r>
+        <w:rPr>
+          <w:rFonts w:ascii="Consolas" w:eastAsia="Times New Roman" w:hAnsi="Consolas" w:cs="Times New Roman"/>
+          <w:color w:val="CCCCCC"/>
+          <w:sz w:val="21"/>
+          <w:szCs w:val="21"/>
+          <w:lang w:eastAsia="fr-FR"/>
+        </w:rPr>
+        <w:t>(</w:t>
+      </w:r>
+      <w:r>
+        <w:rPr>
+          <w:rFonts w:ascii="Consolas" w:eastAsia="Times New Roman" w:hAnsi="Consolas" w:cs="Times New Roman"/>
+          <w:color w:val="9CDCFE"/>
+          <w:sz w:val="21"/>
+          <w:szCs w:val="21"/>
+          <w:lang w:eastAsia="fr-FR"/>
+        </w:rPr>
+        <w:t>id</w:t>
+      </w:r>
+      <w:proofErr w:type="gramStart"/>
+      <w:r>
+        <w:rPr>
+          <w:rFonts w:ascii="Consolas" w:eastAsia="Times New Roman" w:hAnsi="Consolas" w:cs="Times New Roman"/>
+          <w:color w:val="CCCCCC"/>
+          <w:sz w:val="21"/>
+          <w:szCs w:val="21"/>
+          <w:lang w:eastAsia="fr-FR"/>
+        </w:rPr>
+        <w:t>).</w:t>
+      </w:r>
+      <w:proofErr w:type="spellStart"/>
+      <w:r>
+        <w:rPr>
+          <w:rFonts w:ascii="Consolas" w:eastAsia="Times New Roman" w:hAnsi="Consolas" w:cs="Times New Roman"/>
+          <w:color w:val="DCDCAA"/>
+          <w:sz w:val="21"/>
+          <w:szCs w:val="21"/>
+          <w:lang w:eastAsia="fr-FR"/>
+        </w:rPr>
+        <w:t>populate</w:t>
+      </w:r>
+      <w:proofErr w:type="spellEnd"/>
+      <w:proofErr w:type="gramEnd"/>
+      <w:r>
+        <w:rPr>
+          <w:rFonts w:ascii="Consolas" w:eastAsia="Times New Roman" w:hAnsi="Consolas" w:cs="Times New Roman"/>
+          <w:color w:val="CCCCCC"/>
+          <w:sz w:val="21"/>
+          <w:szCs w:val="21"/>
+          <w:lang w:eastAsia="fr-FR"/>
+        </w:rPr>
+        <w:t>(</w:t>
+      </w:r>
+      <w:r>
+        <w:rPr>
+          <w:rFonts w:ascii="Consolas" w:eastAsia="Times New Roman" w:hAnsi="Consolas" w:cs="Times New Roman"/>
+          <w:color w:val="CE9178"/>
+          <w:sz w:val="21"/>
+          <w:szCs w:val="21"/>
+          <w:lang w:eastAsia="fr-FR"/>
+        </w:rPr>
+        <w:t>'commentaires'</w:t>
+      </w:r>
+      <w:r>
+        <w:rPr>
+          <w:rFonts w:ascii="Consolas" w:eastAsia="Times New Roman" w:hAnsi="Consolas" w:cs="Times New Roman"/>
+          <w:color w:val="CCCCCC"/>
+          <w:sz w:val="21"/>
+          <w:szCs w:val="21"/>
+          <w:lang w:eastAsia="fr-FR"/>
+        </w:rPr>
+        <w:t>).</w:t>
+      </w:r>
+      <w:proofErr w:type="spellStart"/>
+      <w:r>
+        <w:rPr>
+          <w:rFonts w:ascii="Consolas" w:eastAsia="Times New Roman" w:hAnsi="Consolas" w:cs="Times New Roman"/>
+          <w:color w:val="DCDCAA"/>
+          <w:sz w:val="21"/>
+          <w:szCs w:val="21"/>
+          <w:lang w:eastAsia="fr-FR"/>
+        </w:rPr>
+        <w:t>exec</w:t>
+      </w:r>
+      <w:proofErr w:type="spellEnd"/>
+      <w:r>
+        <w:rPr>
+          <w:rFonts w:ascii="Consolas" w:eastAsia="Times New Roman" w:hAnsi="Consolas" w:cs="Times New Roman"/>
+          <w:color w:val="CCCCCC"/>
+          <w:sz w:val="21"/>
+          <w:szCs w:val="21"/>
+          <w:lang w:eastAsia="fr-FR"/>
+        </w:rPr>
+        <w:t>((</w:t>
+      </w:r>
+      <w:proofErr w:type="spellStart"/>
+      <w:r>
+        <w:rPr>
+          <w:rFonts w:ascii="Consolas" w:eastAsia="Times New Roman" w:hAnsi="Consolas" w:cs="Times New Roman"/>
+          <w:color w:val="9CDCFE"/>
+          <w:sz w:val="21"/>
+          <w:szCs w:val="21"/>
+          <w:lang w:eastAsia="fr-FR"/>
+        </w:rPr>
+        <w:t>err</w:t>
+      </w:r>
+      <w:proofErr w:type="spellEnd"/>
+      <w:r>
+        <w:rPr>
+          <w:rFonts w:ascii="Consolas" w:eastAsia="Times New Roman" w:hAnsi="Consolas" w:cs="Times New Roman"/>
+          <w:color w:val="CCCCCC"/>
+          <w:sz w:val="21"/>
+          <w:szCs w:val="21"/>
+          <w:lang w:eastAsia="fr-FR"/>
+        </w:rPr>
+        <w:t xml:space="preserve">, </w:t>
+      </w:r>
+      <w:r>
+        <w:rPr>
+          <w:rFonts w:ascii="Consolas" w:eastAsia="Times New Roman" w:hAnsi="Consolas" w:cs="Times New Roman"/>
+          <w:color w:val="9CDCFE"/>
+          <w:sz w:val="21"/>
+          <w:szCs w:val="21"/>
+          <w:lang w:eastAsia="fr-FR"/>
+        </w:rPr>
+        <w:t>utilisateur</w:t>
+      </w:r>
+      <w:r>
+        <w:rPr>
+          <w:rFonts w:ascii="Consolas" w:eastAsia="Times New Roman" w:hAnsi="Consolas" w:cs="Times New Roman"/>
+          <w:color w:val="CCCCCC"/>
+          <w:sz w:val="21"/>
+          <w:szCs w:val="21"/>
+          <w:lang w:eastAsia="fr-FR"/>
+        </w:rPr>
+        <w:t xml:space="preserve">) </w:t>
+      </w:r>
+      <w:r>
+        <w:rPr>
+          <w:rFonts w:ascii="Consolas" w:eastAsia="Times New Roman" w:hAnsi="Consolas" w:cs="Times New Roman"/>
+          <w:color w:val="569CD6"/>
+          <w:sz w:val="21"/>
+          <w:szCs w:val="21"/>
+          <w:lang w:eastAsia="fr-FR"/>
+        </w:rPr>
+        <w:t>=&gt;</w:t>
+      </w:r>
+      <w:r>
+        <w:rPr>
+          <w:rFonts w:ascii="Consolas" w:eastAsia="Times New Roman" w:hAnsi="Consolas" w:cs="Times New Roman"/>
+          <w:color w:val="CCCCCC"/>
+          <w:sz w:val="21"/>
+          <w:szCs w:val="21"/>
+          <w:lang w:eastAsia="fr-FR"/>
+        </w:rPr>
+        <w:t xml:space="preserve"> {</w:t>
+      </w:r>
+    </w:p>
+    <w:p>
+      <w:pPr>
+        <w:shd w:val="clear" w:color="auto" w:fill="1F1F1F"/>
+        <w:spacing w:after="0" w:line="285" w:lineRule="atLeast"/>
+        <w:rPr>
+          <w:rFonts w:ascii="Consolas" w:eastAsia="Times New Roman" w:hAnsi="Consolas" w:cs="Times New Roman"/>
+          <w:color w:val="CCCCCC"/>
+          <w:sz w:val="21"/>
+          <w:szCs w:val="21"/>
+          <w:lang w:val="en-US" w:eastAsia="fr-FR"/>
+        </w:rPr>
+      </w:pPr>
+      <w:r>
+        <w:rPr>
+          <w:rFonts w:ascii="Consolas" w:eastAsia="Times New Roman" w:hAnsi="Consolas" w:cs="Times New Roman"/>
+          <w:color w:val="CCCCCC"/>
+          <w:sz w:val="21"/>
+          <w:szCs w:val="21"/>
+          <w:lang w:eastAsia="fr-FR"/>
+        </w:rPr>
+        <w:t xml:space="preserve">    </w:t>
+      </w:r>
+      <w:r>
+        <w:rPr>
+          <w:rFonts w:ascii="Consolas" w:eastAsia="Times New Roman" w:hAnsi="Consolas" w:cs="Times New Roman"/>
+          <w:color w:val="C586C0"/>
+          <w:sz w:val="21"/>
+          <w:szCs w:val="21"/>
+          <w:lang w:val="en-US" w:eastAsia="fr-FR"/>
+        </w:rPr>
+        <w:t>if</w:t>
+      </w:r>
+      <w:r>
+        <w:rPr>
+          <w:rFonts w:ascii="Consolas" w:eastAsia="Times New Roman" w:hAnsi="Consolas" w:cs="Times New Roman"/>
+          <w:color w:val="CCCCCC"/>
+          <w:sz w:val="21"/>
+          <w:szCs w:val="21"/>
+          <w:lang w:val="en-US" w:eastAsia="fr-FR"/>
+        </w:rPr>
+        <w:t xml:space="preserve"> (</w:t>
+      </w:r>
+      <w:r>
+        <w:rPr>
+          <w:rFonts w:ascii="Consolas" w:eastAsia="Times New Roman" w:hAnsi="Consolas" w:cs="Times New Roman"/>
+          <w:color w:val="9CDCFE"/>
+          <w:sz w:val="21"/>
+          <w:szCs w:val="21"/>
+          <w:lang w:val="en-US" w:eastAsia="fr-FR"/>
+        </w:rPr>
+        <w:t>err</w:t>
+      </w:r>
+      <w:r>
+        <w:rPr>
+          <w:rFonts w:ascii="Consolas" w:eastAsia="Times New Roman" w:hAnsi="Consolas" w:cs="Times New Roman"/>
+          <w:color w:val="CCCCCC"/>
+          <w:sz w:val="21"/>
+          <w:szCs w:val="21"/>
+          <w:lang w:val="en-US" w:eastAsia="fr-FR"/>
+        </w:rPr>
+        <w:t xml:space="preserve">) </w:t>
+      </w:r>
+      <w:r>
+        <w:rPr>
+          <w:rFonts w:ascii="Consolas" w:eastAsia="Times New Roman" w:hAnsi="Consolas" w:cs="Times New Roman"/>
+          <w:color w:val="C586C0"/>
+          <w:sz w:val="21"/>
+          <w:szCs w:val="21"/>
+          <w:lang w:val="en-US" w:eastAsia="fr-FR"/>
+        </w:rPr>
+        <w:t>return</w:t>
+      </w:r>
+      <w:r>
+        <w:rPr>
+          <w:rFonts w:ascii="Consolas" w:eastAsia="Times New Roman" w:hAnsi="Consolas" w:cs="Times New Roman"/>
+          <w:color w:val="CCCCCC"/>
+          <w:sz w:val="21"/>
+          <w:szCs w:val="21"/>
+          <w:lang w:val="en-US" w:eastAsia="fr-FR"/>
+        </w:rPr>
+        <w:t xml:space="preserve"> </w:t>
+      </w:r>
+      <w:proofErr w:type="spellStart"/>
+      <w:proofErr w:type="gramStart"/>
+      <w:r>
+        <w:rPr>
+          <w:rFonts w:ascii="Consolas" w:eastAsia="Times New Roman" w:hAnsi="Consolas" w:cs="Times New Roman"/>
+          <w:color w:val="9CDCFE"/>
+          <w:sz w:val="21"/>
+          <w:szCs w:val="21"/>
+          <w:lang w:val="en-US" w:eastAsia="fr-FR"/>
+        </w:rPr>
+        <w:t>console</w:t>
+      </w:r>
+      <w:r>
+        <w:rPr>
+          <w:rFonts w:ascii="Consolas" w:eastAsia="Times New Roman" w:hAnsi="Consolas" w:cs="Times New Roman"/>
+          <w:color w:val="CCCCCC"/>
+          <w:sz w:val="21"/>
+          <w:szCs w:val="21"/>
+          <w:lang w:val="en-US" w:eastAsia="fr-FR"/>
+        </w:rPr>
+        <w:t>.</w:t>
+      </w:r>
+      <w:r>
+        <w:rPr>
+          <w:rFonts w:ascii="Consolas" w:eastAsia="Times New Roman" w:hAnsi="Consolas" w:cs="Times New Roman"/>
+          <w:color w:val="DCDCAA"/>
+          <w:sz w:val="21"/>
+          <w:szCs w:val="21"/>
+          <w:lang w:val="en-US" w:eastAsia="fr-FR"/>
+        </w:rPr>
+        <w:t>error</w:t>
+      </w:r>
+      <w:proofErr w:type="spellEnd"/>
+      <w:proofErr w:type="gramEnd"/>
+      <w:r>
+        <w:rPr>
+          <w:rFonts w:ascii="Consolas" w:eastAsia="Times New Roman" w:hAnsi="Consolas" w:cs="Times New Roman"/>
+          <w:color w:val="CCCCCC"/>
+          <w:sz w:val="21"/>
+          <w:szCs w:val="21"/>
+          <w:lang w:val="en-US" w:eastAsia="fr-FR"/>
+        </w:rPr>
+        <w:t>(</w:t>
+      </w:r>
+      <w:r>
+        <w:rPr>
+          <w:rFonts w:ascii="Consolas" w:eastAsia="Times New Roman" w:hAnsi="Consolas" w:cs="Times New Roman"/>
+          <w:color w:val="9CDCFE"/>
+          <w:sz w:val="21"/>
+          <w:szCs w:val="21"/>
+          <w:lang w:val="en-US" w:eastAsia="fr-FR"/>
+        </w:rPr>
+        <w:t>err</w:t>
+      </w:r>
+      <w:r>
+        <w:rPr>
+          <w:rFonts w:ascii="Consolas" w:eastAsia="Times New Roman" w:hAnsi="Consolas" w:cs="Times New Roman"/>
+          <w:color w:val="CCCCCC"/>
+          <w:sz w:val="21"/>
+          <w:szCs w:val="21"/>
+          <w:lang w:val="en-US" w:eastAsia="fr-FR"/>
+        </w:rPr>
+        <w:t>);</w:t>
+      </w:r>
+    </w:p>
+    <w:p>
+      <w:pPr>
+        <w:shd w:val="clear" w:color="auto" w:fill="1F1F1F"/>
+        <w:spacing w:after="0" w:line="285" w:lineRule="atLeast"/>
+        <w:rPr>
+          <w:rFonts w:ascii="Consolas" w:eastAsia="Times New Roman" w:hAnsi="Consolas" w:cs="Times New Roman"/>
+          <w:color w:val="CCCCCC"/>
+          <w:sz w:val="21"/>
+          <w:szCs w:val="21"/>
+          <w:lang w:eastAsia="fr-FR"/>
+        </w:rPr>
+      </w:pPr>
+      <w:r>
+        <w:rPr>
+          <w:rFonts w:ascii="Consolas" w:eastAsia="Times New Roman" w:hAnsi="Consolas" w:cs="Times New Roman"/>
+          <w:color w:val="CCCCCC"/>
+          <w:sz w:val="21"/>
+          <w:szCs w:val="21"/>
+          <w:lang w:val="en-US" w:eastAsia="fr-FR"/>
+        </w:rPr>
+        <w:t xml:space="preserve">    </w:t>
+      </w:r>
+      <w:r>
+        <w:rPr>
+          <w:rFonts w:ascii="Consolas" w:eastAsia="Times New Roman" w:hAnsi="Consolas" w:cs="Times New Roman"/>
+          <w:color w:val="9CDCFE"/>
+          <w:sz w:val="21"/>
+          <w:szCs w:val="21"/>
+          <w:lang w:eastAsia="fr-FR"/>
+        </w:rPr>
+        <w:t>console</w:t>
+      </w:r>
+      <w:r>
+        <w:rPr>
+          <w:rFonts w:ascii="Consolas" w:eastAsia="Times New Roman" w:hAnsi="Consolas" w:cs="Times New Roman"/>
+          <w:color w:val="CCCCCC"/>
+          <w:sz w:val="21"/>
+          <w:szCs w:val="21"/>
+          <w:lang w:eastAsia="fr-FR"/>
+        </w:rPr>
+        <w:t>.</w:t>
+      </w:r>
+      <w:r>
+        <w:rPr>
+          <w:rFonts w:ascii="Consolas" w:eastAsia="Times New Roman" w:hAnsi="Consolas" w:cs="Times New Roman"/>
+          <w:color w:val="DCDCAA"/>
+          <w:sz w:val="21"/>
+          <w:szCs w:val="21"/>
+          <w:lang w:eastAsia="fr-FR"/>
+        </w:rPr>
+        <w:t>log</w:t>
+      </w:r>
+      <w:r>
+        <w:rPr>
+          <w:rFonts w:ascii="Consolas" w:eastAsia="Times New Roman" w:hAnsi="Consolas" w:cs="Times New Roman"/>
+          <w:color w:val="CCCCCC"/>
+          <w:sz w:val="21"/>
+          <w:szCs w:val="21"/>
+          <w:lang w:eastAsia="fr-FR"/>
+        </w:rPr>
+        <w:t>(</w:t>
+      </w:r>
+      <w:proofErr w:type="spellStart"/>
+      <w:proofErr w:type="gramStart"/>
+      <w:r>
+        <w:rPr>
+          <w:rFonts w:ascii="Consolas" w:eastAsia="Times New Roman" w:hAnsi="Consolas" w:cs="Times New Roman"/>
+          <w:color w:val="9CDCFE"/>
+          <w:sz w:val="21"/>
+          <w:szCs w:val="21"/>
+          <w:lang w:eastAsia="fr-FR"/>
+        </w:rPr>
+        <w:t>utilisateur</w:t>
+      </w:r>
+      <w:r>
+        <w:rPr>
+          <w:rFonts w:ascii="Consolas" w:eastAsia="Times New Roman" w:hAnsi="Consolas" w:cs="Times New Roman"/>
+          <w:color w:val="CCCCCC"/>
+          <w:sz w:val="21"/>
+          <w:szCs w:val="21"/>
+          <w:lang w:eastAsia="fr-FR"/>
+        </w:rPr>
+        <w:t>.</w:t>
+      </w:r>
+      <w:r>
+        <w:rPr>
+          <w:rFonts w:ascii="Consolas" w:eastAsia="Times New Roman" w:hAnsi="Consolas" w:cs="Times New Roman"/>
+          <w:color w:val="9CDCFE"/>
+          <w:sz w:val="21"/>
+          <w:szCs w:val="21"/>
+          <w:lang w:eastAsia="fr-FR"/>
+        </w:rPr>
+        <w:t>commentaires</w:t>
+      </w:r>
+      <w:proofErr w:type="spellEnd"/>
+      <w:proofErr w:type="gramEnd"/>
+      <w:r>
+        <w:rPr>
+          <w:rFonts w:ascii="Consolas" w:eastAsia="Times New Roman" w:hAnsi="Consolas" w:cs="Times New Roman"/>
+          <w:color w:val="CCCCCC"/>
+          <w:sz w:val="21"/>
+          <w:szCs w:val="21"/>
+          <w:lang w:eastAsia="fr-FR"/>
+        </w:rPr>
+        <w:t>);</w:t>
+      </w:r>
+    </w:p>
+    <w:p>
+      <w:pPr>
+        <w:shd w:val="clear" w:color="auto" w:fill="1F1F1F"/>
+        <w:spacing w:after="0" w:line="285" w:lineRule="atLeast"/>
+        <w:rPr>
+          <w:rFonts w:ascii="Consolas" w:eastAsia="Times New Roman" w:hAnsi="Consolas" w:cs="Times New Roman"/>
+          <w:color w:val="CCCCCC"/>
+          <w:sz w:val="21"/>
+          <w:szCs w:val="21"/>
+          <w:lang w:eastAsia="fr-FR"/>
+        </w:rPr>
+      </w:pPr>
+      <w:r>
+        <w:rPr>
+          <w:rFonts w:ascii="Consolas" w:eastAsia="Times New Roman" w:hAnsi="Consolas" w:cs="Times New Roman"/>
+          <w:color w:val="CCCCCC"/>
+          <w:sz w:val="21"/>
+          <w:szCs w:val="21"/>
+          <w:lang w:eastAsia="fr-FR"/>
+        </w:rPr>
+        <w:t>  });</w:t>
+      </w:r>
+    </w:p>
+    <w:p>
+      <w:pPr>
+        <w:shd w:val="clear" w:color="auto" w:fill="1F1F1F"/>
+        <w:spacing w:after="0" w:line="285" w:lineRule="atLeast"/>
+        <w:rPr>
+          <w:rFonts w:ascii="Consolas" w:eastAsia="Times New Roman" w:hAnsi="Consolas" w:cs="Times New Roman"/>
+          <w:color w:val="CCCCCC"/>
+          <w:sz w:val="21"/>
+          <w:szCs w:val="21"/>
+          <w:lang w:eastAsia="fr-FR"/>
+        </w:rPr>
+      </w:pPr>
+      <w:r>
+        <w:rPr>
+          <w:rFonts w:ascii="Consolas" w:eastAsia="Times New Roman" w:hAnsi="Consolas" w:cs="Times New Roman"/>
+          <w:color w:val="CCCCCC"/>
+          <w:sz w:val="21"/>
+          <w:szCs w:val="21"/>
+          <w:lang w:eastAsia="fr-FR"/>
+        </w:rPr>
+        <w:t xml:space="preserve">  </w:t>
+      </w:r>
+    </w:p>
+    <w:p>
+      <w:pPr>
+        <w:pBdr>
+          <w:top w:val="single" w:sz="2" w:space="0" w:color="D9D9E3"/>
+          <w:left w:val="single" w:sz="2" w:space="0" w:color="D9D9E3"/>
+          <w:bottom w:val="single" w:sz="2" w:space="0" w:color="D9D9E3"/>
+          <w:right w:val="single" w:sz="2" w:space="0" w:color="D9D9E3"/>
+        </w:pBdr>
+        <w:shd w:val="clear" w:color="auto" w:fill="F7F7F8"/>
+        <w:spacing w:before="300" w:after="300" w:line="240" w:lineRule="auto"/>
+        <w:rPr>
+          <w:rFonts w:ascii="Segoe UI" w:eastAsia="Times New Roman" w:hAnsi="Segoe UI" w:cs="Segoe UI"/>
+          <w:color w:val="374151"/>
+          <w:sz w:val="24"/>
+          <w:szCs w:val="24"/>
+          <w:lang w:eastAsia="fr-FR"/>
+        </w:rPr>
+      </w:pPr>
+      <w:r>
+        <w:rPr>
+          <w:rFonts w:ascii="Segoe UI" w:eastAsia="Times New Roman" w:hAnsi="Segoe UI" w:cs="Segoe UI"/>
+          <w:color w:val="374151"/>
+          <w:sz w:val="24"/>
+          <w:szCs w:val="24"/>
+          <w:lang w:eastAsia="fr-FR"/>
+        </w:rPr>
+        <w:t xml:space="preserve">Dans cet exemple, la méthode </w:t>
+      </w:r>
+      <w:proofErr w:type="spellStart"/>
+      <w:proofErr w:type="gramStart"/>
+      <w:r>
+        <w:rPr>
+          <w:rFonts w:ascii="Ubuntu Mono" w:eastAsia="Times New Roman" w:hAnsi="Ubuntu Mono" w:cs="Courier New"/>
+          <w:b/>
+          <w:bCs/>
+          <w:color w:val="374151"/>
+          <w:sz w:val="21"/>
+          <w:szCs w:val="21"/>
+          <w:bdr w:val="single" w:sz="2" w:space="0" w:color="D9D9E3" w:frame="1"/>
+          <w:lang w:eastAsia="fr-FR"/>
+        </w:rPr>
+        <w:t>populate</w:t>
+      </w:r>
+      <w:proofErr w:type="spellEnd"/>
+      <w:r>
+        <w:rPr>
+          <w:rFonts w:ascii="Ubuntu Mono" w:eastAsia="Times New Roman" w:hAnsi="Ubuntu Mono" w:cs="Courier New"/>
+          <w:b/>
+          <w:bCs/>
+          <w:color w:val="374151"/>
+          <w:sz w:val="21"/>
+          <w:szCs w:val="21"/>
+          <w:bdr w:val="single" w:sz="2" w:space="0" w:color="D9D9E3" w:frame="1"/>
+          <w:lang w:eastAsia="fr-FR"/>
+        </w:rPr>
+        <w:t>(</w:t>
+      </w:r>
+      <w:proofErr w:type="gramEnd"/>
+      <w:r>
+        <w:rPr>
+          <w:rFonts w:ascii="Ubuntu Mono" w:eastAsia="Times New Roman" w:hAnsi="Ubuntu Mono" w:cs="Courier New"/>
+          <w:b/>
+          <w:bCs/>
+          <w:color w:val="374151"/>
+          <w:sz w:val="21"/>
+          <w:szCs w:val="21"/>
+          <w:bdr w:val="single" w:sz="2" w:space="0" w:color="D9D9E3" w:frame="1"/>
+          <w:lang w:eastAsia="fr-FR"/>
+        </w:rPr>
+        <w:t>)</w:t>
+      </w:r>
+      <w:r>
+        <w:rPr>
+          <w:rFonts w:ascii="Segoe UI" w:eastAsia="Times New Roman" w:hAnsi="Segoe UI" w:cs="Segoe UI"/>
+          <w:color w:val="374151"/>
+          <w:sz w:val="24"/>
+          <w:szCs w:val="24"/>
+          <w:lang w:eastAsia="fr-FR"/>
+        </w:rPr>
+        <w:t xml:space="preserve"> récupère tous les commentaires associés à l'utilisateur dont l'ID est </w:t>
+      </w:r>
+      <w:r>
+        <w:rPr>
+          <w:rFonts w:ascii="Ubuntu Mono" w:eastAsia="Times New Roman" w:hAnsi="Ubuntu Mono" w:cs="Courier New"/>
+          <w:b/>
+          <w:bCs/>
+          <w:color w:val="374151"/>
+          <w:sz w:val="21"/>
+          <w:szCs w:val="21"/>
+          <w:bdr w:val="single" w:sz="2" w:space="0" w:color="D9D9E3" w:frame="1"/>
+          <w:lang w:eastAsia="fr-FR"/>
+        </w:rPr>
+        <w:t>id</w:t>
+      </w:r>
+      <w:r>
+        <w:rPr>
+          <w:rFonts w:ascii="Segoe UI" w:eastAsia="Times New Roman" w:hAnsi="Segoe UI" w:cs="Segoe UI"/>
+          <w:color w:val="374151"/>
+          <w:sz w:val="24"/>
+          <w:szCs w:val="24"/>
+          <w:lang w:eastAsia="fr-FR"/>
+        </w:rPr>
+        <w:t>.</w:t>
+      </w:r>
+    </w:p>
+    <w:p>
+      <w:pPr>
+        <w:numPr>
+          <w:ilvl w:val="0"/>
+          <w:numId w:val="22"/>
+        </w:numPr>
+        <w:pBdr>
+          <w:top w:val="single" w:sz="2" w:space="0" w:color="D9D9E3"/>
+          <w:left w:val="single" w:sz="2" w:space="5" w:color="D9D9E3"/>
+          <w:bottom w:val="single" w:sz="2" w:space="0" w:color="D9D9E3"/>
+          <w:right w:val="single" w:sz="2" w:space="0" w:color="D9D9E3"/>
+        </w:pBdr>
+        <w:shd w:val="clear" w:color="auto" w:fill="F7F7F8"/>
+        <w:spacing w:after="0" w:line="240" w:lineRule="auto"/>
+        <w:rPr>
+          <w:rFonts w:ascii="Segoe UI" w:eastAsia="Times New Roman" w:hAnsi="Segoe UI" w:cs="Segoe UI"/>
+          <w:color w:val="374151"/>
+          <w:sz w:val="24"/>
+          <w:szCs w:val="24"/>
+          <w:lang w:eastAsia="fr-FR"/>
+        </w:rPr>
+      </w:pPr>
+      <w:r>
+        <w:rPr>
+          <w:rFonts w:ascii="Segoe UI" w:eastAsia="Times New Roman" w:hAnsi="Segoe UI" w:cs="Segoe UI"/>
+          <w:color w:val="374151"/>
+          <w:sz w:val="24"/>
+          <w:szCs w:val="24"/>
+          <w:lang w:eastAsia="fr-FR"/>
+        </w:rPr>
+        <w:t xml:space="preserve">Options de population : Vous pouvez également utiliser des options de population pour affiner votre requête. Par exemple, pour récupérer uniquement les commentaires dont le champ "texte" contient le mot "important", vous pouvez utiliser l'option </w:t>
+      </w:r>
+      <w:r>
+        <w:rPr>
+          <w:rFonts w:ascii="Ubuntu Mono" w:eastAsia="Times New Roman" w:hAnsi="Ubuntu Mono" w:cs="Courier New"/>
+          <w:b/>
+          <w:bCs/>
+          <w:color w:val="374151"/>
+          <w:sz w:val="21"/>
+          <w:szCs w:val="21"/>
+          <w:bdr w:val="single" w:sz="2" w:space="0" w:color="D9D9E3" w:frame="1"/>
+          <w:lang w:eastAsia="fr-FR"/>
+        </w:rPr>
+        <w:t>match</w:t>
+      </w:r>
+      <w:r>
+        <w:rPr>
+          <w:rFonts w:ascii="Segoe UI" w:eastAsia="Times New Roman" w:hAnsi="Segoe UI" w:cs="Segoe UI"/>
+          <w:color w:val="374151"/>
+          <w:sz w:val="24"/>
+          <w:szCs w:val="24"/>
+          <w:lang w:eastAsia="fr-FR"/>
+        </w:rPr>
+        <w:t xml:space="preserve"> de la manière suivante :</w:t>
+      </w:r>
+    </w:p>
+    <w:p>
+      <w:pPr>
+        <w:shd w:val="clear" w:color="auto" w:fill="1F1F1F"/>
+        <w:spacing w:after="0" w:line="285" w:lineRule="atLeast"/>
+        <w:rPr>
+          <w:rFonts w:ascii="Consolas" w:eastAsia="Times New Roman" w:hAnsi="Consolas" w:cs="Times New Roman"/>
+          <w:color w:val="CCCCCC"/>
+          <w:sz w:val="21"/>
+          <w:szCs w:val="21"/>
+          <w:lang w:eastAsia="fr-FR"/>
+        </w:rPr>
+      </w:pPr>
+      <w:proofErr w:type="spellStart"/>
+      <w:r>
+        <w:rPr>
+          <w:rFonts w:ascii="Consolas" w:eastAsia="Times New Roman" w:hAnsi="Consolas" w:cs="Times New Roman"/>
+          <w:color w:val="9CDCFE"/>
+          <w:sz w:val="21"/>
+          <w:szCs w:val="21"/>
+          <w:lang w:eastAsia="fr-FR"/>
+        </w:rPr>
+        <w:t>Utilisateur</w:t>
+      </w:r>
+      <w:r>
+        <w:rPr>
+          <w:rFonts w:ascii="Consolas" w:eastAsia="Times New Roman" w:hAnsi="Consolas" w:cs="Times New Roman"/>
+          <w:color w:val="CCCCCC"/>
+          <w:sz w:val="21"/>
+          <w:szCs w:val="21"/>
+          <w:lang w:eastAsia="fr-FR"/>
+        </w:rPr>
+        <w:t>.</w:t>
+      </w:r>
+      <w:r>
+        <w:rPr>
+          <w:rFonts w:ascii="Consolas" w:eastAsia="Times New Roman" w:hAnsi="Consolas" w:cs="Times New Roman"/>
+          <w:color w:val="DCDCAA"/>
+          <w:sz w:val="21"/>
+          <w:szCs w:val="21"/>
+          <w:lang w:eastAsia="fr-FR"/>
+        </w:rPr>
+        <w:t>findById</w:t>
+      </w:r>
+      <w:proofErr w:type="spellEnd"/>
+      <w:r>
+        <w:rPr>
+          <w:rFonts w:ascii="Consolas" w:eastAsia="Times New Roman" w:hAnsi="Consolas" w:cs="Times New Roman"/>
+          <w:color w:val="CCCCCC"/>
+          <w:sz w:val="21"/>
+          <w:szCs w:val="21"/>
+          <w:lang w:eastAsia="fr-FR"/>
+        </w:rPr>
+        <w:t>(</w:t>
+      </w:r>
+      <w:r>
+        <w:rPr>
+          <w:rFonts w:ascii="Consolas" w:eastAsia="Times New Roman" w:hAnsi="Consolas" w:cs="Times New Roman"/>
+          <w:color w:val="9CDCFE"/>
+          <w:sz w:val="21"/>
+          <w:szCs w:val="21"/>
+          <w:lang w:eastAsia="fr-FR"/>
+        </w:rPr>
+        <w:t>id</w:t>
+      </w:r>
+      <w:proofErr w:type="gramStart"/>
+      <w:r>
+        <w:rPr>
+          <w:rFonts w:ascii="Consolas" w:eastAsia="Times New Roman" w:hAnsi="Consolas" w:cs="Times New Roman"/>
+          <w:color w:val="CCCCCC"/>
+          <w:sz w:val="21"/>
+          <w:szCs w:val="21"/>
+          <w:lang w:eastAsia="fr-FR"/>
+        </w:rPr>
+        <w:t>).</w:t>
+      </w:r>
+      <w:proofErr w:type="spellStart"/>
+      <w:r>
+        <w:rPr>
+          <w:rFonts w:ascii="Consolas" w:eastAsia="Times New Roman" w:hAnsi="Consolas" w:cs="Times New Roman"/>
+          <w:color w:val="DCDCAA"/>
+          <w:sz w:val="21"/>
+          <w:szCs w:val="21"/>
+          <w:lang w:eastAsia="fr-FR"/>
+        </w:rPr>
+        <w:t>populate</w:t>
+      </w:r>
+      <w:proofErr w:type="spellEnd"/>
+      <w:proofErr w:type="gramEnd"/>
+      <w:r>
+        <w:rPr>
+          <w:rFonts w:ascii="Consolas" w:eastAsia="Times New Roman" w:hAnsi="Consolas" w:cs="Times New Roman"/>
+          <w:color w:val="CCCCCC"/>
+          <w:sz w:val="21"/>
+          <w:szCs w:val="21"/>
+          <w:lang w:eastAsia="fr-FR"/>
+        </w:rPr>
+        <w:t>({</w:t>
+      </w:r>
+    </w:p>
+    <w:p>
+      <w:pPr>
+        <w:shd w:val="clear" w:color="auto" w:fill="1F1F1F"/>
+        <w:spacing w:after="0" w:line="285" w:lineRule="atLeast"/>
+        <w:rPr>
+          <w:rFonts w:ascii="Consolas" w:eastAsia="Times New Roman" w:hAnsi="Consolas" w:cs="Times New Roman"/>
+          <w:color w:val="CCCCCC"/>
+          <w:sz w:val="21"/>
+          <w:szCs w:val="21"/>
+          <w:lang w:eastAsia="fr-FR"/>
+        </w:rPr>
+      </w:pPr>
+      <w:r>
+        <w:rPr>
+          <w:rFonts w:ascii="Consolas" w:eastAsia="Times New Roman" w:hAnsi="Consolas" w:cs="Times New Roman"/>
+          <w:color w:val="CCCCCC"/>
+          <w:sz w:val="21"/>
+          <w:szCs w:val="21"/>
+          <w:lang w:eastAsia="fr-FR"/>
+        </w:rPr>
+        <w:t xml:space="preserve">    </w:t>
+      </w:r>
+      <w:proofErr w:type="spellStart"/>
+      <w:proofErr w:type="gramStart"/>
+      <w:r>
+        <w:rPr>
+          <w:rFonts w:ascii="Consolas" w:eastAsia="Times New Roman" w:hAnsi="Consolas" w:cs="Times New Roman"/>
+          <w:color w:val="9CDCFE"/>
+          <w:sz w:val="21"/>
+          <w:szCs w:val="21"/>
+          <w:lang w:eastAsia="fr-FR"/>
+        </w:rPr>
+        <w:t>path</w:t>
+      </w:r>
+      <w:proofErr w:type="spellEnd"/>
+      <w:r>
+        <w:rPr>
+          <w:rFonts w:ascii="Consolas" w:eastAsia="Times New Roman" w:hAnsi="Consolas" w:cs="Times New Roman"/>
+          <w:color w:val="9CDCFE"/>
+          <w:sz w:val="21"/>
+          <w:szCs w:val="21"/>
+          <w:lang w:eastAsia="fr-FR"/>
+        </w:rPr>
+        <w:t>:</w:t>
+      </w:r>
+      <w:proofErr w:type="gramEnd"/>
+      <w:r>
+        <w:rPr>
+          <w:rFonts w:ascii="Consolas" w:eastAsia="Times New Roman" w:hAnsi="Consolas" w:cs="Times New Roman"/>
+          <w:color w:val="CCCCCC"/>
+          <w:sz w:val="21"/>
+          <w:szCs w:val="21"/>
+          <w:lang w:eastAsia="fr-FR"/>
+        </w:rPr>
+        <w:t xml:space="preserve"> </w:t>
+      </w:r>
+      <w:r>
+        <w:rPr>
+          <w:rFonts w:ascii="Consolas" w:eastAsia="Times New Roman" w:hAnsi="Consolas" w:cs="Times New Roman"/>
+          <w:color w:val="CE9178"/>
+          <w:sz w:val="21"/>
+          <w:szCs w:val="21"/>
+          <w:lang w:eastAsia="fr-FR"/>
+        </w:rPr>
+        <w:t>'commentaires'</w:t>
+      </w:r>
+      <w:r>
+        <w:rPr>
+          <w:rFonts w:ascii="Consolas" w:eastAsia="Times New Roman" w:hAnsi="Consolas" w:cs="Times New Roman"/>
+          <w:color w:val="CCCCCC"/>
+          <w:sz w:val="21"/>
+          <w:szCs w:val="21"/>
+          <w:lang w:eastAsia="fr-FR"/>
+        </w:rPr>
+        <w:t>,</w:t>
+      </w:r>
+    </w:p>
+    <w:p>
+      <w:pPr>
+        <w:shd w:val="clear" w:color="auto" w:fill="1F1F1F"/>
+        <w:spacing w:after="0" w:line="285" w:lineRule="atLeast"/>
+        <w:rPr>
+          <w:rFonts w:ascii="Consolas" w:eastAsia="Times New Roman" w:hAnsi="Consolas" w:cs="Times New Roman"/>
+          <w:color w:val="CCCCCC"/>
+          <w:sz w:val="21"/>
+          <w:szCs w:val="21"/>
+          <w:lang w:eastAsia="fr-FR"/>
+        </w:rPr>
+      </w:pPr>
+      <w:r>
+        <w:rPr>
+          <w:rFonts w:ascii="Consolas" w:eastAsia="Times New Roman" w:hAnsi="Consolas" w:cs="Times New Roman"/>
+          <w:color w:val="CCCCCC"/>
+          <w:sz w:val="21"/>
+          <w:szCs w:val="21"/>
+          <w:lang w:eastAsia="fr-FR"/>
+        </w:rPr>
+        <w:t xml:space="preserve">    </w:t>
+      </w:r>
+      <w:proofErr w:type="gramStart"/>
+      <w:r>
+        <w:rPr>
+          <w:rFonts w:ascii="Consolas" w:eastAsia="Times New Roman" w:hAnsi="Consolas" w:cs="Times New Roman"/>
+          <w:color w:val="9CDCFE"/>
+          <w:sz w:val="21"/>
+          <w:szCs w:val="21"/>
+          <w:lang w:eastAsia="fr-FR"/>
+        </w:rPr>
+        <w:t>match:</w:t>
+      </w:r>
+      <w:proofErr w:type="gramEnd"/>
+      <w:r>
+        <w:rPr>
+          <w:rFonts w:ascii="Consolas" w:eastAsia="Times New Roman" w:hAnsi="Consolas" w:cs="Times New Roman"/>
+          <w:color w:val="CCCCCC"/>
+          <w:sz w:val="21"/>
+          <w:szCs w:val="21"/>
+          <w:lang w:eastAsia="fr-FR"/>
+        </w:rPr>
+        <w:t xml:space="preserve"> { </w:t>
+      </w:r>
+      <w:r>
+        <w:rPr>
+          <w:rFonts w:ascii="Consolas" w:eastAsia="Times New Roman" w:hAnsi="Consolas" w:cs="Times New Roman"/>
+          <w:color w:val="9CDCFE"/>
+          <w:sz w:val="21"/>
+          <w:szCs w:val="21"/>
+          <w:lang w:eastAsia="fr-FR"/>
+        </w:rPr>
+        <w:t>texte:</w:t>
+      </w:r>
+      <w:r>
+        <w:rPr>
+          <w:rFonts w:ascii="Consolas" w:eastAsia="Times New Roman" w:hAnsi="Consolas" w:cs="Times New Roman"/>
+          <w:color w:val="D16969"/>
+          <w:sz w:val="21"/>
+          <w:szCs w:val="21"/>
+          <w:lang w:eastAsia="fr-FR"/>
+        </w:rPr>
+        <w:t xml:space="preserve"> /important/</w:t>
+      </w:r>
+      <w:r>
+        <w:rPr>
+          <w:rFonts w:ascii="Consolas" w:eastAsia="Times New Roman" w:hAnsi="Consolas" w:cs="Times New Roman"/>
+          <w:color w:val="569CD6"/>
+          <w:sz w:val="21"/>
+          <w:szCs w:val="21"/>
+          <w:lang w:eastAsia="fr-FR"/>
+        </w:rPr>
+        <w:t>i</w:t>
+      </w:r>
+      <w:r>
+        <w:rPr>
+          <w:rFonts w:ascii="Consolas" w:eastAsia="Times New Roman" w:hAnsi="Consolas" w:cs="Times New Roman"/>
+          <w:color w:val="CCCCCC"/>
+          <w:sz w:val="21"/>
+          <w:szCs w:val="21"/>
+          <w:lang w:eastAsia="fr-FR"/>
+        </w:rPr>
+        <w:t xml:space="preserve"> }</w:t>
+      </w:r>
+    </w:p>
+    <w:p>
+      <w:pPr>
+        <w:shd w:val="clear" w:color="auto" w:fill="1F1F1F"/>
+        <w:spacing w:after="0" w:line="285" w:lineRule="atLeast"/>
+        <w:rPr>
+          <w:rFonts w:ascii="Consolas" w:eastAsia="Times New Roman" w:hAnsi="Consolas" w:cs="Times New Roman"/>
+          <w:color w:val="CCCCCC"/>
+          <w:sz w:val="21"/>
+          <w:szCs w:val="21"/>
+          <w:lang w:eastAsia="fr-FR"/>
+        </w:rPr>
+      </w:pPr>
+      <w:r>
+        <w:rPr>
+          <w:rFonts w:ascii="Consolas" w:eastAsia="Times New Roman" w:hAnsi="Consolas" w:cs="Times New Roman"/>
+          <w:color w:val="CCCCCC"/>
+          <w:sz w:val="21"/>
+          <w:szCs w:val="21"/>
+          <w:lang w:eastAsia="fr-FR"/>
+        </w:rPr>
+        <w:t>  }</w:t>
+      </w:r>
+      <w:proofErr w:type="gramStart"/>
+      <w:r>
+        <w:rPr>
+          <w:rFonts w:ascii="Consolas" w:eastAsia="Times New Roman" w:hAnsi="Consolas" w:cs="Times New Roman"/>
+          <w:color w:val="CCCCCC"/>
+          <w:sz w:val="21"/>
+          <w:szCs w:val="21"/>
+          <w:lang w:eastAsia="fr-FR"/>
+        </w:rPr>
+        <w:t>).</w:t>
+      </w:r>
+      <w:proofErr w:type="spellStart"/>
+      <w:r>
+        <w:rPr>
+          <w:rFonts w:ascii="Consolas" w:eastAsia="Times New Roman" w:hAnsi="Consolas" w:cs="Times New Roman"/>
+          <w:color w:val="DCDCAA"/>
+          <w:sz w:val="21"/>
+          <w:szCs w:val="21"/>
+          <w:lang w:eastAsia="fr-FR"/>
+        </w:rPr>
+        <w:t>exec</w:t>
+      </w:r>
+      <w:proofErr w:type="spellEnd"/>
+      <w:proofErr w:type="gramEnd"/>
+      <w:r>
+        <w:rPr>
+          <w:rFonts w:ascii="Consolas" w:eastAsia="Times New Roman" w:hAnsi="Consolas" w:cs="Times New Roman"/>
+          <w:color w:val="CCCCCC"/>
+          <w:sz w:val="21"/>
+          <w:szCs w:val="21"/>
+          <w:lang w:eastAsia="fr-FR"/>
+        </w:rPr>
+        <w:t>((</w:t>
+      </w:r>
+      <w:proofErr w:type="spellStart"/>
+      <w:r>
+        <w:rPr>
+          <w:rFonts w:ascii="Consolas" w:eastAsia="Times New Roman" w:hAnsi="Consolas" w:cs="Times New Roman"/>
+          <w:color w:val="9CDCFE"/>
+          <w:sz w:val="21"/>
+          <w:szCs w:val="21"/>
+          <w:lang w:eastAsia="fr-FR"/>
+        </w:rPr>
+        <w:t>err</w:t>
+      </w:r>
+      <w:proofErr w:type="spellEnd"/>
+      <w:r>
+        <w:rPr>
+          <w:rFonts w:ascii="Consolas" w:eastAsia="Times New Roman" w:hAnsi="Consolas" w:cs="Times New Roman"/>
+          <w:color w:val="CCCCCC"/>
+          <w:sz w:val="21"/>
+          <w:szCs w:val="21"/>
+          <w:lang w:eastAsia="fr-FR"/>
+        </w:rPr>
+        <w:t xml:space="preserve">, </w:t>
+      </w:r>
+      <w:r>
+        <w:rPr>
+          <w:rFonts w:ascii="Consolas" w:eastAsia="Times New Roman" w:hAnsi="Consolas" w:cs="Times New Roman"/>
+          <w:color w:val="9CDCFE"/>
+          <w:sz w:val="21"/>
+          <w:szCs w:val="21"/>
+          <w:lang w:eastAsia="fr-FR"/>
+        </w:rPr>
+        <w:t>utilisateur</w:t>
+      </w:r>
+      <w:r>
+        <w:rPr>
+          <w:rFonts w:ascii="Consolas" w:eastAsia="Times New Roman" w:hAnsi="Consolas" w:cs="Times New Roman"/>
+          <w:color w:val="CCCCCC"/>
+          <w:sz w:val="21"/>
+          <w:szCs w:val="21"/>
+          <w:lang w:eastAsia="fr-FR"/>
+        </w:rPr>
+        <w:t xml:space="preserve">) </w:t>
+      </w:r>
+      <w:r>
+        <w:rPr>
+          <w:rFonts w:ascii="Consolas" w:eastAsia="Times New Roman" w:hAnsi="Consolas" w:cs="Times New Roman"/>
+          <w:color w:val="569CD6"/>
+          <w:sz w:val="21"/>
+          <w:szCs w:val="21"/>
+          <w:lang w:eastAsia="fr-FR"/>
+        </w:rPr>
+        <w:t>=&gt;</w:t>
+      </w:r>
+      <w:r>
+        <w:rPr>
+          <w:rFonts w:ascii="Consolas" w:eastAsia="Times New Roman" w:hAnsi="Consolas" w:cs="Times New Roman"/>
+          <w:color w:val="CCCCCC"/>
+          <w:sz w:val="21"/>
+          <w:szCs w:val="21"/>
+          <w:lang w:eastAsia="fr-FR"/>
+        </w:rPr>
+        <w:t xml:space="preserve"> {</w:t>
+      </w:r>
+    </w:p>
+    <w:p>
+      <w:pPr>
+        <w:shd w:val="clear" w:color="auto" w:fill="1F1F1F"/>
+        <w:spacing w:after="0" w:line="285" w:lineRule="atLeast"/>
+        <w:rPr>
+          <w:rFonts w:ascii="Consolas" w:eastAsia="Times New Roman" w:hAnsi="Consolas" w:cs="Times New Roman"/>
+          <w:color w:val="CCCCCC"/>
+          <w:sz w:val="21"/>
+          <w:szCs w:val="21"/>
+          <w:lang w:val="en-US" w:eastAsia="fr-FR"/>
+        </w:rPr>
+      </w:pPr>
+      <w:r>
+        <w:rPr>
+          <w:rFonts w:ascii="Consolas" w:eastAsia="Times New Roman" w:hAnsi="Consolas" w:cs="Times New Roman"/>
+          <w:color w:val="CCCCCC"/>
+          <w:sz w:val="21"/>
+          <w:szCs w:val="21"/>
+          <w:lang w:eastAsia="fr-FR"/>
+        </w:rPr>
+        <w:t xml:space="preserve">    </w:t>
+      </w:r>
+      <w:r>
+        <w:rPr>
+          <w:rFonts w:ascii="Consolas" w:eastAsia="Times New Roman" w:hAnsi="Consolas" w:cs="Times New Roman"/>
+          <w:color w:val="C586C0"/>
+          <w:sz w:val="21"/>
+          <w:szCs w:val="21"/>
+          <w:lang w:val="en-US" w:eastAsia="fr-FR"/>
+        </w:rPr>
+        <w:t>if</w:t>
+      </w:r>
+      <w:r>
+        <w:rPr>
+          <w:rFonts w:ascii="Consolas" w:eastAsia="Times New Roman" w:hAnsi="Consolas" w:cs="Times New Roman"/>
+          <w:color w:val="CCCCCC"/>
+          <w:sz w:val="21"/>
+          <w:szCs w:val="21"/>
+          <w:lang w:val="en-US" w:eastAsia="fr-FR"/>
+        </w:rPr>
+        <w:t xml:space="preserve"> (</w:t>
+      </w:r>
+      <w:r>
+        <w:rPr>
+          <w:rFonts w:ascii="Consolas" w:eastAsia="Times New Roman" w:hAnsi="Consolas" w:cs="Times New Roman"/>
+          <w:color w:val="9CDCFE"/>
+          <w:sz w:val="21"/>
+          <w:szCs w:val="21"/>
+          <w:lang w:val="en-US" w:eastAsia="fr-FR"/>
+        </w:rPr>
+        <w:t>err</w:t>
+      </w:r>
+      <w:r>
+        <w:rPr>
+          <w:rFonts w:ascii="Consolas" w:eastAsia="Times New Roman" w:hAnsi="Consolas" w:cs="Times New Roman"/>
+          <w:color w:val="CCCCCC"/>
+          <w:sz w:val="21"/>
+          <w:szCs w:val="21"/>
+          <w:lang w:val="en-US" w:eastAsia="fr-FR"/>
+        </w:rPr>
+        <w:t xml:space="preserve">) </w:t>
+      </w:r>
+      <w:r>
+        <w:rPr>
+          <w:rFonts w:ascii="Consolas" w:eastAsia="Times New Roman" w:hAnsi="Consolas" w:cs="Times New Roman"/>
+          <w:color w:val="C586C0"/>
+          <w:sz w:val="21"/>
+          <w:szCs w:val="21"/>
+          <w:lang w:val="en-US" w:eastAsia="fr-FR"/>
+        </w:rPr>
+        <w:t>return</w:t>
+      </w:r>
+      <w:r>
+        <w:rPr>
+          <w:rFonts w:ascii="Consolas" w:eastAsia="Times New Roman" w:hAnsi="Consolas" w:cs="Times New Roman"/>
+          <w:color w:val="CCCCCC"/>
+          <w:sz w:val="21"/>
+          <w:szCs w:val="21"/>
+          <w:lang w:val="en-US" w:eastAsia="fr-FR"/>
+        </w:rPr>
+        <w:t xml:space="preserve"> </w:t>
+      </w:r>
+      <w:proofErr w:type="spellStart"/>
+      <w:proofErr w:type="gramStart"/>
+      <w:r>
+        <w:rPr>
+          <w:rFonts w:ascii="Consolas" w:eastAsia="Times New Roman" w:hAnsi="Consolas" w:cs="Times New Roman"/>
+          <w:color w:val="9CDCFE"/>
+          <w:sz w:val="21"/>
+          <w:szCs w:val="21"/>
+          <w:lang w:val="en-US" w:eastAsia="fr-FR"/>
+        </w:rPr>
+        <w:t>console</w:t>
+      </w:r>
+      <w:r>
+        <w:rPr>
+          <w:rFonts w:ascii="Consolas" w:eastAsia="Times New Roman" w:hAnsi="Consolas" w:cs="Times New Roman"/>
+          <w:color w:val="CCCCCC"/>
+          <w:sz w:val="21"/>
+          <w:szCs w:val="21"/>
+          <w:lang w:val="en-US" w:eastAsia="fr-FR"/>
+        </w:rPr>
+        <w:t>.</w:t>
+      </w:r>
+      <w:r>
+        <w:rPr>
+          <w:rFonts w:ascii="Consolas" w:eastAsia="Times New Roman" w:hAnsi="Consolas" w:cs="Times New Roman"/>
+          <w:color w:val="DCDCAA"/>
+          <w:sz w:val="21"/>
+          <w:szCs w:val="21"/>
+          <w:lang w:val="en-US" w:eastAsia="fr-FR"/>
+        </w:rPr>
+        <w:t>error</w:t>
+      </w:r>
+      <w:proofErr w:type="spellEnd"/>
+      <w:proofErr w:type="gramEnd"/>
+      <w:r>
+        <w:rPr>
+          <w:rFonts w:ascii="Consolas" w:eastAsia="Times New Roman" w:hAnsi="Consolas" w:cs="Times New Roman"/>
+          <w:color w:val="CCCCCC"/>
+          <w:sz w:val="21"/>
+          <w:szCs w:val="21"/>
+          <w:lang w:val="en-US" w:eastAsia="fr-FR"/>
+        </w:rPr>
+        <w:t>(</w:t>
+      </w:r>
+      <w:r>
+        <w:rPr>
+          <w:rFonts w:ascii="Consolas" w:eastAsia="Times New Roman" w:hAnsi="Consolas" w:cs="Times New Roman"/>
+          <w:color w:val="9CDCFE"/>
+          <w:sz w:val="21"/>
+          <w:szCs w:val="21"/>
+          <w:lang w:val="en-US" w:eastAsia="fr-FR"/>
+        </w:rPr>
+        <w:t>err</w:t>
+      </w:r>
+      <w:r>
+        <w:rPr>
+          <w:rFonts w:ascii="Consolas" w:eastAsia="Times New Roman" w:hAnsi="Consolas" w:cs="Times New Roman"/>
+          <w:color w:val="CCCCCC"/>
+          <w:sz w:val="21"/>
+          <w:szCs w:val="21"/>
+          <w:lang w:val="en-US" w:eastAsia="fr-FR"/>
+        </w:rPr>
+        <w:t>);</w:t>
+      </w:r>
+    </w:p>
+    <w:p>
+      <w:pPr>
+        <w:shd w:val="clear" w:color="auto" w:fill="1F1F1F"/>
+        <w:spacing w:after="0" w:line="285" w:lineRule="atLeast"/>
+        <w:rPr>
+          <w:rFonts w:ascii="Consolas" w:eastAsia="Times New Roman" w:hAnsi="Consolas" w:cs="Times New Roman"/>
+          <w:color w:val="CCCCCC"/>
+          <w:sz w:val="21"/>
+          <w:szCs w:val="21"/>
+          <w:lang w:eastAsia="fr-FR"/>
+        </w:rPr>
+      </w:pPr>
+      <w:r>
+        <w:rPr>
+          <w:rFonts w:ascii="Consolas" w:eastAsia="Times New Roman" w:hAnsi="Consolas" w:cs="Times New Roman"/>
+          <w:color w:val="CCCCCC"/>
+          <w:sz w:val="21"/>
+          <w:szCs w:val="21"/>
+          <w:lang w:val="en-US" w:eastAsia="fr-FR"/>
+        </w:rPr>
+        <w:t xml:space="preserve">    </w:t>
+      </w:r>
+      <w:r>
+        <w:rPr>
+          <w:rFonts w:ascii="Consolas" w:eastAsia="Times New Roman" w:hAnsi="Consolas" w:cs="Times New Roman"/>
+          <w:color w:val="9CDCFE"/>
+          <w:sz w:val="21"/>
+          <w:szCs w:val="21"/>
+          <w:lang w:eastAsia="fr-FR"/>
+        </w:rPr>
+        <w:t>console</w:t>
+      </w:r>
+      <w:r>
+        <w:rPr>
+          <w:rFonts w:ascii="Consolas" w:eastAsia="Times New Roman" w:hAnsi="Consolas" w:cs="Times New Roman"/>
+          <w:color w:val="CCCCCC"/>
+          <w:sz w:val="21"/>
+          <w:szCs w:val="21"/>
+          <w:lang w:eastAsia="fr-FR"/>
+        </w:rPr>
+        <w:t>.</w:t>
+      </w:r>
+      <w:r>
+        <w:rPr>
+          <w:rFonts w:ascii="Consolas" w:eastAsia="Times New Roman" w:hAnsi="Consolas" w:cs="Times New Roman"/>
+          <w:color w:val="DCDCAA"/>
+          <w:sz w:val="21"/>
+          <w:szCs w:val="21"/>
+          <w:lang w:eastAsia="fr-FR"/>
+        </w:rPr>
+        <w:t>log</w:t>
+      </w:r>
+      <w:r>
+        <w:rPr>
+          <w:rFonts w:ascii="Consolas" w:eastAsia="Times New Roman" w:hAnsi="Consolas" w:cs="Times New Roman"/>
+          <w:color w:val="CCCCCC"/>
+          <w:sz w:val="21"/>
+          <w:szCs w:val="21"/>
+          <w:lang w:eastAsia="fr-FR"/>
+        </w:rPr>
+        <w:t>(</w:t>
+      </w:r>
+      <w:proofErr w:type="spellStart"/>
+      <w:proofErr w:type="gramStart"/>
+      <w:r>
+        <w:rPr>
+          <w:rFonts w:ascii="Consolas" w:eastAsia="Times New Roman" w:hAnsi="Consolas" w:cs="Times New Roman"/>
+          <w:color w:val="9CDCFE"/>
+          <w:sz w:val="21"/>
+          <w:szCs w:val="21"/>
+          <w:lang w:eastAsia="fr-FR"/>
+        </w:rPr>
+        <w:t>utilisateur</w:t>
+      </w:r>
+      <w:r>
+        <w:rPr>
+          <w:rFonts w:ascii="Consolas" w:eastAsia="Times New Roman" w:hAnsi="Consolas" w:cs="Times New Roman"/>
+          <w:color w:val="CCCCCC"/>
+          <w:sz w:val="21"/>
+          <w:szCs w:val="21"/>
+          <w:lang w:eastAsia="fr-FR"/>
+        </w:rPr>
+        <w:t>.</w:t>
+      </w:r>
+      <w:r>
+        <w:rPr>
+          <w:rFonts w:ascii="Consolas" w:eastAsia="Times New Roman" w:hAnsi="Consolas" w:cs="Times New Roman"/>
+          <w:color w:val="9CDCFE"/>
+          <w:sz w:val="21"/>
+          <w:szCs w:val="21"/>
+          <w:lang w:eastAsia="fr-FR"/>
+        </w:rPr>
+        <w:t>commentaires</w:t>
+      </w:r>
+      <w:proofErr w:type="spellEnd"/>
+      <w:proofErr w:type="gramEnd"/>
+      <w:r>
+        <w:rPr>
+          <w:rFonts w:ascii="Consolas" w:eastAsia="Times New Roman" w:hAnsi="Consolas" w:cs="Times New Roman"/>
+          <w:color w:val="CCCCCC"/>
+          <w:sz w:val="21"/>
+          <w:szCs w:val="21"/>
+          <w:lang w:eastAsia="fr-FR"/>
+        </w:rPr>
+        <w:t>);</w:t>
+      </w:r>
+    </w:p>
+    <w:p>
+      <w:pPr>
+        <w:shd w:val="clear" w:color="auto" w:fill="1F1F1F"/>
+        <w:spacing w:after="0" w:line="285" w:lineRule="atLeast"/>
+        <w:rPr>
+          <w:rFonts w:ascii="Consolas" w:eastAsia="Times New Roman" w:hAnsi="Consolas" w:cs="Times New Roman"/>
+          <w:color w:val="CCCCCC"/>
+          <w:sz w:val="21"/>
+          <w:szCs w:val="21"/>
+          <w:lang w:eastAsia="fr-FR"/>
+        </w:rPr>
+      </w:pPr>
+      <w:r>
+        <w:rPr>
+          <w:rFonts w:ascii="Consolas" w:eastAsia="Times New Roman" w:hAnsi="Consolas" w:cs="Times New Roman"/>
+          <w:color w:val="CCCCCC"/>
+          <w:sz w:val="21"/>
+          <w:szCs w:val="21"/>
+          <w:lang w:eastAsia="fr-FR"/>
+        </w:rPr>
+        <w:t>  });</w:t>
+      </w:r>
+    </w:p>
+    <w:p>
+      <w:pPr>
+        <w:pStyle w:val="NormalWeb"/>
+        <w:pBdr>
+          <w:top w:val="single" w:sz="2" w:space="0" w:color="D9D9E3"/>
+          <w:left w:val="single" w:sz="2" w:space="0" w:color="D9D9E3"/>
+          <w:bottom w:val="single" w:sz="2" w:space="0" w:color="D9D9E3"/>
+          <w:right w:val="single" w:sz="2" w:space="0" w:color="D9D9E3"/>
+        </w:pBdr>
+        <w:shd w:val="clear" w:color="auto" w:fill="F7F7F8"/>
+        <w:spacing w:before="300" w:beforeAutospacing="0" w:after="300" w:afterAutospacing="0"/>
+        <w:rPr>
+          <w:rFonts w:ascii="Segoe UI" w:hAnsi="Segoe UI" w:cs="Segoe UI"/>
+          <w:color w:val="374151"/>
+        </w:rPr>
+      </w:pPr>
+      <w:r>
+        <w:rPr>
+          <w:rFonts w:ascii="Segoe UI" w:hAnsi="Segoe UI" w:cs="Segoe UI"/>
+          <w:color w:val="374151"/>
+        </w:rPr>
+        <w:lastRenderedPageBreak/>
+        <w:t xml:space="preserve">Dans cet exemple, la méthode </w:t>
+      </w:r>
+      <w:proofErr w:type="spellStart"/>
+      <w:r>
+        <w:rPr>
+          <w:rStyle w:val="CodeHTML"/>
+          <w:rFonts w:ascii="Ubuntu Mono" w:hAnsi="Ubuntu Mono"/>
+          <w:b/>
+          <w:bCs/>
+          <w:color w:val="374151"/>
+          <w:sz w:val="21"/>
+          <w:szCs w:val="21"/>
+          <w:bdr w:val="single" w:sz="2" w:space="0" w:color="D9D9E3" w:frame="1"/>
+        </w:rPr>
+        <w:t>populate</w:t>
+      </w:r>
+      <w:proofErr w:type="spellEnd"/>
+      <w:r>
+        <w:rPr>
+          <w:rStyle w:val="CodeHTML"/>
+          <w:rFonts w:ascii="Ubuntu Mono" w:hAnsi="Ubuntu Mono"/>
+          <w:b/>
+          <w:bCs/>
+          <w:color w:val="374151"/>
+          <w:sz w:val="21"/>
+          <w:szCs w:val="21"/>
+          <w:bdr w:val="single" w:sz="2" w:space="0" w:color="D9D9E3" w:frame="1"/>
+        </w:rPr>
+        <w:t>()</w:t>
+      </w:r>
+      <w:r>
+        <w:rPr>
+          <w:rFonts w:ascii="Segoe UI" w:hAnsi="Segoe UI" w:cs="Segoe UI"/>
+          <w:color w:val="374151"/>
+        </w:rPr>
+        <w:t xml:space="preserve"> récupère tous les commentaires associés à l'utilisateur dont l'ID est </w:t>
+      </w:r>
+      <w:r>
+        <w:rPr>
+          <w:rStyle w:val="CodeHTML"/>
+          <w:rFonts w:ascii="Ubuntu Mono" w:hAnsi="Ubuntu Mono"/>
+          <w:b/>
+          <w:bCs/>
+          <w:color w:val="374151"/>
+          <w:sz w:val="21"/>
+          <w:szCs w:val="21"/>
+          <w:bdr w:val="single" w:sz="2" w:space="0" w:color="D9D9E3" w:frame="1"/>
+        </w:rPr>
+        <w:t>id</w:t>
+      </w:r>
+      <w:r>
+        <w:rPr>
+          <w:rFonts w:ascii="Segoe UI" w:hAnsi="Segoe UI" w:cs="Segoe UI"/>
+          <w:color w:val="374151"/>
+        </w:rPr>
+        <w:t>, mais uniquement ceux dont le champ "texte" contient le mot "important".</w:t>
+      </w:r>
+    </w:p>
+    <w:p>
+      <w:pPr>
+        <w:pStyle w:val="NormalWeb"/>
+        <w:pBdr>
+          <w:top w:val="single" w:sz="2" w:space="0" w:color="D9D9E3"/>
+          <w:left w:val="single" w:sz="2" w:space="0" w:color="D9D9E3"/>
+          <w:bottom w:val="single" w:sz="2" w:space="0" w:color="D9D9E3"/>
+          <w:right w:val="single" w:sz="2" w:space="0" w:color="D9D9E3"/>
+        </w:pBdr>
+        <w:shd w:val="clear" w:color="auto" w:fill="F7F7F8"/>
+        <w:spacing w:before="300" w:beforeAutospacing="0" w:after="0" w:afterAutospacing="0"/>
+        <w:rPr>
+          <w:rFonts w:ascii="Segoe UI" w:hAnsi="Segoe UI" w:cs="Segoe UI"/>
+          <w:color w:val="374151"/>
+        </w:rPr>
+      </w:pPr>
+      <w:r>
+        <w:rPr>
+          <w:rFonts w:ascii="Segoe UI" w:hAnsi="Segoe UI" w:cs="Segoe UI"/>
+          <w:color w:val="374151"/>
+        </w:rPr>
+        <w:t>Voilà quelques informations de base sur les requêtes de population en Node.js. J'espère que cela vous aidera dans votre développement !</w:t>
+      </w:r>
+    </w:p>
+    <w:p>
+      <w:pPr>
+        <w:rPr>
+          <w:color w:val="FF0000"/>
+          <w:sz w:val="72"/>
+          <w:szCs w:val="72"/>
+        </w:rPr>
+      </w:pPr>
+    </w:p>
     <w:sectPr>
       <w:pgSz w:w="11906" w:h="16838"/>
       <w:pgMar w:top="1417" w:right="1417" w:bottom="1417" w:left="1417" w:header="708" w:footer="708" w:gutter="0"/>
@@ -38509,6 +41579,208 @@
 <file path=word/numbering.xml><?xml version="1.0" encoding="utf-8"?>
 <w:numbering xmlns:wpc="http://schemas.microsoft.com/office/word/2010/wordprocessingCanvas" xmlns:cx="http://schemas.microsoft.com/office/drawing/2014/chartex" xmlns:cx1="http://schemas.microsoft.com/office/drawing/2015/9/8/chartex" xmlns:cx2="http://schemas.microsoft.com/office/drawing/2015/10/21/chartex" xmlns:cx3="http://schemas.microsoft.com/office/drawing/2016/5/9/chartex" xmlns:cx4="http://schemas.microsoft.com/office/drawing/2016/5/10/chartex" xmlns:cx5="http://schemas.microsoft.com/office/drawing/2016/5/11/chartex" xmlns:cx6="http://schemas.microsoft.com/office/drawing/2016/5/12/chartex" xmlns:cx7="http://schemas.microsoft.com/office/drawing/2016/5/13/chartex" xmlns:cx8="http://schemas.microsoft.com/office/drawing/2016/5/14/chartex" xmlns:mc="http://schemas.openxmlformats.org/markup-compatibility/2006" xmlns:aink="http://schemas.microsoft.com/office/drawing/2016/ink" xmlns:am3d="http://schemas.microsoft.com/office/drawing/2017/model3d" xmlns:o="urn:schemas-microsoft-com:office:office" xmlns:oel="http://schemas.microsoft.com/office/2019/extlst" xmlns:r="http://schemas.openxmlformats.org/officeDocument/2006/relationships" xmlns:m="http://schemas.openxmlformats.org/officeDocument/2006/math" xmlns:v="urn:schemas-microsoft-com:vml" xmlns:wp14="http://schemas.microsoft.com/office/word/2010/wordprocessingDrawing" xmlns:wp="http://schemas.openxmlformats.org/drawingml/2006/wordprocessingDrawing" xmlns:w10="urn:schemas-microsoft-com:office:word" xmlns:w="http://schemas.openxmlformats.org/wordprocessingml/2006/main" xmlns:w14="http://schemas.microsoft.com/office/word/2010/wordml" xmlns:w15="http://schemas.microsoft.com/office/word/2012/wordml" xmlns:w16cex="http://schemas.microsoft.com/office/word/2018/wordml/cex" xmlns:w16cid="http://schemas.microsoft.com/office/word/2016/wordml/cid" xmlns:w16="http://schemas.microsoft.com/office/word/2018/wordml" xmlns:w16du="http://schemas.microsoft.com/office/word/2023/wordml/word16du" xmlns:w16sdtdh="http://schemas.microsoft.com/office/word/2020/wordml/sdtdatahash" xmlns:w16se="http://schemas.microsoft.com/office/word/2015/wordml/symex" xmlns:wpg="http://schemas.microsoft.com/office/word/2010/wordprocessingGroup" xmlns:wpi="http://schemas.microsoft.com/office/word/2010/wordprocessingInk" xmlns:wne="http://schemas.microsoft.com/office/word/2006/wordml" xmlns:wps="http://schemas.microsoft.com/office/word/2010/wordprocessingShape" mc:Ignorable="w14 w15 w16se w16cid w16 w16cex w16sdtdh wp14">
   <w:abstractNum w:abstractNumId="0" w15:restartNumberingAfterBreak="0">
+    <w:nsid w:val="060F219F"/>
+    <w:multiLevelType w:val="multilevel"/>
+    <w:tmpl w:val="24F05DE2"/>
+    <w:lvl w:ilvl="0">
+      <w:start w:val="2"/>
+      <w:numFmt w:val="decimal"/>
+      <w:lvlText w:val="%1."/>
+      <w:lvlJc w:val="left"/>
+      <w:pPr>
+        <w:tabs>
+          <w:tab w:val="num" w:pos="720"/>
+        </w:tabs>
+        <w:ind w:left="720" w:hanging="360"/>
+      </w:pPr>
+    </w:lvl>
+    <w:lvl w:ilvl="1" w:tentative="1">
+      <w:start w:val="1"/>
+      <w:numFmt w:val="decimal"/>
+      <w:lvlText w:val="%2."/>
+      <w:lvlJc w:val="left"/>
+      <w:pPr>
+        <w:tabs>
+          <w:tab w:val="num" w:pos="1440"/>
+        </w:tabs>
+        <w:ind w:left="1440" w:hanging="360"/>
+      </w:pPr>
+    </w:lvl>
+    <w:lvl w:ilvl="2" w:tentative="1">
+      <w:start w:val="1"/>
+      <w:numFmt w:val="decimal"/>
+      <w:lvlText w:val="%3."/>
+      <w:lvlJc w:val="left"/>
+      <w:pPr>
+        <w:tabs>
+          <w:tab w:val="num" w:pos="2160"/>
+        </w:tabs>
+        <w:ind w:left="2160" w:hanging="360"/>
+      </w:pPr>
+    </w:lvl>
+    <w:lvl w:ilvl="3" w:tentative="1">
+      <w:start w:val="1"/>
+      <w:numFmt w:val="decimal"/>
+      <w:lvlText w:val="%4."/>
+      <w:lvlJc w:val="left"/>
+      <w:pPr>
+        <w:tabs>
+          <w:tab w:val="num" w:pos="2880"/>
+        </w:tabs>
+        <w:ind w:left="2880" w:hanging="360"/>
+      </w:pPr>
+    </w:lvl>
+    <w:lvl w:ilvl="4" w:tentative="1">
+      <w:start w:val="1"/>
+      <w:numFmt w:val="decimal"/>
+      <w:lvlText w:val="%5."/>
+      <w:lvlJc w:val="left"/>
+      <w:pPr>
+        <w:tabs>
+          <w:tab w:val="num" w:pos="3600"/>
+        </w:tabs>
+        <w:ind w:left="3600" w:hanging="360"/>
+      </w:pPr>
+    </w:lvl>
+    <w:lvl w:ilvl="5" w:tentative="1">
+      <w:start w:val="1"/>
+      <w:numFmt w:val="decimal"/>
+      <w:lvlText w:val="%6."/>
+      <w:lvlJc w:val="left"/>
+      <w:pPr>
+        <w:tabs>
+          <w:tab w:val="num" w:pos="4320"/>
+        </w:tabs>
+        <w:ind w:left="4320" w:hanging="360"/>
+      </w:pPr>
+    </w:lvl>
+    <w:lvl w:ilvl="6" w:tentative="1">
+      <w:start w:val="1"/>
+      <w:numFmt w:val="decimal"/>
+      <w:lvlText w:val="%7."/>
+      <w:lvlJc w:val="left"/>
+      <w:pPr>
+        <w:tabs>
+          <w:tab w:val="num" w:pos="5040"/>
+        </w:tabs>
+        <w:ind w:left="5040" w:hanging="360"/>
+      </w:pPr>
+    </w:lvl>
+    <w:lvl w:ilvl="7" w:tentative="1">
+      <w:start w:val="1"/>
+      <w:numFmt w:val="decimal"/>
+      <w:lvlText w:val="%8."/>
+      <w:lvlJc w:val="left"/>
+      <w:pPr>
+        <w:tabs>
+          <w:tab w:val="num" w:pos="5760"/>
+        </w:tabs>
+        <w:ind w:left="5760" w:hanging="360"/>
+      </w:pPr>
+    </w:lvl>
+    <w:lvl w:ilvl="8" w:tentative="1">
+      <w:start w:val="1"/>
+      <w:numFmt w:val="decimal"/>
+      <w:lvlText w:val="%9."/>
+      <w:lvlJc w:val="left"/>
+      <w:pPr>
+        <w:tabs>
+          <w:tab w:val="num" w:pos="6480"/>
+        </w:tabs>
+        <w:ind w:left="6480" w:hanging="360"/>
+      </w:pPr>
+    </w:lvl>
+  </w:abstractNum>
+  <w:abstractNum w:abstractNumId="1" w15:restartNumberingAfterBreak="0">
+    <w:nsid w:val="13A67D2C"/>
+    <w:multiLevelType w:val="hybridMultilevel"/>
+    <w:tmpl w:val="C028521E"/>
+    <w:lvl w:ilvl="0" w:tplc="702220C0">
+      <w:start w:val="7"/>
+      <w:numFmt w:val="upperRoman"/>
+      <w:lvlText w:val="%1."/>
+      <w:lvlJc w:val="right"/>
+      <w:pPr>
+        <w:ind w:left="720" w:hanging="360"/>
+      </w:pPr>
+      <w:rPr>
+        <w:rFonts w:hint="default"/>
+      </w:rPr>
+    </w:lvl>
+    <w:lvl w:ilvl="1" w:tplc="040C0019" w:tentative="1">
+      <w:start w:val="1"/>
+      <w:numFmt w:val="lowerLetter"/>
+      <w:lvlText w:val="%2."/>
+      <w:lvlJc w:val="left"/>
+      <w:pPr>
+        <w:ind w:left="1440" w:hanging="360"/>
+      </w:pPr>
+    </w:lvl>
+    <w:lvl w:ilvl="2" w:tplc="040C001B" w:tentative="1">
+      <w:start w:val="1"/>
+      <w:numFmt w:val="lowerRoman"/>
+      <w:lvlText w:val="%3."/>
+      <w:lvlJc w:val="right"/>
+      <w:pPr>
+        <w:ind w:left="2160" w:hanging="180"/>
+      </w:pPr>
+    </w:lvl>
+    <w:lvl w:ilvl="3" w:tplc="040C000F" w:tentative="1">
+      <w:start w:val="1"/>
+      <w:numFmt w:val="decimal"/>
+      <w:lvlText w:val="%4."/>
+      <w:lvlJc w:val="left"/>
+      <w:pPr>
+        <w:ind w:left="2880" w:hanging="360"/>
+      </w:pPr>
+    </w:lvl>
+    <w:lvl w:ilvl="4" w:tplc="040C0019" w:tentative="1">
+      <w:start w:val="1"/>
+      <w:numFmt w:val="lowerLetter"/>
+      <w:lvlText w:val="%5."/>
+      <w:lvlJc w:val="left"/>
+      <w:pPr>
+        <w:ind w:left="3600" w:hanging="360"/>
+      </w:pPr>
+    </w:lvl>
+    <w:lvl w:ilvl="5" w:tplc="040C001B" w:tentative="1">
+      <w:start w:val="1"/>
+      <w:numFmt w:val="lowerRoman"/>
+      <w:lvlText w:val="%6."/>
+      <w:lvlJc w:val="right"/>
+      <w:pPr>
+        <w:ind w:left="4320" w:hanging="180"/>
+      </w:pPr>
+    </w:lvl>
+    <w:lvl w:ilvl="6" w:tplc="040C000F" w:tentative="1">
+      <w:start w:val="1"/>
+      <w:numFmt w:val="decimal"/>
+      <w:lvlText w:val="%7."/>
+      <w:lvlJc w:val="left"/>
+      <w:pPr>
+        <w:ind w:left="5040" w:hanging="360"/>
+      </w:pPr>
+    </w:lvl>
+    <w:lvl w:ilvl="7" w:tplc="040C0019" w:tentative="1">
+      <w:start w:val="1"/>
+      <w:numFmt w:val="lowerLetter"/>
+      <w:lvlText w:val="%8."/>
+      <w:lvlJc w:val="left"/>
+      <w:pPr>
+        <w:ind w:left="5760" w:hanging="360"/>
+      </w:pPr>
+    </w:lvl>
+    <w:lvl w:ilvl="8" w:tplc="040C001B" w:tentative="1">
+      <w:start w:val="1"/>
+      <w:numFmt w:val="lowerRoman"/>
+      <w:lvlText w:val="%9."/>
+      <w:lvlJc w:val="right"/>
+      <w:pPr>
+        <w:ind w:left="6480" w:hanging="180"/>
+      </w:pPr>
+    </w:lvl>
+  </w:abstractNum>
+  <w:abstractNum w:abstractNumId="2" w15:restartNumberingAfterBreak="0">
     <w:nsid w:val="1B4731C9"/>
     <w:multiLevelType w:val="hybridMultilevel"/>
     <w:tmpl w:val="5A980FFC"/>
@@ -38594,7 +41866,7 @@
       </w:pPr>
     </w:lvl>
   </w:abstractNum>
-  <w:abstractNum w:abstractNumId="1" w15:restartNumberingAfterBreak="0">
+  <w:abstractNum w:abstractNumId="3" w15:restartNumberingAfterBreak="0">
     <w:nsid w:val="21706DD8"/>
     <w:multiLevelType w:val="hybridMultilevel"/>
     <w:tmpl w:val="A44800DE"/>
@@ -38683,7 +41955,7 @@
       </w:pPr>
     </w:lvl>
   </w:abstractNum>
-  <w:abstractNum w:abstractNumId="2" w15:restartNumberingAfterBreak="0">
+  <w:abstractNum w:abstractNumId="4" w15:restartNumberingAfterBreak="0">
     <w:nsid w:val="26AC5506"/>
     <w:multiLevelType w:val="hybridMultilevel"/>
     <w:tmpl w:val="18C6EB42"/>
@@ -38772,7 +42044,7 @@
       </w:pPr>
     </w:lvl>
   </w:abstractNum>
-  <w:abstractNum w:abstractNumId="3" w15:restartNumberingAfterBreak="0">
+  <w:abstractNum w:abstractNumId="5" w15:restartNumberingAfterBreak="0">
     <w:nsid w:val="29542891"/>
     <w:multiLevelType w:val="hybridMultilevel"/>
     <w:tmpl w:val="28F6B202"/>
@@ -38861,7 +42133,7 @@
       </w:pPr>
     </w:lvl>
   </w:abstractNum>
-  <w:abstractNum w:abstractNumId="4" w15:restartNumberingAfterBreak="0">
+  <w:abstractNum w:abstractNumId="6" w15:restartNumberingAfterBreak="0">
     <w:nsid w:val="2F476B29"/>
     <w:multiLevelType w:val="hybridMultilevel"/>
     <w:tmpl w:val="717E7040"/>
@@ -38950,7 +42222,120 @@
       </w:pPr>
     </w:lvl>
   </w:abstractNum>
-  <w:abstractNum w:abstractNumId="5" w15:restartNumberingAfterBreak="0">
+  <w:abstractNum w:abstractNumId="7" w15:restartNumberingAfterBreak="0">
+    <w:nsid w:val="45877D9F"/>
+    <w:multiLevelType w:val="multilevel"/>
+    <w:tmpl w:val="19621822"/>
+    <w:lvl w:ilvl="0">
+      <w:start w:val="1"/>
+      <w:numFmt w:val="decimal"/>
+      <w:lvlText w:val="%1."/>
+      <w:lvlJc w:val="left"/>
+      <w:pPr>
+        <w:tabs>
+          <w:tab w:val="num" w:pos="720"/>
+        </w:tabs>
+        <w:ind w:left="720" w:hanging="360"/>
+      </w:pPr>
+    </w:lvl>
+    <w:lvl w:ilvl="1" w:tentative="1">
+      <w:start w:val="1"/>
+      <w:numFmt w:val="decimal"/>
+      <w:lvlText w:val="%2."/>
+      <w:lvlJc w:val="left"/>
+      <w:pPr>
+        <w:tabs>
+          <w:tab w:val="num" w:pos="1440"/>
+        </w:tabs>
+        <w:ind w:left="1440" w:hanging="360"/>
+      </w:pPr>
+    </w:lvl>
+    <w:lvl w:ilvl="2" w:tentative="1">
+      <w:start w:val="1"/>
+      <w:numFmt w:val="decimal"/>
+      <w:lvlText w:val="%3."/>
+      <w:lvlJc w:val="left"/>
+      <w:pPr>
+        <w:tabs>
+          <w:tab w:val="num" w:pos="2160"/>
+        </w:tabs>
+        <w:ind w:left="2160" w:hanging="360"/>
+      </w:pPr>
+    </w:lvl>
+    <w:lvl w:ilvl="3" w:tentative="1">
+      <w:start w:val="1"/>
+      <w:numFmt w:val="decimal"/>
+      <w:lvlText w:val="%4."/>
+      <w:lvlJc w:val="left"/>
+      <w:pPr>
+        <w:tabs>
+          <w:tab w:val="num" w:pos="2880"/>
+        </w:tabs>
+        <w:ind w:left="2880" w:hanging="360"/>
+      </w:pPr>
+    </w:lvl>
+    <w:lvl w:ilvl="4" w:tentative="1">
+      <w:start w:val="1"/>
+      <w:numFmt w:val="decimal"/>
+      <w:lvlText w:val="%5."/>
+      <w:lvlJc w:val="left"/>
+      <w:pPr>
+        <w:tabs>
+          <w:tab w:val="num" w:pos="3600"/>
+        </w:tabs>
+        <w:ind w:left="3600" w:hanging="360"/>
+      </w:pPr>
+    </w:lvl>
+    <w:lvl w:ilvl="5" w:tentative="1">
+      <w:start w:val="1"/>
+      <w:numFmt w:val="decimal"/>
+      <w:lvlText w:val="%6."/>
+      <w:lvlJc w:val="left"/>
+      <w:pPr>
+        <w:tabs>
+          <w:tab w:val="num" w:pos="4320"/>
+        </w:tabs>
+        <w:ind w:left="4320" w:hanging="360"/>
+      </w:pPr>
+    </w:lvl>
+    <w:lvl w:ilvl="6" w:tentative="1">
+      <w:start w:val="1"/>
+      <w:numFmt w:val="decimal"/>
+      <w:lvlText w:val="%7."/>
+      <w:lvlJc w:val="left"/>
+      <w:pPr>
+        <w:tabs>
+          <w:tab w:val="num" w:pos="5040"/>
+        </w:tabs>
+        <w:ind w:left="5040" w:hanging="360"/>
+      </w:pPr>
+    </w:lvl>
+    <w:lvl w:ilvl="7" w:tentative="1">
+      <w:start w:val="1"/>
+      <w:numFmt w:val="decimal"/>
+      <w:lvlText w:val="%8."/>
+      <w:lvlJc w:val="left"/>
+      <w:pPr>
+        <w:tabs>
+          <w:tab w:val="num" w:pos="5760"/>
+        </w:tabs>
+        <w:ind w:left="5760" w:hanging="360"/>
+      </w:pPr>
+    </w:lvl>
+    <w:lvl w:ilvl="8" w:tentative="1">
+      <w:start w:val="1"/>
+      <w:numFmt w:val="decimal"/>
+      <w:lvlText w:val="%9."/>
+      <w:lvlJc w:val="left"/>
+      <w:pPr>
+        <w:tabs>
+          <w:tab w:val="num" w:pos="6480"/>
+        </w:tabs>
+        <w:ind w:left="6480" w:hanging="360"/>
+      </w:pPr>
+    </w:lvl>
+  </w:abstractNum>
+  <w:abstractNum w:abstractNumId="8" w15:restartNumberingAfterBreak="0">
     <w:nsid w:val="4AEE4379"/>
     <w:multiLevelType w:val="hybridMultilevel"/>
     <w:tmpl w:val="49A25024"/>
@@ -39039,7 +42424,7 @@
       </w:pPr>
     </w:lvl>
   </w:abstractNum>
-  <w:abstractNum w:abstractNumId="6" w15:restartNumberingAfterBreak="0">
+  <w:abstractNum w:abstractNumId="9" w15:restartNumberingAfterBreak="0">
     <w:nsid w:val="522106CD"/>
     <w:multiLevelType w:val="multilevel"/>
     <w:tmpl w:val="25463F3E"/>
@@ -39188,7 +42573,7 @@
       </w:rPr>
     </w:lvl>
   </w:abstractNum>
-  <w:abstractNum w:abstractNumId="7" w15:restartNumberingAfterBreak="0">
+  <w:abstractNum w:abstractNumId="10" w15:restartNumberingAfterBreak="0">
     <w:nsid w:val="55D62E5F"/>
     <w:multiLevelType w:val="hybridMultilevel"/>
     <w:tmpl w:val="3D5ECAAE"/>
@@ -39277,7 +42662,7 @@
       </w:pPr>
     </w:lvl>
   </w:abstractNum>
-  <w:abstractNum w:abstractNumId="8" w15:restartNumberingAfterBreak="0">
+  <w:abstractNum w:abstractNumId="11" w15:restartNumberingAfterBreak="0">
     <w:nsid w:val="58283CA4"/>
     <w:multiLevelType w:val="multilevel"/>
     <w:tmpl w:val="3000E12A"/>
@@ -39390,7 +42775,7 @@
       </w:pPr>
     </w:lvl>
   </w:abstractNum>
-  <w:abstractNum w:abstractNumId="9" w15:restartNumberingAfterBreak="0">
+  <w:abstractNum w:abstractNumId="12" w15:restartNumberingAfterBreak="0">
     <w:nsid w:val="5865612A"/>
     <w:multiLevelType w:val="hybridMultilevel"/>
     <w:tmpl w:val="5A980FFC"/>
@@ -39476,7 +42861,120 @@
       </w:pPr>
     </w:lvl>
   </w:abstractNum>
-  <w:abstractNum w:abstractNumId="10" w15:restartNumberingAfterBreak="0">
+  <w:abstractNum w:abstractNumId="13" w15:restartNumberingAfterBreak="0">
+    <w:nsid w:val="6231507E"/>
+    <w:multiLevelType w:val="multilevel"/>
+    <w:tmpl w:val="6F685FFE"/>
+    <w:lvl w:ilvl="0">
+      <w:start w:val="3"/>
+      <w:numFmt w:val="decimal"/>
+      <w:lvlText w:val="%1."/>
+      <w:lvlJc w:val="left"/>
+      <w:pPr>
+        <w:tabs>
+          <w:tab w:val="num" w:pos="720"/>
+        </w:tabs>
+        <w:ind w:left="720" w:hanging="360"/>
+      </w:pPr>
+    </w:lvl>
+    <w:lvl w:ilvl="1" w:tentative="1">
+      <w:start w:val="1"/>
+      <w:numFmt w:val="decimal"/>
+      <w:lvlText w:val="%2."/>
+      <w:lvlJc w:val="left"/>
+      <w:pPr>
+        <w:tabs>
+          <w:tab w:val="num" w:pos="1440"/>
+        </w:tabs>
+        <w:ind w:left="1440" w:hanging="360"/>
+      </w:pPr>
+    </w:lvl>
+    <w:lvl w:ilvl="2" w:tentative="1">
+      <w:start w:val="1"/>
+      <w:numFmt w:val="decimal"/>
+      <w:lvlText w:val="%3."/>
+      <w:lvlJc w:val="left"/>
+      <w:pPr>
+        <w:tabs>
+          <w:tab w:val="num" w:pos="2160"/>
+        </w:tabs>
+        <w:ind w:left="2160" w:hanging="360"/>
+      </w:pPr>
+    </w:lvl>
+    <w:lvl w:ilvl="3" w:tentative="1">
+      <w:start w:val="1"/>
+      <w:numFmt w:val="decimal"/>
+      <w:lvlText w:val="%4."/>
+      <w:lvlJc w:val="left"/>
+      <w:pPr>
+        <w:tabs>
+          <w:tab w:val="num" w:pos="2880"/>
+        </w:tabs>
+        <w:ind w:left="2880" w:hanging="360"/>
+      </w:pPr>
+    </w:lvl>
+    <w:lvl w:ilvl="4" w:tentative="1">
+      <w:start w:val="1"/>
+      <w:numFmt w:val="decimal"/>
+      <w:lvlText w:val="%5."/>
+      <w:lvlJc w:val="left"/>
+      <w:pPr>
+        <w:tabs>
+          <w:tab w:val="num" w:pos="3600"/>
+        </w:tabs>
+        <w:ind w:left="3600" w:hanging="360"/>
+      </w:pPr>
+    </w:lvl>
+    <w:lvl w:ilvl="5" w:tentative="1">
+      <w:start w:val="1"/>
+      <w:numFmt w:val="decimal"/>
+      <w:lvlText w:val="%6."/>
+      <w:lvlJc w:val="left"/>
+      <w:pPr>
+        <w:tabs>
+          <w:tab w:val="num" w:pos="4320"/>
+        </w:tabs>
+        <w:ind w:left="4320" w:hanging="360"/>
+      </w:pPr>
+    </w:lvl>
+    <w:lvl w:ilvl="6" w:tentative="1">
+      <w:start w:val="1"/>
+      <w:numFmt w:val="decimal"/>
+      <w:lvlText w:val="%7."/>
+      <w:lvlJc w:val="left"/>
+      <w:pPr>
+        <w:tabs>
+          <w:tab w:val="num" w:pos="5040"/>
+        </w:tabs>
+        <w:ind w:left="5040" w:hanging="360"/>
+      </w:pPr>
+    </w:lvl>
+    <w:lvl w:ilvl="7" w:tentative="1">
+      <w:start w:val="1"/>
+      <w:numFmt w:val="decimal"/>
+      <w:lvlText w:val="%8."/>
+      <w:lvlJc w:val="left"/>
+      <w:pPr>
+        <w:tabs>
+          <w:tab w:val="num" w:pos="5760"/>
+        </w:tabs>
+        <w:ind w:left="5760" w:hanging="360"/>
+      </w:pPr>
+    </w:lvl>
+    <w:lvl w:ilvl="8" w:tentative="1">
+      <w:start w:val="1"/>
+      <w:numFmt w:val="decimal"/>
+      <w:lvlText w:val="%9."/>
+      <w:lvlJc w:val="left"/>
+      <w:pPr>
+        <w:tabs>
+          <w:tab w:val="num" w:pos="6480"/>
+        </w:tabs>
+        <w:ind w:left="6480" w:hanging="360"/>
+      </w:pPr>
+    </w:lvl>
+  </w:abstractNum>
+  <w:abstractNum w:abstractNumId="14" w15:restartNumberingAfterBreak="0">
     <w:nsid w:val="69996994"/>
     <w:multiLevelType w:val="multilevel"/>
     <w:tmpl w:val="5E00B0EA"/>
@@ -39597,7 +43095,7 @@
       </w:rPr>
     </w:lvl>
   </w:abstractNum>
-  <w:abstractNum w:abstractNumId="11" w15:restartNumberingAfterBreak="0">
+  <w:abstractNum w:abstractNumId="15" w15:restartNumberingAfterBreak="0">
     <w:nsid w:val="6A3D7588"/>
     <w:multiLevelType w:val="hybridMultilevel"/>
     <w:tmpl w:val="C194C862"/>
@@ -39686,7 +43184,7 @@
       </w:pPr>
     </w:lvl>
   </w:abstractNum>
-  <w:abstractNum w:abstractNumId="12" w15:restartNumberingAfterBreak="0">
+  <w:abstractNum w:abstractNumId="16" w15:restartNumberingAfterBreak="0">
     <w:nsid w:val="6B143380"/>
     <w:multiLevelType w:val="hybridMultilevel"/>
     <w:tmpl w:val="C194C862"/>
@@ -39775,7 +43273,7 @@
       </w:pPr>
     </w:lvl>
   </w:abstractNum>
-  <w:abstractNum w:abstractNumId="13" w15:restartNumberingAfterBreak="0">
+  <w:abstractNum w:abstractNumId="17" w15:restartNumberingAfterBreak="0">
     <w:nsid w:val="6D4B3072"/>
     <w:multiLevelType w:val="hybridMultilevel"/>
     <w:tmpl w:val="E80CC200"/>
@@ -39864,7 +43362,7 @@
       </w:pPr>
     </w:lvl>
   </w:abstractNum>
-  <w:abstractNum w:abstractNumId="14" w15:restartNumberingAfterBreak="0">
+  <w:abstractNum w:abstractNumId="18" w15:restartNumberingAfterBreak="0">
     <w:nsid w:val="72CB1DD7"/>
     <w:multiLevelType w:val="multilevel"/>
     <w:tmpl w:val="FD9AC126"/>
@@ -40013,10 +43511,10 @@
       </w:rPr>
     </w:lvl>
   </w:abstractNum>
-  <w:abstractNum w:abstractNumId="15" w15:restartNumberingAfterBreak="0">
-    <w:nsid w:val="79335B49"/>
+  <w:abstractNum w:abstractNumId="19" w15:restartNumberingAfterBreak="0">
+    <w:nsid w:val="781749F6"/>
     <w:multiLevelType w:val="hybridMultilevel"/>
-    <w:tmpl w:val="DBE0C950"/>
+    <w:tmpl w:val="28F6B202"/>
     <w:lvl w:ilvl="0" w:tplc="FFFFFFFF">
       <w:start w:val="6"/>
       <w:numFmt w:val="upperRoman"/>
@@ -40102,7 +43600,96 @@
       </w:pPr>
     </w:lvl>
   </w:abstractNum>
-  <w:abstractNum w:abstractNumId="16" w15:restartNumberingAfterBreak="0">
+  <w:abstractNum w:abstractNumId="20" w15:restartNumberingAfterBreak="0">
+    <w:nsid w:val="79335B49"/>
+    <w:multiLevelType w:val="hybridMultilevel"/>
+    <w:tmpl w:val="DBE0C950"/>
+    <w:lvl w:ilvl="0" w:tplc="FFFFFFFF">
+      <w:start w:val="6"/>
+      <w:numFmt w:val="upperRoman"/>
+      <w:lvlText w:val="%1."/>
+      <w:lvlJc w:val="right"/>
+      <w:pPr>
+        <w:ind w:left="720" w:hanging="360"/>
+      </w:pPr>
+      <w:rPr>
+        <w:rFonts w:hint="default"/>
+      </w:rPr>
+    </w:lvl>
+    <w:lvl w:ilvl="1" w:tplc="FFFFFFFF" w:tentative="1">
+      <w:start w:val="1"/>
+      <w:numFmt w:val="lowerLetter"/>
+      <w:lvlText w:val="%2."/>
+      <w:lvlJc w:val="left"/>
+      <w:pPr>
+        <w:ind w:left="1440" w:hanging="360"/>
+      </w:pPr>
+    </w:lvl>
+    <w:lvl w:ilvl="2" w:tplc="FFFFFFFF" w:tentative="1">
+      <w:start w:val="1"/>
+      <w:numFmt w:val="lowerRoman"/>
+      <w:lvlText w:val="%3."/>
+      <w:lvlJc w:val="right"/>
+      <w:pPr>
+        <w:ind w:left="2160" w:hanging="180"/>
+      </w:pPr>
+    </w:lvl>
+    <w:lvl w:ilvl="3" w:tplc="FFFFFFFF" w:tentative="1">
+      <w:start w:val="1"/>
+      <w:numFmt w:val="decimal"/>
+      <w:lvlText w:val="%4."/>
+      <w:lvlJc w:val="left"/>
+      <w:pPr>
+        <w:ind w:left="2880" w:hanging="360"/>
+      </w:pPr>
+    </w:lvl>
+    <w:lvl w:ilvl="4" w:tplc="FFFFFFFF" w:tentative="1">
+      <w:start w:val="1"/>
+      <w:numFmt w:val="lowerLetter"/>
+      <w:lvlText w:val="%5."/>
+      <w:lvlJc w:val="left"/>
+      <w:pPr>
+        <w:ind w:left="3600" w:hanging="360"/>
+      </w:pPr>
+    </w:lvl>
+    <w:lvl w:ilvl="5" w:tplc="FFFFFFFF" w:tentative="1">
+      <w:start w:val="1"/>
+      <w:numFmt w:val="lowerRoman"/>
+      <w:lvlText w:val="%6."/>
+      <w:lvlJc w:val="right"/>
+      <w:pPr>
+        <w:ind w:left="4320" w:hanging="180"/>
+      </w:pPr>
+    </w:lvl>
+    <w:lvl w:ilvl="6" w:tplc="FFFFFFFF" w:tentative="1">
+      <w:start w:val="1"/>
+      <w:numFmt w:val="decimal"/>
+      <w:lvlText w:val="%7."/>
+      <w:lvlJc w:val="left"/>
+      <w:pPr>
+        <w:ind w:left="5040" w:hanging="360"/>
+      </w:pPr>
+    </w:lvl>
+    <w:lvl w:ilvl="7" w:tplc="FFFFFFFF" w:tentative="1">
+      <w:start w:val="1"/>
+      <w:numFmt w:val="lowerLetter"/>
+      <w:lvlText w:val="%8."/>
+      <w:lvlJc w:val="left"/>
+      <w:pPr>
+        <w:ind w:left="5760" w:hanging="360"/>
+      </w:pPr>
+    </w:lvl>
+    <w:lvl w:ilvl="8" w:tplc="FFFFFFFF" w:tentative="1">
+      <w:start w:val="1"/>
+      <w:numFmt w:val="lowerRoman"/>
+      <w:lvlText w:val="%9."/>
+      <w:lvlJc w:val="right"/>
+      <w:pPr>
+        <w:ind w:left="6480" w:hanging="180"/>
+      </w:pPr>
+    </w:lvl>
+  </w:abstractNum>
+  <w:abstractNum w:abstractNumId="21" w15:restartNumberingAfterBreak="0">
     <w:nsid w:val="7FA82981"/>
     <w:multiLevelType w:val="hybridMultilevel"/>
     <w:tmpl w:val="3D5ECAAE"/>
@@ -40192,55 +43779,70 @@
     </w:lvl>
   </w:abstractNum>
   <w:num w:numId="1" w16cid:durableId="1302615139">
+    <w:abstractNumId w:val="2"/>
+  </w:num>
+  <w:num w:numId="2" w16cid:durableId="890270096">
+    <w:abstractNumId w:val="6"/>
+  </w:num>
+  <w:num w:numId="3" w16cid:durableId="2015960322">
+    <w:abstractNumId w:val="11"/>
+  </w:num>
+  <w:num w:numId="4" w16cid:durableId="776174650">
+    <w:abstractNumId w:val="18"/>
+  </w:num>
+  <w:num w:numId="5" w16cid:durableId="1391734514">
+    <w:abstractNumId w:val="12"/>
+  </w:num>
+  <w:num w:numId="6" w16cid:durableId="199510844">
+    <w:abstractNumId w:val="21"/>
+  </w:num>
+  <w:num w:numId="7" w16cid:durableId="981929590">
+    <w:abstractNumId w:val="17"/>
+  </w:num>
+  <w:num w:numId="8" w16cid:durableId="1281298966">
+    <w:abstractNumId w:val="3"/>
+  </w:num>
+  <w:num w:numId="9" w16cid:durableId="323516264">
+    <w:abstractNumId w:val="14"/>
+  </w:num>
+  <w:num w:numId="10" w16cid:durableId="1023938789">
+    <w:abstractNumId w:val="10"/>
+  </w:num>
+  <w:num w:numId="11" w16cid:durableId="977996609">
+    <w:abstractNumId w:val="16"/>
+  </w:num>
+  <w:num w:numId="12" w16cid:durableId="1420979160">
+    <w:abstractNumId w:val="4"/>
+  </w:num>
+  <w:num w:numId="13" w16cid:durableId="2070029861">
+    <w:abstractNumId w:val="9"/>
+  </w:num>
+  <w:num w:numId="14" w16cid:durableId="956376202">
+    <w:abstractNumId w:val="15"/>
+  </w:num>
+  <w:num w:numId="15" w16cid:durableId="1069839982">
+    <w:abstractNumId w:val="5"/>
+  </w:num>
+  <w:num w:numId="16" w16cid:durableId="1101996098">
+    <w:abstractNumId w:val="20"/>
+  </w:num>
+  <w:num w:numId="17" w16cid:durableId="1489516608">
+    <w:abstractNumId w:val="8"/>
+  </w:num>
+  <w:num w:numId="18" w16cid:durableId="473331251">
+    <w:abstractNumId w:val="19"/>
+  </w:num>
+  <w:num w:numId="19" w16cid:durableId="1948930844">
+    <w:abstractNumId w:val="1"/>
+  </w:num>
+  <w:num w:numId="20" w16cid:durableId="1934896114">
+    <w:abstractNumId w:val="7"/>
+  </w:num>
+  <w:num w:numId="21" w16cid:durableId="757094801">
     <w:abstractNumId w:val="0"/>
   </w:num>
-  <w:num w:numId="2" w16cid:durableId="890270096">
-    <w:abstractNumId w:val="4"/>
-  </w:num>
-  <w:num w:numId="3" w16cid:durableId="2015960322">
-    <w:abstractNumId w:val="8"/>
-  </w:num>
-  <w:num w:numId="4" w16cid:durableId="776174650">
-    <w:abstractNumId w:val="14"/>
-  </w:num>
-  <w:num w:numId="5" w16cid:durableId="1391734514">
-    <w:abstractNumId w:val="9"/>
-  </w:num>
-  <w:num w:numId="6" w16cid:durableId="199510844">
-    <w:abstractNumId w:val="16"/>
-  </w:num>
-  <w:num w:numId="7" w16cid:durableId="981929590">
+  <w:num w:numId="22" w16cid:durableId="809907138">
     <w:abstractNumId w:val="13"/>
-  </w:num>
-  <w:num w:numId="8" w16cid:durableId="1281298966">
-    <w:abstractNumId w:val="1"/>
-  </w:num>
-  <w:num w:numId="9" w16cid:durableId="323516264">
-    <w:abstractNumId w:val="10"/>
-  </w:num>
-  <w:num w:numId="10" w16cid:durableId="1023938789">
-    <w:abstractNumId w:val="7"/>
-  </w:num>
-  <w:num w:numId="11" w16cid:durableId="977996609">
-    <w:abstractNumId w:val="12"/>
-  </w:num>
-  <w:num w:numId="12" w16cid:durableId="1420979160">
-    <w:abstractNumId w:val="2"/>
-  </w:num>
-  <w:num w:numId="13" w16cid:durableId="2070029861">
-    <w:abstractNumId w:val="6"/>
-  </w:num>
-  <w:num w:numId="14" w16cid:durableId="956376202">
-    <w:abstractNumId w:val="11"/>
-  </w:num>
-  <w:num w:numId="15" w16cid:durableId="1069839982">
-    <w:abstractNumId w:val="3"/>
-  </w:num>
-  <w:num w:numId="16" w16cid:durableId="1101996098">
-    <w:abstractNumId w:val="15"/>
-  </w:num>
-  <w:num w:numId="17" w16cid:durableId="1489516608">
-    <w:abstractNumId w:val="5"/>
   </w:num>
 </w:numbering>
 </file>

</xml_diff>